<commit_message>
new version task and text api
</commit_message>
<xml_diff>
--- a/files/Бутакова/Отчет Этап 1.2.1 МРСК СЗ Коми.docx
+++ b/files/Бутакова/Отчет Этап 1.2.1 МРСК СЗ Коми.docx
@@ -1,6 +1,6 @@
 
 <file path=word/document.xml><?xml version="1.0" encoding="utf-8"?>
-<w:document xmlns:wpc="http://schemas.microsoft.com/office/word/2010/wordprocessingCanvas" xmlns:cx="http://schemas.microsoft.com/office/drawing/2014/chartex" xmlns:cx1="http://schemas.microsoft.com/office/drawing/2015/9/8/chartex" xmlns:cx2="http://schemas.microsoft.com/office/drawing/2015/10/21/chartex" xmlns:cx3="http://schemas.microsoft.com/office/drawing/2016/5/9/chartex" xmlns:cx4="http://schemas.microsoft.com/office/drawing/2016/5/10/chartex" xmlns:cx5="http://schemas.microsoft.com/office/drawing/2016/5/11/chartex" xmlns:cx6="http://schemas.microsoft.com/office/drawing/2016/5/12/chartex" xmlns:cx7="http://schemas.microsoft.com/office/drawing/2016/5/13/chartex" xmlns:cx8="http://schemas.microsoft.com/office/drawing/2016/5/14/chartex" xmlns:mc="http://schemas.openxmlformats.org/markup-compatibility/2006" xmlns:aink="http://schemas.microsoft.com/office/drawing/2016/ink" xmlns:am3d="http://schemas.microsoft.com/office/drawing/2017/model3d" xmlns:o="urn:schemas-microsoft-com:office:office" xmlns:r="http://schemas.openxmlformats.org/officeDocument/2006/relationships" xmlns:m="http://schemas.openxmlformats.org/officeDocument/2006/math" xmlns:v="urn:schemas-microsoft-com:vml" xmlns:wp14="http://schemas.microsoft.com/office/word/2010/wordprocessingDrawing" xmlns:wp="http://schemas.openxmlformats.org/drawingml/2006/wordprocessingDrawing" xmlns:w10="urn:schemas-microsoft-com:office:word" xmlns:w="http://schemas.openxmlformats.org/wordprocessingml/2006/main" xmlns:w14="http://schemas.microsoft.com/office/word/2010/wordml" xmlns:w15="http://schemas.microsoft.com/office/word/2012/wordml" xmlns:w16cex="http://schemas.microsoft.com/office/word/2018/wordml/cex" xmlns:w16cid="http://schemas.microsoft.com/office/word/2016/wordml/cid" xmlns:w16="http://schemas.microsoft.com/office/word/2018/wordml" xmlns:w16se="http://schemas.microsoft.com/office/word/2015/wordml/symex" xmlns:wpg="http://schemas.microsoft.com/office/word/2010/wordprocessingGroup" xmlns:wpi="http://schemas.microsoft.com/office/word/2010/wordprocessingInk" xmlns:wne="http://schemas.microsoft.com/office/word/2006/wordml" xmlns:wps="http://schemas.microsoft.com/office/word/2010/wordprocessingShape" mc:Ignorable="w14 w15 w16se w16cid w16 w16cex wp14">
+<w:document xmlns:wpc="http://schemas.microsoft.com/office/word/2010/wordprocessingCanvas" xmlns:cx="http://schemas.microsoft.com/office/drawing/2014/chartex" xmlns:cx1="http://schemas.microsoft.com/office/drawing/2015/9/8/chartex" xmlns:cx2="http://schemas.microsoft.com/office/drawing/2015/10/21/chartex" xmlns:cx3="http://schemas.microsoft.com/office/drawing/2016/5/9/chartex" xmlns:cx4="http://schemas.microsoft.com/office/drawing/2016/5/10/chartex" xmlns:cx5="http://schemas.microsoft.com/office/drawing/2016/5/11/chartex" xmlns:cx6="http://schemas.microsoft.com/office/drawing/2016/5/12/chartex" xmlns:cx7="http://schemas.microsoft.com/office/drawing/2016/5/13/chartex" xmlns:cx8="http://schemas.microsoft.com/office/drawing/2016/5/14/chartex" xmlns:mc="http://schemas.openxmlformats.org/markup-compatibility/2006" xmlns:aink="http://schemas.microsoft.com/office/drawing/2016/ink" xmlns:am3d="http://schemas.microsoft.com/office/drawing/2017/model3d" xmlns:o="urn:schemas-microsoft-com:office:office" xmlns:r="http://schemas.openxmlformats.org/officeDocument/2006/relationships" xmlns:m="http://schemas.openxmlformats.org/officeDocument/2006/math" xmlns:v="urn:schemas-microsoft-com:vml" xmlns:wp14="http://schemas.microsoft.com/office/word/2010/wordprocessingDrawing" xmlns:wp="http://schemas.openxmlformats.org/drawingml/2006/wordprocessingDrawing" xmlns:w10="urn:schemas-microsoft-com:office:word" xmlns:w="http://schemas.openxmlformats.org/wordprocessingml/2006/main" xmlns:w14="http://schemas.microsoft.com/office/word/2010/wordml" xmlns:w15="http://schemas.microsoft.com/office/word/2012/wordml" xmlns:w16cex="http://schemas.microsoft.com/office/word/2018/wordml/cex" xmlns:w16cid="http://schemas.microsoft.com/office/word/2016/wordml/cid" xmlns:w16="http://schemas.microsoft.com/office/word/2018/wordml" xmlns:w16sdtdh="http://schemas.microsoft.com/office/word/2020/wordml/sdtdatahash" xmlns:w16se="http://schemas.microsoft.com/office/word/2015/wordml/symex" xmlns:wpg="http://schemas.microsoft.com/office/word/2010/wordprocessingGroup" xmlns:wpi="http://schemas.microsoft.com/office/word/2010/wordprocessingInk" xmlns:wne="http://schemas.microsoft.com/office/word/2006/wordml" xmlns:wps="http://schemas.microsoft.com/office/word/2010/wordprocessingShape" mc:Ignorable="w14 w15 w16se w16cid w16 w16cex w16sdtdh wp14">
   <w:body>
     <w:p>
       <w:bookmarkStart w:id="0" w:name="_Hlk36589932"/>
@@ -209,8 +209,8 @@
           </mc:Choice>
           <mc:Fallback>
             <w:pict>
-              <v:group w14:anchorId="6DED9749" id="Группа 32" o:spid="_x0000_s1026" style="position:absolute;margin-left:358.05pt;margin-top:0;width:237.8pt;height:841.9pt;z-index:251657216;mso-width-percent:400;mso-height-percent:1000;mso-position-horizontal-relative:page;mso-position-vertical-relative:page;mso-width-percent:400;mso-height-percent:1000" coordsize="31136,100584" o:gfxdata="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">
-                <v:rect id="Прямоугольник 33" o:spid="_x0000_s1027" alt="Light vertical" style="position:absolute;width:1385;height:100584;visibility:visible;mso-wrap-style:square;v-text-anchor:middle" o:gfxdata="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" filled="f" stroked="f">
+              <v:group w14:anchorId="6DED9749" id="Группа 32" o:spid="_x0000_s1026" style="position:absolute;margin-left:358.05pt;margin-top:0;width:237.8pt;height:841.9pt;z-index:251657216;mso-width-percent:400;mso-height-percent:1000;mso-position-horizontal-relative:page;mso-position-vertical-relative:page;mso-width-percent:400;mso-height-percent:1000" coordsize="31136,100584" o:gfxdata="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">
+                <v:rect id="Прямоугольник 33" o:spid="_x0000_s1027" alt="Light vertical" style="position:absolute;width:1385;height:100584;visibility:visible;mso-wrap-style:square;v-text-anchor:middle" o:gfxdata="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" filled="f" stroked="f">
                   <v:textbox>
                     <w:txbxContent>
                       <w:p>
@@ -224,8 +224,8 @@
                     </w:txbxContent>
                   </v:textbox>
                 </v:rect>
-                <v:rect id="Прямоугольник 34" o:spid="_x0000_s1028" style="position:absolute;left:1246;width:29718;height:100584;visibility:visible;mso-wrap-style:square;v-text-anchor:top" o:gfxdata="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" fillcolor="#4f6228" stroked="f"/>
-                <v:rect id="Прямоугольник 35" o:spid="_x0000_s1029" style="position:absolute;left:138;width:30998;height:23774;visibility:visible;mso-wrap-style:square;v-text-anchor:bottom" o:gfxdata="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" filled="f" stroked="f">
+                <v:rect id="Прямоугольник 34" o:spid="_x0000_s1028" style="position:absolute;left:1246;width:29718;height:100584;visibility:visible;mso-wrap-style:square;v-text-anchor:top" o:gfxdata="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" fillcolor="#4f6228" stroked="f"/>
+                <v:rect id="Прямоугольник 35" o:spid="_x0000_s1029" style="position:absolute;left:138;width:30998;height:23774;visibility:visible;mso-wrap-style:square;v-text-anchor:bottom" o:gfxdata="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" filled="f" stroked="f">
                   <v:textbox inset="28.8pt,14.4pt,14.4pt,14.4pt">
                     <w:txbxContent>
                       <w:p>
@@ -265,7 +265,7 @@
                     </w:txbxContent>
                   </v:textbox>
                 </v:rect>
-                <v:rect id="Прямоугольник 9" o:spid="_x0000_s1030" style="position:absolute;top:67610;width:30895;height:28333;visibility:visible;mso-wrap-style:square;v-text-anchor:bottom" o:gfxdata="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" filled="f" stroked="f">
+                <v:rect id="Прямоугольник 9" o:spid="_x0000_s1030" style="position:absolute;top:67610;width:30895;height:28333;visibility:visible;mso-wrap-style:square;v-text-anchor:bottom" o:gfxdata="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" filled="f" stroked="f">
                   <v:textbox inset="28.8pt,14.4pt,14.4pt,14.4pt">
                     <w:txbxContent>
                       <w:p>
@@ -666,8 +666,20 @@
                                 <w:szCs w:val="28"/>
                                 <w:shd w:val="clear" w:color="auto" w:fill="C4BC96"/>
                               </w:rPr>
-                              <w:t>за период 2017-2019</w:t>
+                              <w:t xml:space="preserve">за период </w:t>
                             </w:r>
+                            <w:proofErr w:type="gramStart"/>
+                            <w:r>
+                              <w:rPr>
+                                <w:rFonts w:ascii="Myriad Pro" w:hAnsi="Myriad Pro"/>
+                                <w:b/>
+                                <w:sz w:val="28"/>
+                                <w:szCs w:val="28"/>
+                                <w:shd w:val="clear" w:color="auto" w:fill="C4BC96"/>
+                              </w:rPr>
+                              <w:t>2017-2019</w:t>
+                            </w:r>
+                            <w:proofErr w:type="gramEnd"/>
                             <w:r>
                               <w:rPr>
                                 <w:rFonts w:ascii="Myriad Pro" w:hAnsi="Myriad Pro"/>
@@ -851,7 +863,7 @@
           </mc:Choice>
           <mc:Fallback>
             <w:pict>
-              <v:rect w14:anchorId="4ED1C474" id="Прямоугольник 16" o:spid="_x0000_s1031" style="position:absolute;margin-left:0;margin-top:213pt;width:539.45pt;height:344.7pt;z-index:251658240;visibility:visible;mso-wrap-style:square;mso-width-percent:0;mso-height-percent:0;mso-wrap-distance-left:9pt;mso-wrap-distance-top:0;mso-wrap-distance-right:9pt;mso-wrap-distance-bottom:0;mso-position-horizontal:left;mso-position-horizontal-relative:page;mso-position-vertical:absolute;mso-position-vertical-relative:page;mso-width-percent:0;mso-height-percent:0;mso-width-relative:page;mso-height-relative:page;v-text-anchor:middle" o:gfxdata="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" o:allowincell="f" fillcolor="#c4bd97" stroked="f" strokeweight="1.5pt">
+              <v:rect w14:anchorId="4ED1C474" id="Прямоугольник 16" o:spid="_x0000_s1031" style="position:absolute;margin-left:0;margin-top:213pt;width:539.45pt;height:344.7pt;z-index:251658240;visibility:visible;mso-wrap-style:square;mso-width-percent:0;mso-height-percent:0;mso-wrap-distance-left:9pt;mso-wrap-distance-top:0;mso-wrap-distance-right:9pt;mso-wrap-distance-bottom:0;mso-position-horizontal:left;mso-position-horizontal-relative:page;mso-position-vertical:absolute;mso-position-vertical-relative:page;mso-width-percent:0;mso-height-percent:0;mso-width-relative:page;mso-height-relative:page;v-text-anchor:middle" o:gfxdata="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" o:allowincell="f" fillcolor="#c4bd97" stroked="f" strokeweight="1.5pt">
                 <v:textbox inset="14.4pt,,14.4pt">
                   <w:txbxContent>
                     <w:p>
@@ -1102,8 +1114,20 @@
                           <w:szCs w:val="28"/>
                           <w:shd w:val="clear" w:color="auto" w:fill="C4BC96"/>
                         </w:rPr>
-                        <w:t>за период 2017-2019</w:t>
+                        <w:t xml:space="preserve">за период </w:t>
                       </w:r>
+                      <w:proofErr w:type="gramStart"/>
+                      <w:r>
+                        <w:rPr>
+                          <w:rFonts w:ascii="Myriad Pro" w:hAnsi="Myriad Pro"/>
+                          <w:b/>
+                          <w:sz w:val="28"/>
+                          <w:szCs w:val="28"/>
+                          <w:shd w:val="clear" w:color="auto" w:fill="C4BC96"/>
+                        </w:rPr>
+                        <w:t>2017-2019</w:t>
+                      </w:r>
+                      <w:proofErr w:type="gramEnd"/>
                       <w:r>
                         <w:rPr>
                           <w:rFonts w:ascii="Myriad Pro" w:hAnsi="Myriad Pro"/>
@@ -1314,17 +1338,12 @@
       <w:pPr>
         <w:pStyle w:val="32"/>
         <w:tabs>
-          <w:tab w:val="left" w:pos="880"/>
+          <w:tab w:val="left" w:pos="1100"/>
           <w:tab w:val="right" w:leader="dot" w:pos="9345"/>
         </w:tabs>
-        <w:jc w:val="both"/>
-        <w:rPr>
-          <w:rFonts w:ascii="Myriad Pro" w:hAnsi="Myriad Pro"/>
-          <w:b/>
-          <w:bCs/>
+        <w:rPr>
+          <w:rFonts w:asciiTheme="minorHAnsi" w:eastAsiaTheme="minorEastAsia" w:hAnsiTheme="minorHAnsi" w:cstheme="minorBidi"/>
           <w:noProof/>
-          <w:sz w:val="22"/>
-          <w:szCs w:val="22"/>
         </w:rPr>
       </w:pPr>
       <w:r>
@@ -1363,27 +1382,20 @@
         </w:rPr>
         <w:fldChar w:fldCharType="separate"/>
       </w:r>
-      <w:hyperlink w:anchor="_Toc39735741" w:history="1">
+      <w:hyperlink w:anchor="_Toc81071527" w:history="1">
         <w:r>
           <w:rPr>
             <w:rStyle w:val="a9"/>
             <w:rFonts w:ascii="Myriad Pro" w:hAnsi="Myriad Pro"/>
             <w:b/>
-            <w:bCs/>
             <w:noProof/>
-            <w:sz w:val="22"/>
-            <w:szCs w:val="22"/>
           </w:rPr>
-          <w:t>1.</w:t>
+          <w:t>1.1.</w:t>
         </w:r>
         <w:r>
           <w:rPr>
-            <w:rFonts w:ascii="Myriad Pro" w:hAnsi="Myriad Pro"/>
-            <w:b/>
-            <w:bCs/>
+            <w:rFonts w:asciiTheme="minorHAnsi" w:eastAsiaTheme="minorEastAsia" w:hAnsiTheme="minorHAnsi" w:cstheme="minorBidi"/>
             <w:noProof/>
-            <w:sz w:val="22"/>
-            <w:szCs w:val="22"/>
           </w:rPr>
           <w:tab/>
         </w:r>
@@ -1392,93 +1404,55 @@
             <w:rStyle w:val="a9"/>
             <w:rFonts w:ascii="Myriad Pro" w:hAnsi="Myriad Pro"/>
             <w:b/>
-            <w:bCs/>
             <w:noProof/>
-            <w:sz w:val="22"/>
-            <w:szCs w:val="22"/>
           </w:rPr>
-          <w:t>Вводная часть</w:t>
+          <w:t>Сведения о Заказчике</w:t>
         </w:r>
         <w:r>
           <w:rPr>
-            <w:rFonts w:ascii="Myriad Pro" w:hAnsi="Myriad Pro"/>
-            <w:b/>
-            <w:bCs/>
             <w:noProof/>
             <w:webHidden/>
-            <w:sz w:val="22"/>
-            <w:szCs w:val="22"/>
           </w:rPr>
           <w:tab/>
         </w:r>
         <w:r>
           <w:rPr>
-            <w:rFonts w:ascii="Myriad Pro" w:hAnsi="Myriad Pro"/>
-            <w:b/>
-            <w:bCs/>
             <w:noProof/>
             <w:webHidden/>
-            <w:sz w:val="22"/>
-            <w:szCs w:val="22"/>
           </w:rPr>
           <w:fldChar w:fldCharType="begin"/>
         </w:r>
         <w:r>
           <w:rPr>
-            <w:rFonts w:ascii="Myriad Pro" w:hAnsi="Myriad Pro"/>
-            <w:b/>
-            <w:bCs/>
             <w:noProof/>
             <w:webHidden/>
-            <w:sz w:val="22"/>
-            <w:szCs w:val="22"/>
           </w:rPr>
-          <w:instrText xml:space="preserve"> PAGEREF _Toc39735741 \h </w:instrText>
+          <w:instrText xml:space="preserve"> PAGEREF _Toc81071527 \h </w:instrText>
         </w:r>
         <w:r>
           <w:rPr>
-            <w:rFonts w:ascii="Myriad Pro" w:hAnsi="Myriad Pro"/>
-            <w:b/>
-            <w:bCs/>
             <w:noProof/>
             <w:webHidden/>
-            <w:sz w:val="22"/>
-            <w:szCs w:val="22"/>
           </w:rPr>
         </w:r>
         <w:r>
           <w:rPr>
-            <w:rFonts w:ascii="Myriad Pro" w:hAnsi="Myriad Pro"/>
-            <w:b/>
-            <w:bCs/>
             <w:noProof/>
             <w:webHidden/>
-            <w:sz w:val="22"/>
-            <w:szCs w:val="22"/>
           </w:rPr>
           <w:fldChar w:fldCharType="separate"/>
         </w:r>
         <w:r>
           <w:rPr>
-            <w:rFonts w:ascii="Myriad Pro" w:hAnsi="Myriad Pro"/>
-            <w:b/>
-            <w:bCs/>
             <w:noProof/>
             <w:webHidden/>
-            <w:sz w:val="22"/>
-            <w:szCs w:val="22"/>
           </w:rPr>
           <w:t>4</w:t>
         </w:r>
         <w:r>
           <w:rPr>
-            <w:rFonts w:ascii="Myriad Pro" w:hAnsi="Myriad Pro"/>
-            <w:b/>
-            <w:bCs/>
             <w:noProof/>
             <w:webHidden/>
-            <w:sz w:val="22"/>
-            <w:szCs w:val="22"/>
           </w:rPr>
           <w:fldChar w:fldCharType="end"/>
         </w:r>
@@ -1491,37 +1465,25 @@
           <w:tab w:val="left" w:pos="1100"/>
           <w:tab w:val="right" w:leader="dot" w:pos="9345"/>
         </w:tabs>
-        <w:jc w:val="both"/>
-        <w:rPr>
-          <w:rFonts w:ascii="Myriad Pro" w:hAnsi="Myriad Pro"/>
-          <w:b/>
-          <w:bCs/>
+        <w:rPr>
+          <w:rFonts w:asciiTheme="minorHAnsi" w:eastAsiaTheme="minorEastAsia" w:hAnsiTheme="minorHAnsi" w:cstheme="minorBidi"/>
           <w:noProof/>
-          <w:sz w:val="22"/>
-          <w:szCs w:val="22"/>
-        </w:rPr>
-      </w:pPr>
-      <w:hyperlink w:anchor="_Toc39735742" w:history="1">
+        </w:rPr>
+      </w:pPr>
+      <w:hyperlink w:anchor="_Toc81071528" w:history="1">
         <w:r>
           <w:rPr>
             <w:rStyle w:val="a9"/>
             <w:rFonts w:ascii="Myriad Pro" w:hAnsi="Myriad Pro"/>
             <w:b/>
-            <w:bCs/>
             <w:noProof/>
-            <w:sz w:val="22"/>
-            <w:szCs w:val="22"/>
           </w:rPr>
-          <w:t>1.1.</w:t>
+          <w:t>1.2.</w:t>
         </w:r>
         <w:r>
           <w:rPr>
-            <w:rFonts w:ascii="Myriad Pro" w:hAnsi="Myriad Pro"/>
-            <w:b/>
-            <w:bCs/>
+            <w:rFonts w:asciiTheme="minorHAnsi" w:eastAsiaTheme="minorEastAsia" w:hAnsiTheme="minorHAnsi" w:cstheme="minorBidi"/>
             <w:noProof/>
-            <w:sz w:val="22"/>
-            <w:szCs w:val="22"/>
           </w:rPr>
           <w:tab/>
         </w:r>
@@ -1530,93 +1492,55 @@
             <w:rStyle w:val="a9"/>
             <w:rFonts w:ascii="Myriad Pro" w:hAnsi="Myriad Pro"/>
             <w:b/>
-            <w:bCs/>
             <w:noProof/>
-            <w:sz w:val="22"/>
-            <w:szCs w:val="22"/>
           </w:rPr>
-          <w:t>Сведения о Заказчике</w:t>
+          <w:t>Сведения об Исполнителе</w:t>
         </w:r>
         <w:r>
           <w:rPr>
-            <w:rFonts w:ascii="Myriad Pro" w:hAnsi="Myriad Pro"/>
-            <w:b/>
-            <w:bCs/>
             <w:noProof/>
             <w:webHidden/>
-            <w:sz w:val="22"/>
-            <w:szCs w:val="22"/>
           </w:rPr>
           <w:tab/>
         </w:r>
         <w:r>
           <w:rPr>
-            <w:rFonts w:ascii="Myriad Pro" w:hAnsi="Myriad Pro"/>
-            <w:b/>
-            <w:bCs/>
             <w:noProof/>
             <w:webHidden/>
-            <w:sz w:val="22"/>
-            <w:szCs w:val="22"/>
           </w:rPr>
           <w:fldChar w:fldCharType="begin"/>
         </w:r>
         <w:r>
           <w:rPr>
-            <w:rFonts w:ascii="Myriad Pro" w:hAnsi="Myriad Pro"/>
-            <w:b/>
-            <w:bCs/>
             <w:noProof/>
             <w:webHidden/>
-            <w:sz w:val="22"/>
-            <w:szCs w:val="22"/>
           </w:rPr>
-          <w:instrText xml:space="preserve"> PAGEREF _Toc39735742 \h </w:instrText>
+          <w:instrText xml:space="preserve"> PAGEREF _Toc81071528 \h </w:instrText>
         </w:r>
         <w:r>
           <w:rPr>
-            <w:rFonts w:ascii="Myriad Pro" w:hAnsi="Myriad Pro"/>
-            <w:b/>
-            <w:bCs/>
             <w:noProof/>
             <w:webHidden/>
-            <w:sz w:val="22"/>
-            <w:szCs w:val="22"/>
           </w:rPr>
         </w:r>
         <w:r>
           <w:rPr>
-            <w:rFonts w:ascii="Myriad Pro" w:hAnsi="Myriad Pro"/>
-            <w:b/>
-            <w:bCs/>
             <w:noProof/>
             <w:webHidden/>
-            <w:sz w:val="22"/>
-            <w:szCs w:val="22"/>
           </w:rPr>
           <w:fldChar w:fldCharType="separate"/>
         </w:r>
         <w:r>
           <w:rPr>
-            <w:rFonts w:ascii="Myriad Pro" w:hAnsi="Myriad Pro"/>
-            <w:b/>
-            <w:bCs/>
             <w:noProof/>
             <w:webHidden/>
-            <w:sz w:val="22"/>
-            <w:szCs w:val="22"/>
           </w:rPr>
           <w:t>4</w:t>
         </w:r>
         <w:r>
           <w:rPr>
-            <w:rFonts w:ascii="Myriad Pro" w:hAnsi="Myriad Pro"/>
-            <w:b/>
-            <w:bCs/>
             <w:noProof/>
             <w:webHidden/>
-            <w:sz w:val="22"/>
-            <w:szCs w:val="22"/>
           </w:rPr>
           <w:fldChar w:fldCharType="end"/>
         </w:r>
@@ -1629,37 +1553,25 @@
           <w:tab w:val="left" w:pos="1100"/>
           <w:tab w:val="right" w:leader="dot" w:pos="9345"/>
         </w:tabs>
-        <w:jc w:val="both"/>
-        <w:rPr>
-          <w:rFonts w:ascii="Myriad Pro" w:hAnsi="Myriad Pro"/>
-          <w:b/>
-          <w:bCs/>
+        <w:rPr>
+          <w:rFonts w:asciiTheme="minorHAnsi" w:eastAsiaTheme="minorEastAsia" w:hAnsiTheme="minorHAnsi" w:cstheme="minorBidi"/>
           <w:noProof/>
-          <w:sz w:val="22"/>
-          <w:szCs w:val="22"/>
-        </w:rPr>
-      </w:pPr>
-      <w:hyperlink w:anchor="_Toc39735743" w:history="1">
+        </w:rPr>
+      </w:pPr>
+      <w:hyperlink w:anchor="_Toc81071529" w:history="1">
         <w:r>
           <w:rPr>
             <w:rStyle w:val="a9"/>
             <w:rFonts w:ascii="Myriad Pro" w:hAnsi="Myriad Pro"/>
             <w:b/>
-            <w:bCs/>
             <w:noProof/>
-            <w:sz w:val="22"/>
-            <w:szCs w:val="22"/>
           </w:rPr>
-          <w:t>1.2.</w:t>
+          <w:t>1.3.</w:t>
         </w:r>
         <w:r>
           <w:rPr>
-            <w:rFonts w:ascii="Myriad Pro" w:hAnsi="Myriad Pro"/>
-            <w:b/>
-            <w:bCs/>
+            <w:rFonts w:asciiTheme="minorHAnsi" w:eastAsiaTheme="minorEastAsia" w:hAnsiTheme="minorHAnsi" w:cstheme="minorBidi"/>
             <w:noProof/>
-            <w:sz w:val="22"/>
-            <w:szCs w:val="22"/>
           </w:rPr>
           <w:tab/>
         </w:r>
@@ -1668,93 +1580,55 @@
             <w:rStyle w:val="a9"/>
             <w:rFonts w:ascii="Myriad Pro" w:hAnsi="Myriad Pro"/>
             <w:b/>
-            <w:bCs/>
             <w:noProof/>
-            <w:sz w:val="22"/>
-            <w:szCs w:val="22"/>
           </w:rPr>
-          <w:t>Сведения об Исполнителе</w:t>
+          <w:t>Основание для оказания услуг</w:t>
         </w:r>
         <w:r>
           <w:rPr>
-            <w:rFonts w:ascii="Myriad Pro" w:hAnsi="Myriad Pro"/>
-            <w:b/>
-            <w:bCs/>
             <w:noProof/>
             <w:webHidden/>
-            <w:sz w:val="22"/>
-            <w:szCs w:val="22"/>
           </w:rPr>
           <w:tab/>
         </w:r>
         <w:r>
           <w:rPr>
-            <w:rFonts w:ascii="Myriad Pro" w:hAnsi="Myriad Pro"/>
-            <w:b/>
-            <w:bCs/>
             <w:noProof/>
             <w:webHidden/>
-            <w:sz w:val="22"/>
-            <w:szCs w:val="22"/>
           </w:rPr>
           <w:fldChar w:fldCharType="begin"/>
         </w:r>
         <w:r>
           <w:rPr>
-            <w:rFonts w:ascii="Myriad Pro" w:hAnsi="Myriad Pro"/>
-            <w:b/>
-            <w:bCs/>
             <w:noProof/>
             <w:webHidden/>
-            <w:sz w:val="22"/>
-            <w:szCs w:val="22"/>
           </w:rPr>
-          <w:instrText xml:space="preserve"> PAGEREF _Toc39735743 \h </w:instrText>
+          <w:instrText xml:space="preserve"> PAGEREF _Toc81071529 \h </w:instrText>
         </w:r>
         <w:r>
           <w:rPr>
-            <w:rFonts w:ascii="Myriad Pro" w:hAnsi="Myriad Pro"/>
-            <w:b/>
-            <w:bCs/>
             <w:noProof/>
             <w:webHidden/>
-            <w:sz w:val="22"/>
-            <w:szCs w:val="22"/>
           </w:rPr>
         </w:r>
         <w:r>
           <w:rPr>
-            <w:rFonts w:ascii="Myriad Pro" w:hAnsi="Myriad Pro"/>
-            <w:b/>
-            <w:bCs/>
             <w:noProof/>
             <w:webHidden/>
-            <w:sz w:val="22"/>
-            <w:szCs w:val="22"/>
           </w:rPr>
           <w:fldChar w:fldCharType="separate"/>
         </w:r>
         <w:r>
           <w:rPr>
-            <w:rFonts w:ascii="Myriad Pro" w:hAnsi="Myriad Pro"/>
-            <w:b/>
-            <w:bCs/>
             <w:noProof/>
             <w:webHidden/>
-            <w:sz w:val="22"/>
-            <w:szCs w:val="22"/>
           </w:rPr>
-          <w:t>4</w:t>
+          <w:t>5</w:t>
         </w:r>
         <w:r>
           <w:rPr>
-            <w:rFonts w:ascii="Myriad Pro" w:hAnsi="Myriad Pro"/>
-            <w:b/>
-            <w:bCs/>
             <w:noProof/>
             <w:webHidden/>
-            <w:sz w:val="22"/>
-            <w:szCs w:val="22"/>
           </w:rPr>
           <w:fldChar w:fldCharType="end"/>
         </w:r>
@@ -1767,37 +1641,25 @@
           <w:tab w:val="left" w:pos="1100"/>
           <w:tab w:val="right" w:leader="dot" w:pos="9345"/>
         </w:tabs>
-        <w:jc w:val="both"/>
-        <w:rPr>
-          <w:rFonts w:ascii="Myriad Pro" w:hAnsi="Myriad Pro"/>
-          <w:b/>
-          <w:bCs/>
+        <w:rPr>
+          <w:rFonts w:asciiTheme="minorHAnsi" w:eastAsiaTheme="minorEastAsia" w:hAnsiTheme="minorHAnsi" w:cstheme="minorBidi"/>
           <w:noProof/>
-          <w:sz w:val="22"/>
-          <w:szCs w:val="22"/>
-        </w:rPr>
-      </w:pPr>
-      <w:hyperlink w:anchor="_Toc39735744" w:history="1">
+        </w:rPr>
+      </w:pPr>
+      <w:hyperlink w:anchor="_Toc81071530" w:history="1">
         <w:r>
           <w:rPr>
             <w:rStyle w:val="a9"/>
             <w:rFonts w:ascii="Myriad Pro" w:hAnsi="Myriad Pro"/>
             <w:b/>
-            <w:bCs/>
             <w:noProof/>
-            <w:sz w:val="22"/>
-            <w:szCs w:val="22"/>
           </w:rPr>
-          <w:t>1.3.</w:t>
+          <w:t>1.4.</w:t>
         </w:r>
         <w:r>
           <w:rPr>
-            <w:rFonts w:ascii="Myriad Pro" w:hAnsi="Myriad Pro"/>
-            <w:b/>
-            <w:bCs/>
+            <w:rFonts w:asciiTheme="minorHAnsi" w:eastAsiaTheme="minorEastAsia" w:hAnsiTheme="minorHAnsi" w:cstheme="minorBidi"/>
             <w:noProof/>
-            <w:sz w:val="22"/>
-            <w:szCs w:val="22"/>
           </w:rPr>
           <w:tab/>
         </w:r>
@@ -1806,93 +1668,55 @@
             <w:rStyle w:val="a9"/>
             <w:rFonts w:ascii="Myriad Pro" w:hAnsi="Myriad Pro"/>
             <w:b/>
-            <w:bCs/>
             <w:noProof/>
-            <w:sz w:val="22"/>
-            <w:szCs w:val="22"/>
           </w:rPr>
-          <w:t>Основание для оказания услуг</w:t>
+          <w:t>Цель оказания услуг</w:t>
         </w:r>
         <w:r>
           <w:rPr>
-            <w:rFonts w:ascii="Myriad Pro" w:hAnsi="Myriad Pro"/>
-            <w:b/>
-            <w:bCs/>
             <w:noProof/>
             <w:webHidden/>
-            <w:sz w:val="22"/>
-            <w:szCs w:val="22"/>
           </w:rPr>
           <w:tab/>
         </w:r>
         <w:r>
           <w:rPr>
-            <w:rFonts w:ascii="Myriad Pro" w:hAnsi="Myriad Pro"/>
-            <w:b/>
-            <w:bCs/>
             <w:noProof/>
             <w:webHidden/>
-            <w:sz w:val="22"/>
-            <w:szCs w:val="22"/>
           </w:rPr>
           <w:fldChar w:fldCharType="begin"/>
         </w:r>
         <w:r>
           <w:rPr>
-            <w:rFonts w:ascii="Myriad Pro" w:hAnsi="Myriad Pro"/>
-            <w:b/>
-            <w:bCs/>
             <w:noProof/>
             <w:webHidden/>
-            <w:sz w:val="22"/>
-            <w:szCs w:val="22"/>
           </w:rPr>
-          <w:instrText xml:space="preserve"> PAGEREF _Toc39735744 \h </w:instrText>
+          <w:instrText xml:space="preserve"> PAGEREF _Toc81071530 \h </w:instrText>
         </w:r>
         <w:r>
           <w:rPr>
-            <w:rFonts w:ascii="Myriad Pro" w:hAnsi="Myriad Pro"/>
-            <w:b/>
-            <w:bCs/>
             <w:noProof/>
             <w:webHidden/>
-            <w:sz w:val="22"/>
-            <w:szCs w:val="22"/>
           </w:rPr>
         </w:r>
         <w:r>
           <w:rPr>
-            <w:rFonts w:ascii="Myriad Pro" w:hAnsi="Myriad Pro"/>
-            <w:b/>
-            <w:bCs/>
             <w:noProof/>
             <w:webHidden/>
-            <w:sz w:val="22"/>
-            <w:szCs w:val="22"/>
           </w:rPr>
           <w:fldChar w:fldCharType="separate"/>
         </w:r>
         <w:r>
           <w:rPr>
-            <w:rFonts w:ascii="Myriad Pro" w:hAnsi="Myriad Pro"/>
-            <w:b/>
-            <w:bCs/>
             <w:noProof/>
             <w:webHidden/>
-            <w:sz w:val="22"/>
-            <w:szCs w:val="22"/>
           </w:rPr>
           <w:t>5</w:t>
         </w:r>
         <w:r>
           <w:rPr>
-            <w:rFonts w:ascii="Myriad Pro" w:hAnsi="Myriad Pro"/>
-            <w:b/>
-            <w:bCs/>
             <w:noProof/>
             <w:webHidden/>
-            <w:sz w:val="22"/>
-            <w:szCs w:val="22"/>
           </w:rPr>
           <w:fldChar w:fldCharType="end"/>
         </w:r>
@@ -1905,37 +1729,25 @@
           <w:tab w:val="left" w:pos="1100"/>
           <w:tab w:val="right" w:leader="dot" w:pos="9345"/>
         </w:tabs>
-        <w:jc w:val="both"/>
-        <w:rPr>
-          <w:rFonts w:ascii="Myriad Pro" w:hAnsi="Myriad Pro"/>
-          <w:b/>
-          <w:bCs/>
+        <w:rPr>
+          <w:rFonts w:asciiTheme="minorHAnsi" w:eastAsiaTheme="minorEastAsia" w:hAnsiTheme="minorHAnsi" w:cstheme="minorBidi"/>
           <w:noProof/>
-          <w:sz w:val="22"/>
-          <w:szCs w:val="22"/>
-        </w:rPr>
-      </w:pPr>
-      <w:hyperlink w:anchor="_Toc39735745" w:history="1">
+        </w:rPr>
+      </w:pPr>
+      <w:hyperlink w:anchor="_Toc81071531" w:history="1">
         <w:r>
           <w:rPr>
             <w:rStyle w:val="a9"/>
             <w:rFonts w:ascii="Myriad Pro" w:hAnsi="Myriad Pro"/>
             <w:b/>
-            <w:bCs/>
             <w:noProof/>
-            <w:sz w:val="22"/>
-            <w:szCs w:val="22"/>
           </w:rPr>
-          <w:t>1.4.</w:t>
+          <w:t>1.5.</w:t>
         </w:r>
         <w:r>
           <w:rPr>
-            <w:rFonts w:ascii="Myriad Pro" w:hAnsi="Myriad Pro"/>
-            <w:b/>
-            <w:bCs/>
+            <w:rFonts w:asciiTheme="minorHAnsi" w:eastAsiaTheme="minorEastAsia" w:hAnsiTheme="minorHAnsi" w:cstheme="minorBidi"/>
             <w:noProof/>
-            <w:sz w:val="22"/>
-            <w:szCs w:val="22"/>
           </w:rPr>
           <w:tab/>
         </w:r>
@@ -1944,93 +1756,55 @@
             <w:rStyle w:val="a9"/>
             <w:rFonts w:ascii="Myriad Pro" w:hAnsi="Myriad Pro"/>
             <w:b/>
-            <w:bCs/>
             <w:noProof/>
-            <w:sz w:val="22"/>
-            <w:szCs w:val="22"/>
           </w:rPr>
-          <w:t>Цель оказания услуг</w:t>
+          <w:t>Нормативно-правовая база</w:t>
         </w:r>
         <w:r>
           <w:rPr>
-            <w:rFonts w:ascii="Myriad Pro" w:hAnsi="Myriad Pro"/>
-            <w:b/>
-            <w:bCs/>
             <w:noProof/>
             <w:webHidden/>
-            <w:sz w:val="22"/>
-            <w:szCs w:val="22"/>
           </w:rPr>
           <w:tab/>
         </w:r>
         <w:r>
           <w:rPr>
-            <w:rFonts w:ascii="Myriad Pro" w:hAnsi="Myriad Pro"/>
-            <w:b/>
-            <w:bCs/>
             <w:noProof/>
             <w:webHidden/>
-            <w:sz w:val="22"/>
-            <w:szCs w:val="22"/>
           </w:rPr>
           <w:fldChar w:fldCharType="begin"/>
         </w:r>
         <w:r>
           <w:rPr>
-            <w:rFonts w:ascii="Myriad Pro" w:hAnsi="Myriad Pro"/>
-            <w:b/>
-            <w:bCs/>
             <w:noProof/>
             <w:webHidden/>
-            <w:sz w:val="22"/>
-            <w:szCs w:val="22"/>
           </w:rPr>
-          <w:instrText xml:space="preserve"> PAGEREF _Toc39735745 \h </w:instrText>
+          <w:instrText xml:space="preserve"> PAGEREF _Toc81071531 \h </w:instrText>
         </w:r>
         <w:r>
           <w:rPr>
-            <w:rFonts w:ascii="Myriad Pro" w:hAnsi="Myriad Pro"/>
-            <w:b/>
-            <w:bCs/>
             <w:noProof/>
             <w:webHidden/>
-            <w:sz w:val="22"/>
-            <w:szCs w:val="22"/>
           </w:rPr>
         </w:r>
         <w:r>
           <w:rPr>
-            <w:rFonts w:ascii="Myriad Pro" w:hAnsi="Myriad Pro"/>
-            <w:b/>
-            <w:bCs/>
             <w:noProof/>
             <w:webHidden/>
-            <w:sz w:val="22"/>
-            <w:szCs w:val="22"/>
           </w:rPr>
           <w:fldChar w:fldCharType="separate"/>
         </w:r>
         <w:r>
           <w:rPr>
-            <w:rFonts w:ascii="Myriad Pro" w:hAnsi="Myriad Pro"/>
-            <w:b/>
-            <w:bCs/>
             <w:noProof/>
             <w:webHidden/>
-            <w:sz w:val="22"/>
-            <w:szCs w:val="22"/>
           </w:rPr>
-          <w:t>5</w:t>
+          <w:t>7</w:t>
         </w:r>
         <w:r>
           <w:rPr>
-            <w:rFonts w:ascii="Myriad Pro" w:hAnsi="Myriad Pro"/>
-            <w:b/>
-            <w:bCs/>
             <w:noProof/>
             <w:webHidden/>
-            <w:sz w:val="22"/>
-            <w:szCs w:val="22"/>
           </w:rPr>
           <w:fldChar w:fldCharType="end"/>
         </w:r>
@@ -2040,40 +1814,28 @@
       <w:pPr>
         <w:pStyle w:val="32"/>
         <w:tabs>
-          <w:tab w:val="left" w:pos="1100"/>
+          <w:tab w:val="left" w:pos="880"/>
           <w:tab w:val="right" w:leader="dot" w:pos="9345"/>
         </w:tabs>
-        <w:jc w:val="both"/>
-        <w:rPr>
-          <w:rFonts w:ascii="Myriad Pro" w:hAnsi="Myriad Pro"/>
-          <w:b/>
-          <w:bCs/>
+        <w:rPr>
+          <w:rFonts w:asciiTheme="minorHAnsi" w:eastAsiaTheme="minorEastAsia" w:hAnsiTheme="minorHAnsi" w:cstheme="minorBidi"/>
           <w:noProof/>
-          <w:sz w:val="22"/>
-          <w:szCs w:val="22"/>
-        </w:rPr>
-      </w:pPr>
-      <w:hyperlink w:anchor="_Toc39735746" w:history="1">
+        </w:rPr>
+      </w:pPr>
+      <w:hyperlink w:anchor="_Toc81071532" w:history="1">
         <w:r>
           <w:rPr>
             <w:rStyle w:val="a9"/>
             <w:rFonts w:ascii="Myriad Pro" w:hAnsi="Myriad Pro"/>
             <w:b/>
-            <w:bCs/>
             <w:noProof/>
-            <w:sz w:val="22"/>
-            <w:szCs w:val="22"/>
           </w:rPr>
-          <w:t>1.5.</w:t>
+          <w:t>2.</w:t>
         </w:r>
         <w:r>
           <w:rPr>
-            <w:rFonts w:ascii="Myriad Pro" w:hAnsi="Myriad Pro"/>
-            <w:b/>
-            <w:bCs/>
+            <w:rFonts w:asciiTheme="minorHAnsi" w:eastAsiaTheme="minorEastAsia" w:hAnsiTheme="minorHAnsi" w:cstheme="minorBidi"/>
             <w:noProof/>
-            <w:sz w:val="22"/>
-            <w:szCs w:val="22"/>
           </w:rPr>
           <w:tab/>
         </w:r>
@@ -2082,93 +1844,72 @@
             <w:rStyle w:val="a9"/>
             <w:rFonts w:ascii="Myriad Pro" w:hAnsi="Myriad Pro"/>
             <w:b/>
-            <w:bCs/>
             <w:noProof/>
-            <w:sz w:val="22"/>
-            <w:szCs w:val="22"/>
           </w:rPr>
-          <w:t>Нормативно-правовая база</w:t>
+          <w:t>Фрагментарные рекомендации и предложения к формированию пакета обосновывающих документов, предоставляемых филиалом ПАО «МРСК Северо-Запада» «Комиэнерго»</w:t>
         </w:r>
         <w:r>
           <w:rPr>
+            <w:rStyle w:val="a9"/>
+            <w:rFonts w:ascii="Myriad Pro" w:hAnsi="Myriad Pro"/>
+            <w:noProof/>
+          </w:rPr>
+          <w:t xml:space="preserve"> </w:t>
+        </w:r>
+        <w:r>
+          <w:rPr>
+            <w:rStyle w:val="a9"/>
             <w:rFonts w:ascii="Myriad Pro" w:hAnsi="Myriad Pro"/>
             <w:b/>
-            <w:bCs/>
+            <w:noProof/>
+          </w:rPr>
+          <w:t>в регулирующие органы в рамках рассмотрения дел об установлении тарифов по результатам экспертизы тарифно-балансовых решений на 2019 год</w:t>
+        </w:r>
+        <w:r>
+          <w:rPr>
             <w:noProof/>
             <w:webHidden/>
-            <w:sz w:val="22"/>
-            <w:szCs w:val="22"/>
           </w:rPr>
           <w:tab/>
         </w:r>
         <w:r>
           <w:rPr>
-            <w:rFonts w:ascii="Myriad Pro" w:hAnsi="Myriad Pro"/>
-            <w:b/>
-            <w:bCs/>
             <w:noProof/>
             <w:webHidden/>
-            <w:sz w:val="22"/>
-            <w:szCs w:val="22"/>
           </w:rPr>
           <w:fldChar w:fldCharType="begin"/>
         </w:r>
         <w:r>
           <w:rPr>
-            <w:rFonts w:ascii="Myriad Pro" w:hAnsi="Myriad Pro"/>
-            <w:b/>
-            <w:bCs/>
             <w:noProof/>
             <w:webHidden/>
-            <w:sz w:val="22"/>
-            <w:szCs w:val="22"/>
           </w:rPr>
-          <w:instrText xml:space="preserve"> PAGEREF _Toc39735746 \h </w:instrText>
+          <w:instrText xml:space="preserve"> PAGEREF _Toc81071532 \h </w:instrText>
         </w:r>
         <w:r>
           <w:rPr>
-            <w:rFonts w:ascii="Myriad Pro" w:hAnsi="Myriad Pro"/>
-            <w:b/>
-            <w:bCs/>
             <w:noProof/>
             <w:webHidden/>
-            <w:sz w:val="22"/>
-            <w:szCs w:val="22"/>
           </w:rPr>
         </w:r>
         <w:r>
           <w:rPr>
-            <w:rFonts w:ascii="Myriad Pro" w:hAnsi="Myriad Pro"/>
-            <w:b/>
-            <w:bCs/>
             <w:noProof/>
             <w:webHidden/>
-            <w:sz w:val="22"/>
-            <w:szCs w:val="22"/>
           </w:rPr>
           <w:fldChar w:fldCharType="separate"/>
         </w:r>
         <w:r>
           <w:rPr>
-            <w:rFonts w:ascii="Myriad Pro" w:hAnsi="Myriad Pro"/>
-            <w:b/>
-            <w:bCs/>
             <w:noProof/>
             <w:webHidden/>
-            <w:sz w:val="22"/>
-            <w:szCs w:val="22"/>
           </w:rPr>
-          <w:t>7</w:t>
+          <w:t>11</w:t>
         </w:r>
         <w:r>
           <w:rPr>
-            <w:rFonts w:ascii="Myriad Pro" w:hAnsi="Myriad Pro"/>
-            <w:b/>
-            <w:bCs/>
             <w:noProof/>
             <w:webHidden/>
-            <w:sz w:val="22"/>
-            <w:szCs w:val="22"/>
           </w:rPr>
           <w:fldChar w:fldCharType="end"/>
         </w:r>
@@ -2181,37 +1922,25 @@
           <w:tab w:val="left" w:pos="880"/>
           <w:tab w:val="right" w:leader="dot" w:pos="9345"/>
         </w:tabs>
-        <w:jc w:val="both"/>
-        <w:rPr>
-          <w:rFonts w:ascii="Myriad Pro" w:hAnsi="Myriad Pro"/>
-          <w:b/>
-          <w:bCs/>
+        <w:rPr>
+          <w:rFonts w:asciiTheme="minorHAnsi" w:eastAsiaTheme="minorEastAsia" w:hAnsiTheme="minorHAnsi" w:cstheme="minorBidi"/>
           <w:noProof/>
-          <w:sz w:val="22"/>
-          <w:szCs w:val="22"/>
-        </w:rPr>
-      </w:pPr>
-      <w:hyperlink w:anchor="_Toc39735747" w:history="1">
+        </w:rPr>
+      </w:pPr>
+      <w:hyperlink w:anchor="_Toc81071533" w:history="1">
         <w:r>
           <w:rPr>
             <w:rStyle w:val="a9"/>
             <w:rFonts w:ascii="Myriad Pro" w:hAnsi="Myriad Pro"/>
             <w:b/>
-            <w:bCs/>
             <w:noProof/>
-            <w:sz w:val="22"/>
-            <w:szCs w:val="22"/>
           </w:rPr>
-          <w:t>2.</w:t>
+          <w:t>3.</w:t>
         </w:r>
         <w:r>
           <w:rPr>
-            <w:rFonts w:ascii="Myriad Pro" w:hAnsi="Myriad Pro"/>
-            <w:b/>
-            <w:bCs/>
+            <w:rFonts w:asciiTheme="minorHAnsi" w:eastAsiaTheme="minorEastAsia" w:hAnsiTheme="minorHAnsi" w:cstheme="minorBidi"/>
             <w:noProof/>
-            <w:sz w:val="22"/>
-            <w:szCs w:val="22"/>
           </w:rPr>
           <w:tab/>
         </w:r>
@@ -2220,213 +1949,55 @@
             <w:rStyle w:val="a9"/>
             <w:rFonts w:ascii="Myriad Pro" w:hAnsi="Myriad Pro"/>
             <w:b/>
-            <w:bCs/>
             <w:noProof/>
-            <w:sz w:val="22"/>
-            <w:szCs w:val="22"/>
           </w:rPr>
-          <w:t xml:space="preserve">Подготовка фрагментарных рекомендаций и предложений к формированию пакета обосновывающих документов, предоставляемых </w:t>
+          <w:t>Фрагментарные рекомендации и предложения к формированию балансов электрической энергии (мощности), принимаемых регулирующими органами в расчет тарифов филиала ПАО «МРСК Северо-Запада» «Комиэнерго» по результатам экспертизы тарифно-балансовых решений на 2019 год</w:t>
         </w:r>
         <w:r>
           <w:rPr>
-            <w:rStyle w:val="a9"/>
-            <w:rFonts w:ascii="Myriad Pro" w:hAnsi="Myriad Pro"/>
-            <w:b/>
-            <w:bCs/>
-            <w:noProof/>
-            <w:sz w:val="22"/>
-            <w:szCs w:val="22"/>
-          </w:rPr>
-          <w:t>П</w:t>
-        </w:r>
-        <w:r>
-          <w:rPr>
-            <w:rStyle w:val="a9"/>
-            <w:rFonts w:ascii="Myriad Pro" w:hAnsi="Myriad Pro"/>
-            <w:b/>
-            <w:bCs/>
-            <w:noProof/>
-            <w:sz w:val="22"/>
-            <w:szCs w:val="22"/>
-          </w:rPr>
-          <w:t>АО «</w:t>
-        </w:r>
-        <w:r>
-          <w:rPr>
-            <w:rStyle w:val="a9"/>
-            <w:rFonts w:ascii="Myriad Pro" w:hAnsi="Myriad Pro"/>
-            <w:b/>
-            <w:bCs/>
-            <w:noProof/>
-            <w:sz w:val="22"/>
-            <w:szCs w:val="22"/>
-          </w:rPr>
-          <w:t>МРСК Северо-Запад</w:t>
-        </w:r>
-        <w:r>
-          <w:rPr>
-            <w:rStyle w:val="a9"/>
-            <w:rFonts w:ascii="Myriad Pro" w:hAnsi="Myriad Pro"/>
-            <w:b/>
-            <w:bCs/>
-            <w:noProof/>
-            <w:sz w:val="22"/>
-            <w:szCs w:val="22"/>
-          </w:rPr>
-          <w:t>а</w:t>
-        </w:r>
-        <w:r>
-          <w:rPr>
-            <w:rStyle w:val="a9"/>
-            <w:rFonts w:ascii="Myriad Pro" w:hAnsi="Myriad Pro"/>
-            <w:b/>
-            <w:bCs/>
-            <w:noProof/>
-            <w:sz w:val="22"/>
-            <w:szCs w:val="22"/>
-          </w:rPr>
-          <w:t xml:space="preserve">» </w:t>
-        </w:r>
-        <w:r>
-          <w:rPr>
-            <w:rStyle w:val="a9"/>
-            <w:rFonts w:ascii="Myriad Pro" w:hAnsi="Myriad Pro"/>
-            <w:b/>
-            <w:bCs/>
-            <w:noProof/>
-            <w:sz w:val="22"/>
-            <w:szCs w:val="22"/>
-          </w:rPr>
-          <w:t>- филиалом «</w:t>
-        </w:r>
-        <w:r>
-          <w:rPr>
-            <w:rStyle w:val="a9"/>
-            <w:rFonts w:ascii="Myriad Pro" w:hAnsi="Myriad Pro"/>
-            <w:b/>
-            <w:bCs/>
-            <w:noProof/>
-            <w:sz w:val="22"/>
-            <w:szCs w:val="22"/>
-          </w:rPr>
-          <w:t>Коми</w:t>
-        </w:r>
-        <w:r>
-          <w:rPr>
-            <w:rStyle w:val="a9"/>
-            <w:rFonts w:ascii="Myriad Pro" w:hAnsi="Myriad Pro"/>
-            <w:b/>
-            <w:bCs/>
-            <w:noProof/>
-            <w:sz w:val="22"/>
-            <w:szCs w:val="22"/>
-          </w:rPr>
-          <w:t>энерго</w:t>
-        </w:r>
-        <w:r>
-          <w:rPr>
-            <w:rStyle w:val="a9"/>
-            <w:rFonts w:ascii="Myriad Pro" w:hAnsi="Myriad Pro"/>
-            <w:b/>
-            <w:bCs/>
-            <w:noProof/>
-            <w:sz w:val="22"/>
-            <w:szCs w:val="22"/>
-          </w:rPr>
-          <w:t xml:space="preserve">» </w:t>
-        </w:r>
-        <w:r>
-          <w:rPr>
-            <w:rStyle w:val="a9"/>
-            <w:rFonts w:ascii="Myriad Pro" w:hAnsi="Myriad Pro"/>
-            <w:b/>
-            <w:bCs/>
-            <w:noProof/>
-            <w:sz w:val="22"/>
-            <w:szCs w:val="22"/>
-          </w:rPr>
-          <w:t>в регулирующие органы в рамках рассмотрения дел об установлении тарифов по результатам экспертизы тарифно-балансовых решений на 2019 год</w:t>
-        </w:r>
-        <w:r>
-          <w:rPr>
-            <w:rFonts w:ascii="Myriad Pro" w:hAnsi="Myriad Pro"/>
-            <w:b/>
-            <w:bCs/>
             <w:noProof/>
             <w:webHidden/>
-            <w:sz w:val="22"/>
-            <w:szCs w:val="22"/>
           </w:rPr>
           <w:tab/>
         </w:r>
         <w:r>
           <w:rPr>
-            <w:rFonts w:ascii="Myriad Pro" w:hAnsi="Myriad Pro"/>
-            <w:b/>
-            <w:bCs/>
             <w:noProof/>
             <w:webHidden/>
-            <w:sz w:val="22"/>
-            <w:szCs w:val="22"/>
           </w:rPr>
           <w:fldChar w:fldCharType="begin"/>
         </w:r>
         <w:r>
           <w:rPr>
-            <w:rFonts w:ascii="Myriad Pro" w:hAnsi="Myriad Pro"/>
-            <w:b/>
-            <w:bCs/>
             <w:noProof/>
             <w:webHidden/>
-            <w:sz w:val="22"/>
-            <w:szCs w:val="22"/>
           </w:rPr>
-          <w:instrText xml:space="preserve"> PAGEREF _Toc39735747 \h </w:instrText>
+          <w:instrText xml:space="preserve"> PAGEREF _Toc81071533 \h </w:instrText>
         </w:r>
         <w:r>
           <w:rPr>
-            <w:rFonts w:ascii="Myriad Pro" w:hAnsi="Myriad Pro"/>
-            <w:b/>
-            <w:bCs/>
             <w:noProof/>
             <w:webHidden/>
-            <w:sz w:val="22"/>
-            <w:szCs w:val="22"/>
           </w:rPr>
         </w:r>
         <w:r>
           <w:rPr>
-            <w:rFonts w:ascii="Myriad Pro" w:hAnsi="Myriad Pro"/>
-            <w:b/>
-            <w:bCs/>
             <w:noProof/>
             <w:webHidden/>
-            <w:sz w:val="22"/>
-            <w:szCs w:val="22"/>
           </w:rPr>
           <w:fldChar w:fldCharType="separate"/>
         </w:r>
         <w:r>
           <w:rPr>
-            <w:rFonts w:ascii="Myriad Pro" w:hAnsi="Myriad Pro"/>
-            <w:b/>
-            <w:bCs/>
             <w:noProof/>
             <w:webHidden/>
-            <w:sz w:val="22"/>
-            <w:szCs w:val="22"/>
           </w:rPr>
-          <w:t>11</w:t>
+          <w:t>22</w:t>
         </w:r>
         <w:r>
           <w:rPr>
-            <w:rFonts w:ascii="Myriad Pro" w:hAnsi="Myriad Pro"/>
-            <w:b/>
-            <w:bCs/>
             <w:noProof/>
             <w:webHidden/>
-            <w:sz w:val="22"/>
-            <w:szCs w:val="22"/>
           </w:rPr>
           <w:fldChar w:fldCharType="end"/>
         </w:r>
@@ -2439,37 +2010,25 @@
           <w:tab w:val="left" w:pos="880"/>
           <w:tab w:val="right" w:leader="dot" w:pos="9345"/>
         </w:tabs>
-        <w:jc w:val="both"/>
-        <w:rPr>
-          <w:rFonts w:ascii="Myriad Pro" w:hAnsi="Myriad Pro"/>
-          <w:b/>
-          <w:bCs/>
+        <w:rPr>
+          <w:rFonts w:asciiTheme="minorHAnsi" w:eastAsiaTheme="minorEastAsia" w:hAnsiTheme="minorHAnsi" w:cstheme="minorBidi"/>
           <w:noProof/>
-          <w:sz w:val="22"/>
-          <w:szCs w:val="22"/>
-        </w:rPr>
-      </w:pPr>
-      <w:hyperlink w:anchor="_Toc39735748" w:history="1">
+        </w:rPr>
+      </w:pPr>
+      <w:hyperlink w:anchor="_Toc81071534" w:history="1">
         <w:r>
           <w:rPr>
             <w:rStyle w:val="a9"/>
             <w:rFonts w:ascii="Myriad Pro" w:hAnsi="Myriad Pro"/>
             <w:b/>
-            <w:bCs/>
             <w:noProof/>
-            <w:sz w:val="22"/>
-            <w:szCs w:val="22"/>
           </w:rPr>
-          <w:t>3.</w:t>
+          <w:t>4.</w:t>
         </w:r>
         <w:r>
           <w:rPr>
-            <w:rFonts w:ascii="Myriad Pro" w:hAnsi="Myriad Pro"/>
-            <w:b/>
-            <w:bCs/>
+            <w:rFonts w:asciiTheme="minorHAnsi" w:eastAsiaTheme="minorEastAsia" w:hAnsiTheme="minorHAnsi" w:cstheme="minorBidi"/>
             <w:noProof/>
-            <w:sz w:val="22"/>
-            <w:szCs w:val="22"/>
           </w:rPr>
           <w:tab/>
         </w:r>
@@ -2478,165 +2037,55 @@
             <w:rStyle w:val="a9"/>
             <w:rFonts w:ascii="Myriad Pro" w:hAnsi="Myriad Pro"/>
             <w:b/>
-            <w:bCs/>
             <w:noProof/>
-            <w:sz w:val="22"/>
-            <w:szCs w:val="22"/>
           </w:rPr>
-          <w:t xml:space="preserve">Подготовка фрагментарных рекомендаций и предложений к формированию балансов электрической энергии (мощности), принимаемых регулирующими органами в расчет тарифов </w:t>
+          <w:t>Фрагментарные рекомендации и предложения по формированию необходимой валовой выручки, принимаемой регулирующими органами в расчет тарифов филиала ПАО «МРСК Северо-Запада» «Комиэнерго» по результатам экспертизы тарифно-балансовых решений на 2019 год</w:t>
         </w:r>
         <w:r>
           <w:rPr>
-            <w:rStyle w:val="a9"/>
-            <w:rFonts w:ascii="Myriad Pro" w:hAnsi="Myriad Pro"/>
-            <w:b/>
-            <w:bCs/>
-            <w:noProof/>
-            <w:sz w:val="22"/>
-            <w:szCs w:val="22"/>
-          </w:rPr>
-          <w:t>ПАО «МРСК Северо-Запад</w:t>
-        </w:r>
-        <w:r>
-          <w:rPr>
-            <w:rStyle w:val="a9"/>
-            <w:rFonts w:ascii="Myriad Pro" w:hAnsi="Myriad Pro"/>
-            <w:b/>
-            <w:bCs/>
-            <w:noProof/>
-            <w:sz w:val="22"/>
-            <w:szCs w:val="22"/>
-          </w:rPr>
-          <w:t>а</w:t>
-        </w:r>
-        <w:r>
-          <w:rPr>
-            <w:rStyle w:val="a9"/>
-            <w:rFonts w:ascii="Myriad Pro" w:hAnsi="Myriad Pro"/>
-            <w:b/>
-            <w:bCs/>
-            <w:noProof/>
-            <w:sz w:val="22"/>
-            <w:szCs w:val="22"/>
-          </w:rPr>
-          <w:t>» - филиала «</w:t>
-        </w:r>
-        <w:r>
-          <w:rPr>
-            <w:rStyle w:val="a9"/>
-            <w:rFonts w:ascii="Myriad Pro" w:hAnsi="Myriad Pro"/>
-            <w:b/>
-            <w:bCs/>
-            <w:noProof/>
-            <w:sz w:val="22"/>
-            <w:szCs w:val="22"/>
-          </w:rPr>
-          <w:t>Комиэнерго</w:t>
-        </w:r>
-        <w:r>
-          <w:rPr>
-            <w:rStyle w:val="a9"/>
-            <w:rFonts w:ascii="Myriad Pro" w:hAnsi="Myriad Pro"/>
-            <w:b/>
-            <w:bCs/>
-            <w:noProof/>
-            <w:sz w:val="22"/>
-            <w:szCs w:val="22"/>
-          </w:rPr>
-          <w:t>»</w:t>
-        </w:r>
-        <w:r>
-          <w:rPr>
-            <w:rStyle w:val="a9"/>
-            <w:rFonts w:ascii="Myriad Pro" w:hAnsi="Myriad Pro"/>
-            <w:b/>
-            <w:bCs/>
-            <w:noProof/>
-            <w:sz w:val="22"/>
-            <w:szCs w:val="22"/>
-          </w:rPr>
-          <w:t xml:space="preserve"> по результатам экспертизы тарифно-балансовых решений на 2019 год</w:t>
-        </w:r>
-        <w:r>
-          <w:rPr>
-            <w:rFonts w:ascii="Myriad Pro" w:hAnsi="Myriad Pro"/>
-            <w:b/>
-            <w:bCs/>
             <w:noProof/>
             <w:webHidden/>
-            <w:sz w:val="22"/>
-            <w:szCs w:val="22"/>
           </w:rPr>
           <w:tab/>
         </w:r>
         <w:r>
           <w:rPr>
-            <w:rFonts w:ascii="Myriad Pro" w:hAnsi="Myriad Pro"/>
-            <w:b/>
-            <w:bCs/>
             <w:noProof/>
             <w:webHidden/>
-            <w:sz w:val="22"/>
-            <w:szCs w:val="22"/>
           </w:rPr>
           <w:fldChar w:fldCharType="begin"/>
         </w:r>
         <w:r>
           <w:rPr>
-            <w:rFonts w:ascii="Myriad Pro" w:hAnsi="Myriad Pro"/>
-            <w:b/>
-            <w:bCs/>
             <w:noProof/>
             <w:webHidden/>
-            <w:sz w:val="22"/>
-            <w:szCs w:val="22"/>
           </w:rPr>
-          <w:instrText xml:space="preserve"> PAGEREF _Toc39735748 \h </w:instrText>
+          <w:instrText xml:space="preserve"> PAGEREF _Toc81071534 \h </w:instrText>
         </w:r>
         <w:r>
           <w:rPr>
-            <w:rFonts w:ascii="Myriad Pro" w:hAnsi="Myriad Pro"/>
-            <w:b/>
-            <w:bCs/>
             <w:noProof/>
             <w:webHidden/>
-            <w:sz w:val="22"/>
-            <w:szCs w:val="22"/>
           </w:rPr>
         </w:r>
         <w:r>
           <w:rPr>
-            <w:rFonts w:ascii="Myriad Pro" w:hAnsi="Myriad Pro"/>
-            <w:b/>
-            <w:bCs/>
             <w:noProof/>
             <w:webHidden/>
-            <w:sz w:val="22"/>
-            <w:szCs w:val="22"/>
           </w:rPr>
           <w:fldChar w:fldCharType="separate"/>
         </w:r>
         <w:r>
           <w:rPr>
-            <w:rFonts w:ascii="Myriad Pro" w:hAnsi="Myriad Pro"/>
-            <w:b/>
-            <w:bCs/>
             <w:noProof/>
             <w:webHidden/>
-            <w:sz w:val="22"/>
-            <w:szCs w:val="22"/>
           </w:rPr>
-          <w:t>22</w:t>
+          <w:t>28</w:t>
         </w:r>
         <w:r>
           <w:rPr>
-            <w:rFonts w:ascii="Myriad Pro" w:hAnsi="Myriad Pro"/>
-            <w:b/>
-            <w:bCs/>
             <w:noProof/>
             <w:webHidden/>
-            <w:sz w:val="22"/>
-            <w:szCs w:val="22"/>
           </w:rPr>
           <w:fldChar w:fldCharType="end"/>
         </w:r>
@@ -2646,40 +2095,28 @@
       <w:pPr>
         <w:pStyle w:val="32"/>
         <w:tabs>
-          <w:tab w:val="left" w:pos="880"/>
+          <w:tab w:val="left" w:pos="1100"/>
           <w:tab w:val="right" w:leader="dot" w:pos="9345"/>
         </w:tabs>
-        <w:jc w:val="both"/>
-        <w:rPr>
-          <w:rFonts w:ascii="Myriad Pro" w:hAnsi="Myriad Pro"/>
-          <w:b/>
-          <w:bCs/>
+        <w:rPr>
+          <w:rFonts w:asciiTheme="minorHAnsi" w:eastAsiaTheme="minorEastAsia" w:hAnsiTheme="minorHAnsi" w:cstheme="minorBidi"/>
           <w:noProof/>
-          <w:sz w:val="22"/>
-          <w:szCs w:val="22"/>
-        </w:rPr>
-      </w:pPr>
-      <w:hyperlink w:anchor="_Toc39735749" w:history="1">
+        </w:rPr>
+      </w:pPr>
+      <w:hyperlink w:anchor="_Toc81071535" w:history="1">
         <w:r>
           <w:rPr>
             <w:rStyle w:val="a9"/>
             <w:rFonts w:ascii="Myriad Pro" w:hAnsi="Myriad Pro"/>
             <w:b/>
-            <w:bCs/>
             <w:noProof/>
-            <w:sz w:val="22"/>
-            <w:szCs w:val="22"/>
           </w:rPr>
-          <w:t>4.</w:t>
+          <w:t>4.1.</w:t>
         </w:r>
         <w:r>
           <w:rPr>
-            <w:rFonts w:ascii="Myriad Pro" w:hAnsi="Myriad Pro"/>
-            <w:b/>
-            <w:bCs/>
+            <w:rFonts w:asciiTheme="minorHAnsi" w:eastAsiaTheme="minorEastAsia" w:hAnsiTheme="minorHAnsi" w:cstheme="minorBidi"/>
             <w:noProof/>
-            <w:sz w:val="22"/>
-            <w:szCs w:val="22"/>
           </w:rPr>
           <w:tab/>
         </w:r>
@@ -2688,165 +2125,55 @@
             <w:rStyle w:val="a9"/>
             <w:rFonts w:ascii="Myriad Pro" w:hAnsi="Myriad Pro"/>
             <w:b/>
-            <w:bCs/>
             <w:noProof/>
-            <w:sz w:val="22"/>
-            <w:szCs w:val="22"/>
           </w:rPr>
-          <w:t xml:space="preserve">Подготовка фрагментарных рекомендаций и предложений по формированию необходимой валовой выручки, принимаемой регулирующими органами в расчет тарифов </w:t>
+          <w:t>Рекомендации в части формирования базового уровня подконтрольных расходов</w:t>
         </w:r>
         <w:r>
           <w:rPr>
-            <w:rStyle w:val="a9"/>
-            <w:rFonts w:ascii="Myriad Pro" w:hAnsi="Myriad Pro"/>
-            <w:b/>
-            <w:bCs/>
-            <w:noProof/>
-            <w:sz w:val="22"/>
-            <w:szCs w:val="22"/>
-          </w:rPr>
-          <w:t>ПАО «МРСК Северо-Запад</w:t>
-        </w:r>
-        <w:r>
-          <w:rPr>
-            <w:rStyle w:val="a9"/>
-            <w:rFonts w:ascii="Myriad Pro" w:hAnsi="Myriad Pro"/>
-            <w:b/>
-            <w:bCs/>
-            <w:noProof/>
-            <w:sz w:val="22"/>
-            <w:szCs w:val="22"/>
-          </w:rPr>
-          <w:t>а</w:t>
-        </w:r>
-        <w:r>
-          <w:rPr>
-            <w:rStyle w:val="a9"/>
-            <w:rFonts w:ascii="Myriad Pro" w:hAnsi="Myriad Pro"/>
-            <w:b/>
-            <w:bCs/>
-            <w:noProof/>
-            <w:sz w:val="22"/>
-            <w:szCs w:val="22"/>
-          </w:rPr>
-          <w:t>» - филиала «</w:t>
-        </w:r>
-        <w:r>
-          <w:rPr>
-            <w:rStyle w:val="a9"/>
-            <w:rFonts w:ascii="Myriad Pro" w:hAnsi="Myriad Pro"/>
-            <w:b/>
-            <w:bCs/>
-            <w:noProof/>
-            <w:sz w:val="22"/>
-            <w:szCs w:val="22"/>
-          </w:rPr>
-          <w:t>Комиэнерго</w:t>
-        </w:r>
-        <w:r>
-          <w:rPr>
-            <w:rStyle w:val="a9"/>
-            <w:rFonts w:ascii="Myriad Pro" w:hAnsi="Myriad Pro"/>
-            <w:b/>
-            <w:bCs/>
-            <w:noProof/>
-            <w:sz w:val="22"/>
-            <w:szCs w:val="22"/>
-          </w:rPr>
-          <w:t>»</w:t>
-        </w:r>
-        <w:r>
-          <w:rPr>
-            <w:rStyle w:val="a9"/>
-            <w:rFonts w:ascii="Myriad Pro" w:hAnsi="Myriad Pro"/>
-            <w:b/>
-            <w:bCs/>
-            <w:noProof/>
-            <w:sz w:val="22"/>
-            <w:szCs w:val="22"/>
-          </w:rPr>
-          <w:t xml:space="preserve"> по результатам экспертизы тарифно-балансовых решений на 2019 год</w:t>
-        </w:r>
-        <w:r>
-          <w:rPr>
-            <w:rFonts w:ascii="Myriad Pro" w:hAnsi="Myriad Pro"/>
-            <w:b/>
-            <w:bCs/>
             <w:noProof/>
             <w:webHidden/>
-            <w:sz w:val="22"/>
-            <w:szCs w:val="22"/>
           </w:rPr>
           <w:tab/>
         </w:r>
         <w:r>
           <w:rPr>
-            <w:rFonts w:ascii="Myriad Pro" w:hAnsi="Myriad Pro"/>
-            <w:b/>
-            <w:bCs/>
             <w:noProof/>
             <w:webHidden/>
-            <w:sz w:val="22"/>
-            <w:szCs w:val="22"/>
           </w:rPr>
           <w:fldChar w:fldCharType="begin"/>
         </w:r>
         <w:r>
           <w:rPr>
-            <w:rFonts w:ascii="Myriad Pro" w:hAnsi="Myriad Pro"/>
-            <w:b/>
-            <w:bCs/>
             <w:noProof/>
             <w:webHidden/>
-            <w:sz w:val="22"/>
-            <w:szCs w:val="22"/>
           </w:rPr>
-          <w:instrText xml:space="preserve"> PAGEREF _Toc39735749 \h </w:instrText>
+          <w:instrText xml:space="preserve"> PAGEREF _Toc81071535 \h </w:instrText>
         </w:r>
         <w:r>
           <w:rPr>
-            <w:rFonts w:ascii="Myriad Pro" w:hAnsi="Myriad Pro"/>
-            <w:b/>
-            <w:bCs/>
             <w:noProof/>
             <w:webHidden/>
-            <w:sz w:val="22"/>
-            <w:szCs w:val="22"/>
           </w:rPr>
         </w:r>
         <w:r>
           <w:rPr>
-            <w:rFonts w:ascii="Myriad Pro" w:hAnsi="Myriad Pro"/>
-            <w:b/>
-            <w:bCs/>
             <w:noProof/>
             <w:webHidden/>
-            <w:sz w:val="22"/>
-            <w:szCs w:val="22"/>
           </w:rPr>
           <w:fldChar w:fldCharType="separate"/>
         </w:r>
         <w:r>
           <w:rPr>
-            <w:rFonts w:ascii="Myriad Pro" w:hAnsi="Myriad Pro"/>
-            <w:b/>
-            <w:bCs/>
             <w:noProof/>
             <w:webHidden/>
-            <w:sz w:val="22"/>
-            <w:szCs w:val="22"/>
           </w:rPr>
           <w:t>28</w:t>
         </w:r>
         <w:r>
           <w:rPr>
-            <w:rFonts w:ascii="Myriad Pro" w:hAnsi="Myriad Pro"/>
-            <w:b/>
-            <w:bCs/>
             <w:noProof/>
             <w:webHidden/>
-            <w:sz w:val="22"/>
-            <w:szCs w:val="22"/>
           </w:rPr>
           <w:fldChar w:fldCharType="end"/>
         </w:r>
@@ -2859,37 +2186,25 @@
           <w:tab w:val="left" w:pos="1100"/>
           <w:tab w:val="right" w:leader="dot" w:pos="9345"/>
         </w:tabs>
-        <w:jc w:val="both"/>
-        <w:rPr>
-          <w:rFonts w:ascii="Myriad Pro" w:hAnsi="Myriad Pro"/>
-          <w:b/>
-          <w:bCs/>
+        <w:rPr>
+          <w:rFonts w:asciiTheme="minorHAnsi" w:eastAsiaTheme="minorEastAsia" w:hAnsiTheme="minorHAnsi" w:cstheme="minorBidi"/>
           <w:noProof/>
-          <w:sz w:val="22"/>
-          <w:szCs w:val="22"/>
-        </w:rPr>
-      </w:pPr>
-      <w:hyperlink w:anchor="_Toc39735750" w:history="1">
+        </w:rPr>
+      </w:pPr>
+      <w:hyperlink w:anchor="_Toc81071536" w:history="1">
         <w:r>
           <w:rPr>
             <w:rStyle w:val="a9"/>
             <w:rFonts w:ascii="Myriad Pro" w:hAnsi="Myriad Pro"/>
             <w:b/>
-            <w:bCs/>
             <w:noProof/>
-            <w:sz w:val="22"/>
-            <w:szCs w:val="22"/>
           </w:rPr>
-          <w:t>4.1.</w:t>
+          <w:t>4.2.</w:t>
         </w:r>
         <w:r>
           <w:rPr>
-            <w:rFonts w:ascii="Myriad Pro" w:hAnsi="Myriad Pro"/>
-            <w:b/>
-            <w:bCs/>
+            <w:rFonts w:asciiTheme="minorHAnsi" w:eastAsiaTheme="minorEastAsia" w:hAnsiTheme="minorHAnsi" w:cstheme="minorBidi"/>
             <w:noProof/>
-            <w:sz w:val="22"/>
-            <w:szCs w:val="22"/>
           </w:rPr>
           <w:tab/>
         </w:r>
@@ -2898,93 +2213,55 @@
             <w:rStyle w:val="a9"/>
             <w:rFonts w:ascii="Myriad Pro" w:hAnsi="Myriad Pro"/>
             <w:b/>
-            <w:bCs/>
             <w:noProof/>
-            <w:sz w:val="22"/>
-            <w:szCs w:val="22"/>
           </w:rPr>
-          <w:t>Подготовка рекомендаций в части формирования базового уровня подконтрольных расходов</w:t>
+          <w:t>Рекомендации в части формирования долгосрочных параметров регулирования</w:t>
         </w:r>
         <w:r>
           <w:rPr>
-            <w:rFonts w:ascii="Myriad Pro" w:hAnsi="Myriad Pro"/>
-            <w:b/>
-            <w:bCs/>
             <w:noProof/>
             <w:webHidden/>
-            <w:sz w:val="22"/>
-            <w:szCs w:val="22"/>
           </w:rPr>
           <w:tab/>
         </w:r>
         <w:r>
           <w:rPr>
-            <w:rFonts w:ascii="Myriad Pro" w:hAnsi="Myriad Pro"/>
-            <w:b/>
-            <w:bCs/>
             <w:noProof/>
             <w:webHidden/>
-            <w:sz w:val="22"/>
-            <w:szCs w:val="22"/>
           </w:rPr>
           <w:fldChar w:fldCharType="begin"/>
         </w:r>
         <w:r>
           <w:rPr>
-            <w:rFonts w:ascii="Myriad Pro" w:hAnsi="Myriad Pro"/>
-            <w:b/>
-            <w:bCs/>
             <w:noProof/>
             <w:webHidden/>
-            <w:sz w:val="22"/>
-            <w:szCs w:val="22"/>
           </w:rPr>
-          <w:instrText xml:space="preserve"> PAGEREF _Toc39735750 \h </w:instrText>
+          <w:instrText xml:space="preserve"> PAGEREF _Toc81071536 \h </w:instrText>
         </w:r>
         <w:r>
           <w:rPr>
-            <w:rFonts w:ascii="Myriad Pro" w:hAnsi="Myriad Pro"/>
-            <w:b/>
-            <w:bCs/>
             <w:noProof/>
             <w:webHidden/>
-            <w:sz w:val="22"/>
-            <w:szCs w:val="22"/>
           </w:rPr>
         </w:r>
         <w:r>
           <w:rPr>
-            <w:rFonts w:ascii="Myriad Pro" w:hAnsi="Myriad Pro"/>
-            <w:b/>
-            <w:bCs/>
             <w:noProof/>
             <w:webHidden/>
-            <w:sz w:val="22"/>
-            <w:szCs w:val="22"/>
           </w:rPr>
           <w:fldChar w:fldCharType="separate"/>
         </w:r>
         <w:r>
           <w:rPr>
-            <w:rFonts w:ascii="Myriad Pro" w:hAnsi="Myriad Pro"/>
-            <w:b/>
-            <w:bCs/>
             <w:noProof/>
             <w:webHidden/>
-            <w:sz w:val="22"/>
-            <w:szCs w:val="22"/>
           </w:rPr>
-          <w:t>28</w:t>
+          <w:t>33</w:t>
         </w:r>
         <w:r>
           <w:rPr>
-            <w:rFonts w:ascii="Myriad Pro" w:hAnsi="Myriad Pro"/>
-            <w:b/>
-            <w:bCs/>
             <w:noProof/>
             <w:webHidden/>
-            <w:sz w:val="22"/>
-            <w:szCs w:val="22"/>
           </w:rPr>
           <w:fldChar w:fldCharType="end"/>
         </w:r>
@@ -2997,37 +2274,25 @@
           <w:tab w:val="left" w:pos="1100"/>
           <w:tab w:val="right" w:leader="dot" w:pos="9345"/>
         </w:tabs>
-        <w:jc w:val="both"/>
-        <w:rPr>
-          <w:rFonts w:ascii="Myriad Pro" w:hAnsi="Myriad Pro"/>
-          <w:b/>
-          <w:bCs/>
+        <w:rPr>
+          <w:rFonts w:asciiTheme="minorHAnsi" w:eastAsiaTheme="minorEastAsia" w:hAnsiTheme="minorHAnsi" w:cstheme="minorBidi"/>
           <w:noProof/>
-          <w:sz w:val="22"/>
-          <w:szCs w:val="22"/>
-        </w:rPr>
-      </w:pPr>
-      <w:hyperlink w:anchor="_Toc39735751" w:history="1">
+        </w:rPr>
+      </w:pPr>
+      <w:hyperlink w:anchor="_Toc81071537" w:history="1">
         <w:r>
           <w:rPr>
             <w:rStyle w:val="a9"/>
             <w:rFonts w:ascii="Myriad Pro" w:hAnsi="Myriad Pro"/>
             <w:b/>
-            <w:bCs/>
             <w:noProof/>
-            <w:sz w:val="22"/>
-            <w:szCs w:val="22"/>
           </w:rPr>
-          <w:t>4.2.</w:t>
+          <w:t>4.3.</w:t>
         </w:r>
         <w:r>
           <w:rPr>
-            <w:rFonts w:ascii="Myriad Pro" w:hAnsi="Myriad Pro"/>
-            <w:b/>
-            <w:bCs/>
+            <w:rFonts w:asciiTheme="minorHAnsi" w:eastAsiaTheme="minorEastAsia" w:hAnsiTheme="minorHAnsi" w:cstheme="minorBidi"/>
             <w:noProof/>
-            <w:sz w:val="22"/>
-            <w:szCs w:val="22"/>
           </w:rPr>
           <w:tab/>
         </w:r>
@@ -3036,93 +2301,55 @@
             <w:rStyle w:val="a9"/>
             <w:rFonts w:ascii="Myriad Pro" w:hAnsi="Myriad Pro"/>
             <w:b/>
-            <w:bCs/>
             <w:noProof/>
-            <w:sz w:val="22"/>
-            <w:szCs w:val="22"/>
           </w:rPr>
-          <w:t>Подготовка рекомендаций в части формирования долгосрочных параметров регулирования</w:t>
+          <w:t>Рекомендации в части формирования уровня неподконтрольных расходов</w:t>
         </w:r>
         <w:r>
           <w:rPr>
-            <w:rFonts w:ascii="Myriad Pro" w:hAnsi="Myriad Pro"/>
-            <w:b/>
-            <w:bCs/>
             <w:noProof/>
             <w:webHidden/>
-            <w:sz w:val="22"/>
-            <w:szCs w:val="22"/>
           </w:rPr>
           <w:tab/>
         </w:r>
         <w:r>
           <w:rPr>
-            <w:rFonts w:ascii="Myriad Pro" w:hAnsi="Myriad Pro"/>
-            <w:b/>
-            <w:bCs/>
             <w:noProof/>
             <w:webHidden/>
-            <w:sz w:val="22"/>
-            <w:szCs w:val="22"/>
           </w:rPr>
           <w:fldChar w:fldCharType="begin"/>
         </w:r>
         <w:r>
           <w:rPr>
-            <w:rFonts w:ascii="Myriad Pro" w:hAnsi="Myriad Pro"/>
-            <w:b/>
-            <w:bCs/>
             <w:noProof/>
             <w:webHidden/>
-            <w:sz w:val="22"/>
-            <w:szCs w:val="22"/>
           </w:rPr>
-          <w:instrText xml:space="preserve"> PAGEREF _Toc39735751 \h </w:instrText>
+          <w:instrText xml:space="preserve"> PAGEREF _Toc81071537 \h </w:instrText>
         </w:r>
         <w:r>
           <w:rPr>
-            <w:rFonts w:ascii="Myriad Pro" w:hAnsi="Myriad Pro"/>
-            <w:b/>
-            <w:bCs/>
             <w:noProof/>
             <w:webHidden/>
-            <w:sz w:val="22"/>
-            <w:szCs w:val="22"/>
           </w:rPr>
         </w:r>
         <w:r>
           <w:rPr>
-            <w:rFonts w:ascii="Myriad Pro" w:hAnsi="Myriad Pro"/>
-            <w:b/>
-            <w:bCs/>
             <w:noProof/>
             <w:webHidden/>
-            <w:sz w:val="22"/>
-            <w:szCs w:val="22"/>
           </w:rPr>
           <w:fldChar w:fldCharType="separate"/>
         </w:r>
         <w:r>
           <w:rPr>
-            <w:rFonts w:ascii="Myriad Pro" w:hAnsi="Myriad Pro"/>
-            <w:b/>
-            <w:bCs/>
             <w:noProof/>
             <w:webHidden/>
-            <w:sz w:val="22"/>
-            <w:szCs w:val="22"/>
           </w:rPr>
-          <w:t>33</w:t>
+          <w:t>36</w:t>
         </w:r>
         <w:r>
           <w:rPr>
-            <w:rFonts w:ascii="Myriad Pro" w:hAnsi="Myriad Pro"/>
-            <w:b/>
-            <w:bCs/>
             <w:noProof/>
             <w:webHidden/>
-            <w:sz w:val="22"/>
-            <w:szCs w:val="22"/>
           </w:rPr>
           <w:fldChar w:fldCharType="end"/>
         </w:r>
@@ -3135,37 +2362,25 @@
           <w:tab w:val="left" w:pos="1100"/>
           <w:tab w:val="right" w:leader="dot" w:pos="9345"/>
         </w:tabs>
-        <w:jc w:val="both"/>
-        <w:rPr>
-          <w:rFonts w:ascii="Myriad Pro" w:hAnsi="Myriad Pro"/>
-          <w:b/>
-          <w:bCs/>
+        <w:rPr>
+          <w:rFonts w:asciiTheme="minorHAnsi" w:eastAsiaTheme="minorEastAsia" w:hAnsiTheme="minorHAnsi" w:cstheme="minorBidi"/>
           <w:noProof/>
-          <w:sz w:val="22"/>
-          <w:szCs w:val="22"/>
-        </w:rPr>
-      </w:pPr>
-      <w:hyperlink w:anchor="_Toc39735752" w:history="1">
+        </w:rPr>
+      </w:pPr>
+      <w:hyperlink w:anchor="_Toc81071538" w:history="1">
         <w:r>
           <w:rPr>
             <w:rStyle w:val="a9"/>
             <w:rFonts w:ascii="Myriad Pro" w:hAnsi="Myriad Pro"/>
             <w:b/>
-            <w:bCs/>
             <w:noProof/>
-            <w:sz w:val="22"/>
-            <w:szCs w:val="22"/>
           </w:rPr>
-          <w:t>4.3.</w:t>
+          <w:t>4.4.</w:t>
         </w:r>
         <w:r>
           <w:rPr>
-            <w:rFonts w:ascii="Myriad Pro" w:hAnsi="Myriad Pro"/>
-            <w:b/>
-            <w:bCs/>
+            <w:rFonts w:asciiTheme="minorHAnsi" w:eastAsiaTheme="minorEastAsia" w:hAnsiTheme="minorHAnsi" w:cstheme="minorBidi"/>
             <w:noProof/>
-            <w:sz w:val="22"/>
-            <w:szCs w:val="22"/>
           </w:rPr>
           <w:tab/>
         </w:r>
@@ -3174,93 +2389,55 @@
             <w:rStyle w:val="a9"/>
             <w:rFonts w:ascii="Myriad Pro" w:hAnsi="Myriad Pro"/>
             <w:b/>
-            <w:bCs/>
             <w:noProof/>
-            <w:sz w:val="22"/>
-            <w:szCs w:val="22"/>
           </w:rPr>
-          <w:t>Подготовка рекомендаций в части формирования уровня неподконтрольных расходов</w:t>
+          <w:t>Рекомендации в части расходов на компенсацию потерь</w:t>
         </w:r>
         <w:r>
           <w:rPr>
-            <w:rFonts w:ascii="Myriad Pro" w:hAnsi="Myriad Pro"/>
-            <w:b/>
-            <w:bCs/>
             <w:noProof/>
             <w:webHidden/>
-            <w:sz w:val="22"/>
-            <w:szCs w:val="22"/>
           </w:rPr>
           <w:tab/>
         </w:r>
         <w:r>
           <w:rPr>
-            <w:rFonts w:ascii="Myriad Pro" w:hAnsi="Myriad Pro"/>
-            <w:b/>
-            <w:bCs/>
             <w:noProof/>
             <w:webHidden/>
-            <w:sz w:val="22"/>
-            <w:szCs w:val="22"/>
           </w:rPr>
           <w:fldChar w:fldCharType="begin"/>
         </w:r>
         <w:r>
           <w:rPr>
-            <w:rFonts w:ascii="Myriad Pro" w:hAnsi="Myriad Pro"/>
-            <w:b/>
-            <w:bCs/>
             <w:noProof/>
             <w:webHidden/>
-            <w:sz w:val="22"/>
-            <w:szCs w:val="22"/>
           </w:rPr>
-          <w:instrText xml:space="preserve"> PAGEREF _Toc39735752 \h </w:instrText>
+          <w:instrText xml:space="preserve"> PAGEREF _Toc81071538 \h </w:instrText>
         </w:r>
         <w:r>
           <w:rPr>
-            <w:rFonts w:ascii="Myriad Pro" w:hAnsi="Myriad Pro"/>
-            <w:b/>
-            <w:bCs/>
             <w:noProof/>
             <w:webHidden/>
-            <w:sz w:val="22"/>
-            <w:szCs w:val="22"/>
           </w:rPr>
         </w:r>
         <w:r>
           <w:rPr>
-            <w:rFonts w:ascii="Myriad Pro" w:hAnsi="Myriad Pro"/>
-            <w:b/>
-            <w:bCs/>
             <w:noProof/>
             <w:webHidden/>
-            <w:sz w:val="22"/>
-            <w:szCs w:val="22"/>
           </w:rPr>
           <w:fldChar w:fldCharType="separate"/>
         </w:r>
         <w:r>
           <w:rPr>
-            <w:rFonts w:ascii="Myriad Pro" w:hAnsi="Myriad Pro"/>
-            <w:b/>
-            <w:bCs/>
             <w:noProof/>
             <w:webHidden/>
-            <w:sz w:val="22"/>
-            <w:szCs w:val="22"/>
           </w:rPr>
-          <w:t>36</w:t>
+          <w:t>41</w:t>
         </w:r>
         <w:r>
           <w:rPr>
-            <w:rFonts w:ascii="Myriad Pro" w:hAnsi="Myriad Pro"/>
-            <w:b/>
-            <w:bCs/>
             <w:noProof/>
             <w:webHidden/>
-            <w:sz w:val="22"/>
-            <w:szCs w:val="22"/>
           </w:rPr>
           <w:fldChar w:fldCharType="end"/>
         </w:r>
@@ -3273,37 +2450,25 @@
           <w:tab w:val="left" w:pos="1100"/>
           <w:tab w:val="right" w:leader="dot" w:pos="9345"/>
         </w:tabs>
-        <w:jc w:val="both"/>
-        <w:rPr>
-          <w:rFonts w:ascii="Myriad Pro" w:hAnsi="Myriad Pro"/>
-          <w:b/>
-          <w:bCs/>
+        <w:rPr>
+          <w:rFonts w:asciiTheme="minorHAnsi" w:eastAsiaTheme="minorEastAsia" w:hAnsiTheme="minorHAnsi" w:cstheme="minorBidi"/>
           <w:noProof/>
-          <w:sz w:val="22"/>
-          <w:szCs w:val="22"/>
-        </w:rPr>
-      </w:pPr>
-      <w:hyperlink w:anchor="_Toc39735753" w:history="1">
+        </w:rPr>
+      </w:pPr>
+      <w:hyperlink w:anchor="_Toc81071539" w:history="1">
         <w:r>
           <w:rPr>
             <w:rStyle w:val="a9"/>
             <w:rFonts w:ascii="Myriad Pro" w:hAnsi="Myriad Pro"/>
             <w:b/>
-            <w:bCs/>
             <w:noProof/>
-            <w:sz w:val="22"/>
-            <w:szCs w:val="22"/>
           </w:rPr>
-          <w:t>4.4.</w:t>
+          <w:t>4.5.</w:t>
         </w:r>
         <w:r>
           <w:rPr>
-            <w:rFonts w:ascii="Myriad Pro" w:hAnsi="Myriad Pro"/>
-            <w:b/>
-            <w:bCs/>
+            <w:rFonts w:asciiTheme="minorHAnsi" w:eastAsiaTheme="minorEastAsia" w:hAnsiTheme="minorHAnsi" w:cstheme="minorBidi"/>
             <w:noProof/>
-            <w:sz w:val="22"/>
-            <w:szCs w:val="22"/>
           </w:rPr>
           <w:tab/>
         </w:r>
@@ -3312,93 +2477,55 @@
             <w:rStyle w:val="a9"/>
             <w:rFonts w:ascii="Myriad Pro" w:hAnsi="Myriad Pro"/>
             <w:b/>
-            <w:bCs/>
             <w:noProof/>
-            <w:sz w:val="22"/>
-            <w:szCs w:val="22"/>
           </w:rPr>
-          <w:t>Подготовка рекомендаций в части расходов на компенсацию потерь</w:t>
+          <w:t>Рекомендации в части расходов на оплату услуг ТСО</w:t>
         </w:r>
         <w:r>
           <w:rPr>
-            <w:rFonts w:ascii="Myriad Pro" w:hAnsi="Myriad Pro"/>
-            <w:b/>
-            <w:bCs/>
             <w:noProof/>
             <w:webHidden/>
-            <w:sz w:val="22"/>
-            <w:szCs w:val="22"/>
           </w:rPr>
           <w:tab/>
         </w:r>
         <w:r>
           <w:rPr>
-            <w:rFonts w:ascii="Myriad Pro" w:hAnsi="Myriad Pro"/>
-            <w:b/>
-            <w:bCs/>
             <w:noProof/>
             <w:webHidden/>
-            <w:sz w:val="22"/>
-            <w:szCs w:val="22"/>
           </w:rPr>
           <w:fldChar w:fldCharType="begin"/>
         </w:r>
         <w:r>
           <w:rPr>
-            <w:rFonts w:ascii="Myriad Pro" w:hAnsi="Myriad Pro"/>
-            <w:b/>
-            <w:bCs/>
             <w:noProof/>
             <w:webHidden/>
-            <w:sz w:val="22"/>
-            <w:szCs w:val="22"/>
           </w:rPr>
-          <w:instrText xml:space="preserve"> PAGEREF _Toc39735753 \h </w:instrText>
+          <w:instrText xml:space="preserve"> PAGEREF _Toc81071539 \h </w:instrText>
         </w:r>
         <w:r>
           <w:rPr>
-            <w:rFonts w:ascii="Myriad Pro" w:hAnsi="Myriad Pro"/>
-            <w:b/>
-            <w:bCs/>
             <w:noProof/>
             <w:webHidden/>
-            <w:sz w:val="22"/>
-            <w:szCs w:val="22"/>
           </w:rPr>
         </w:r>
         <w:r>
           <w:rPr>
-            <w:rFonts w:ascii="Myriad Pro" w:hAnsi="Myriad Pro"/>
-            <w:b/>
-            <w:bCs/>
             <w:noProof/>
             <w:webHidden/>
-            <w:sz w:val="22"/>
-            <w:szCs w:val="22"/>
           </w:rPr>
           <w:fldChar w:fldCharType="separate"/>
         </w:r>
         <w:r>
           <w:rPr>
-            <w:rFonts w:ascii="Myriad Pro" w:hAnsi="Myriad Pro"/>
-            <w:b/>
-            <w:bCs/>
             <w:noProof/>
             <w:webHidden/>
-            <w:sz w:val="22"/>
-            <w:szCs w:val="22"/>
           </w:rPr>
-          <w:t>41</w:t>
+          <w:t>44</w:t>
         </w:r>
         <w:r>
           <w:rPr>
-            <w:rFonts w:ascii="Myriad Pro" w:hAnsi="Myriad Pro"/>
-            <w:b/>
-            <w:bCs/>
             <w:noProof/>
             <w:webHidden/>
-            <w:sz w:val="22"/>
-            <w:szCs w:val="22"/>
           </w:rPr>
           <w:fldChar w:fldCharType="end"/>
         </w:r>
@@ -3411,37 +2538,25 @@
           <w:tab w:val="left" w:pos="1100"/>
           <w:tab w:val="right" w:leader="dot" w:pos="9345"/>
         </w:tabs>
-        <w:jc w:val="both"/>
-        <w:rPr>
-          <w:rFonts w:ascii="Myriad Pro" w:hAnsi="Myriad Pro"/>
-          <w:b/>
-          <w:bCs/>
+        <w:rPr>
+          <w:rFonts w:asciiTheme="minorHAnsi" w:eastAsiaTheme="minorEastAsia" w:hAnsiTheme="minorHAnsi" w:cstheme="minorBidi"/>
           <w:noProof/>
-          <w:sz w:val="22"/>
-          <w:szCs w:val="22"/>
-        </w:rPr>
-      </w:pPr>
-      <w:hyperlink w:anchor="_Toc39735754" w:history="1">
+        </w:rPr>
+      </w:pPr>
+      <w:hyperlink w:anchor="_Toc81071540" w:history="1">
         <w:r>
           <w:rPr>
             <w:rStyle w:val="a9"/>
             <w:rFonts w:ascii="Myriad Pro" w:hAnsi="Myriad Pro"/>
             <w:b/>
-            <w:bCs/>
             <w:noProof/>
-            <w:sz w:val="22"/>
-            <w:szCs w:val="22"/>
           </w:rPr>
-          <w:t>4.5.</w:t>
+          <w:t>4.6.</w:t>
         </w:r>
         <w:r>
           <w:rPr>
-            <w:rFonts w:ascii="Myriad Pro" w:hAnsi="Myriad Pro"/>
-            <w:b/>
-            <w:bCs/>
+            <w:rFonts w:asciiTheme="minorHAnsi" w:eastAsiaTheme="minorEastAsia" w:hAnsiTheme="minorHAnsi" w:cstheme="minorBidi"/>
             <w:noProof/>
-            <w:sz w:val="22"/>
-            <w:szCs w:val="22"/>
           </w:rPr>
           <w:tab/>
         </w:r>
@@ -3450,231 +2565,55 @@
             <w:rStyle w:val="a9"/>
             <w:rFonts w:ascii="Myriad Pro" w:hAnsi="Myriad Pro"/>
             <w:b/>
-            <w:bCs/>
             <w:noProof/>
-            <w:sz w:val="22"/>
-            <w:szCs w:val="22"/>
           </w:rPr>
-          <w:t>Подготовка рекомендаций в части расходов на оплату услуг ТСО</w:t>
+          <w:t>Рекомендации в части расчета корректировок необходимой валовой выручки</w:t>
         </w:r>
         <w:r>
           <w:rPr>
-            <w:rFonts w:ascii="Myriad Pro" w:hAnsi="Myriad Pro"/>
-            <w:b/>
-            <w:bCs/>
             <w:noProof/>
             <w:webHidden/>
-            <w:sz w:val="22"/>
-            <w:szCs w:val="22"/>
           </w:rPr>
           <w:tab/>
         </w:r>
         <w:r>
           <w:rPr>
-            <w:rFonts w:ascii="Myriad Pro" w:hAnsi="Myriad Pro"/>
-            <w:b/>
-            <w:bCs/>
             <w:noProof/>
             <w:webHidden/>
-            <w:sz w:val="22"/>
-            <w:szCs w:val="22"/>
           </w:rPr>
           <w:fldChar w:fldCharType="begin"/>
         </w:r>
         <w:r>
           <w:rPr>
-            <w:rFonts w:ascii="Myriad Pro" w:hAnsi="Myriad Pro"/>
-            <w:b/>
-            <w:bCs/>
             <w:noProof/>
             <w:webHidden/>
-            <w:sz w:val="22"/>
-            <w:szCs w:val="22"/>
           </w:rPr>
-          <w:instrText xml:space="preserve"> PAGEREF _Toc39735754 \h </w:instrText>
+          <w:instrText xml:space="preserve"> PAGEREF _Toc81071540 \h </w:instrText>
         </w:r>
         <w:r>
           <w:rPr>
-            <w:rFonts w:ascii="Myriad Pro" w:hAnsi="Myriad Pro"/>
-            <w:b/>
-            <w:bCs/>
             <w:noProof/>
             <w:webHidden/>
-            <w:sz w:val="22"/>
-            <w:szCs w:val="22"/>
           </w:rPr>
         </w:r>
         <w:r>
           <w:rPr>
-            <w:rFonts w:ascii="Myriad Pro" w:hAnsi="Myriad Pro"/>
-            <w:b/>
-            <w:bCs/>
             <w:noProof/>
             <w:webHidden/>
-            <w:sz w:val="22"/>
-            <w:szCs w:val="22"/>
           </w:rPr>
           <w:fldChar w:fldCharType="separate"/>
         </w:r>
         <w:r>
           <w:rPr>
-            <w:rFonts w:ascii="Myriad Pro" w:hAnsi="Myriad Pro"/>
-            <w:b/>
-            <w:bCs/>
             <w:noProof/>
             <w:webHidden/>
-            <w:sz w:val="22"/>
-            <w:szCs w:val="22"/>
-          </w:rPr>
-          <w:t>44</w:t>
-        </w:r>
-        <w:r>
-          <w:rPr>
-            <w:rFonts w:ascii="Myriad Pro" w:hAnsi="Myriad Pro"/>
-            <w:b/>
-            <w:bCs/>
-            <w:noProof/>
-            <w:webHidden/>
-            <w:sz w:val="22"/>
-            <w:szCs w:val="22"/>
-          </w:rPr>
-          <w:fldChar w:fldCharType="end"/>
-        </w:r>
-      </w:hyperlink>
-    </w:p>
-    <w:p>
-      <w:pPr>
-        <w:pStyle w:val="32"/>
-        <w:tabs>
-          <w:tab w:val="left" w:pos="1100"/>
-          <w:tab w:val="right" w:leader="dot" w:pos="9345"/>
-        </w:tabs>
-        <w:jc w:val="both"/>
-        <w:rPr>
-          <w:rFonts w:ascii="Myriad Pro" w:hAnsi="Myriad Pro"/>
-          <w:b/>
-          <w:bCs/>
-          <w:noProof/>
-          <w:sz w:val="22"/>
-          <w:szCs w:val="22"/>
-        </w:rPr>
-      </w:pPr>
-      <w:hyperlink w:anchor="_Toc39735755" w:history="1">
-        <w:r>
-          <w:rPr>
-            <w:rStyle w:val="a9"/>
-            <w:rFonts w:ascii="Myriad Pro" w:hAnsi="Myriad Pro"/>
-            <w:b/>
-            <w:bCs/>
-            <w:noProof/>
-            <w:sz w:val="22"/>
-            <w:szCs w:val="22"/>
-          </w:rPr>
-          <w:t>4.6.</w:t>
-        </w:r>
-        <w:r>
-          <w:rPr>
-            <w:rFonts w:ascii="Myriad Pro" w:hAnsi="Myriad Pro"/>
-            <w:b/>
-            <w:bCs/>
-            <w:noProof/>
-            <w:sz w:val="22"/>
-            <w:szCs w:val="22"/>
-          </w:rPr>
-          <w:tab/>
-        </w:r>
-        <w:r>
-          <w:rPr>
-            <w:rStyle w:val="a9"/>
-            <w:rFonts w:ascii="Myriad Pro" w:hAnsi="Myriad Pro"/>
-            <w:b/>
-            <w:bCs/>
-            <w:noProof/>
-            <w:sz w:val="22"/>
-            <w:szCs w:val="22"/>
-          </w:rPr>
-          <w:t>Подготовка рекомендаций в части расчета корректировок необходимой валовой выручки</w:t>
-        </w:r>
-        <w:r>
-          <w:rPr>
-            <w:rFonts w:ascii="Myriad Pro" w:hAnsi="Myriad Pro"/>
-            <w:b/>
-            <w:bCs/>
-            <w:noProof/>
-            <w:webHidden/>
-            <w:sz w:val="22"/>
-            <w:szCs w:val="22"/>
-          </w:rPr>
-          <w:tab/>
-        </w:r>
-        <w:r>
-          <w:rPr>
-            <w:rFonts w:ascii="Myriad Pro" w:hAnsi="Myriad Pro"/>
-            <w:b/>
-            <w:bCs/>
-            <w:noProof/>
-            <w:webHidden/>
-            <w:sz w:val="22"/>
-            <w:szCs w:val="22"/>
-          </w:rPr>
-          <w:fldChar w:fldCharType="begin"/>
-        </w:r>
-        <w:r>
-          <w:rPr>
-            <w:rFonts w:ascii="Myriad Pro" w:hAnsi="Myriad Pro"/>
-            <w:b/>
-            <w:bCs/>
-            <w:noProof/>
-            <w:webHidden/>
-            <w:sz w:val="22"/>
-            <w:szCs w:val="22"/>
-          </w:rPr>
-          <w:instrText xml:space="preserve"> PAGEREF _Toc39735755 \h </w:instrText>
-        </w:r>
-        <w:r>
-          <w:rPr>
-            <w:rFonts w:ascii="Myriad Pro" w:hAnsi="Myriad Pro"/>
-            <w:b/>
-            <w:bCs/>
-            <w:noProof/>
-            <w:webHidden/>
-            <w:sz w:val="22"/>
-            <w:szCs w:val="22"/>
-          </w:rPr>
-        </w:r>
-        <w:r>
-          <w:rPr>
-            <w:rFonts w:ascii="Myriad Pro" w:hAnsi="Myriad Pro"/>
-            <w:b/>
-            <w:bCs/>
-            <w:noProof/>
-            <w:webHidden/>
-            <w:sz w:val="22"/>
-            <w:szCs w:val="22"/>
-          </w:rPr>
-          <w:fldChar w:fldCharType="separate"/>
-        </w:r>
-        <w:r>
-          <w:rPr>
-            <w:rFonts w:ascii="Myriad Pro" w:hAnsi="Myriad Pro"/>
-            <w:b/>
-            <w:bCs/>
-            <w:noProof/>
-            <w:webHidden/>
-            <w:sz w:val="22"/>
-            <w:szCs w:val="22"/>
           </w:rPr>
           <w:t>45</w:t>
         </w:r>
         <w:r>
           <w:rPr>
-            <w:rFonts w:ascii="Myriad Pro" w:hAnsi="Myriad Pro"/>
-            <w:b/>
-            <w:bCs/>
             <w:noProof/>
             <w:webHidden/>
-            <w:sz w:val="22"/>
-            <w:szCs w:val="22"/>
           </w:rPr>
           <w:fldChar w:fldCharType="end"/>
         </w:r>
@@ -4622,7 +3561,6 @@
         <w:br w:type="page"/>
       </w:r>
       <w:bookmarkStart w:id="1" w:name="_Toc33284677"/>
-      <w:bookmarkStart w:id="2" w:name="_Toc39735741"/>
       <w:r>
         <w:rPr>
           <w:rFonts w:ascii="Myriad Pro" w:hAnsi="Myriad Pro"/>
@@ -4635,7 +3573,6 @@
         <w:t>Вводная часть</w:t>
       </w:r>
       <w:bookmarkEnd w:id="1"/>
-      <w:bookmarkEnd w:id="2"/>
     </w:p>
     <w:p>
       <w:pPr>
@@ -4657,16 +3594,16 @@
           <w:szCs w:val="28"/>
         </w:rPr>
       </w:pPr>
-      <w:bookmarkStart w:id="3" w:name="_Toc248812124"/>
-      <w:bookmarkStart w:id="4" w:name="_Toc251080790"/>
-      <w:bookmarkStart w:id="5" w:name="_Toc251081231"/>
-      <w:bookmarkStart w:id="6" w:name="_Toc254262910"/>
-      <w:bookmarkStart w:id="7" w:name="_Toc255981063"/>
-      <w:bookmarkStart w:id="8" w:name="_Toc255983162"/>
-      <w:bookmarkStart w:id="9" w:name="_Toc414542858"/>
-      <w:bookmarkStart w:id="10" w:name="_Toc437621356"/>
-      <w:bookmarkStart w:id="11" w:name="_Toc33284678"/>
-      <w:bookmarkStart w:id="12" w:name="_Toc39735742"/>
+      <w:bookmarkStart w:id="2" w:name="_Toc248812124"/>
+      <w:bookmarkStart w:id="3" w:name="_Toc251080790"/>
+      <w:bookmarkStart w:id="4" w:name="_Toc251081231"/>
+      <w:bookmarkStart w:id="5" w:name="_Toc254262910"/>
+      <w:bookmarkStart w:id="6" w:name="_Toc255981063"/>
+      <w:bookmarkStart w:id="7" w:name="_Toc255983162"/>
+      <w:bookmarkStart w:id="8" w:name="_Toc414542858"/>
+      <w:bookmarkStart w:id="9" w:name="_Toc437621356"/>
+      <w:bookmarkStart w:id="10" w:name="_Toc33284678"/>
+      <w:bookmarkStart w:id="11" w:name="_Toc81071527"/>
       <w:r>
         <w:rPr>
           <w:rFonts w:ascii="Myriad Pro" w:hAnsi="Myriad Pro"/>
@@ -4677,6 +3614,7 @@
         </w:rPr>
         <w:t>Сведения о Заказчике</w:t>
       </w:r>
+      <w:bookmarkEnd w:id="2"/>
       <w:bookmarkEnd w:id="3"/>
       <w:bookmarkEnd w:id="4"/>
       <w:bookmarkEnd w:id="5"/>
@@ -4686,7 +3624,6 @@
       <w:bookmarkEnd w:id="9"/>
       <w:bookmarkEnd w:id="10"/>
       <w:bookmarkEnd w:id="11"/>
-      <w:bookmarkEnd w:id="12"/>
     </w:p>
     <w:tbl>
       <w:tblPr>
@@ -4729,7 +3666,7 @@
                 <w:lang w:val="ru-RU"/>
               </w:rPr>
             </w:pPr>
-            <w:bookmarkStart w:id="13" w:name="_Hlk36590111"/>
+            <w:bookmarkStart w:id="12" w:name="_Hlk36590111"/>
             <w:r>
               <w:rPr>
                 <w:rFonts w:ascii="Myriad Pro" w:hAnsi="Myriad Pro"/>
@@ -5372,10 +4309,10 @@
           <w:szCs w:val="28"/>
         </w:rPr>
       </w:pPr>
-      <w:bookmarkStart w:id="14" w:name="_Toc437621357"/>
-      <w:bookmarkStart w:id="15" w:name="_Toc33284679"/>
-      <w:bookmarkStart w:id="16" w:name="_Toc39735743"/>
-      <w:bookmarkEnd w:id="13"/>
+      <w:bookmarkStart w:id="13" w:name="_Toc437621357"/>
+      <w:bookmarkStart w:id="14" w:name="_Toc33284679"/>
+      <w:bookmarkStart w:id="15" w:name="_Toc81071528"/>
+      <w:bookmarkEnd w:id="12"/>
       <w:r>
         <w:rPr>
           <w:rFonts w:ascii="Myriad Pro" w:hAnsi="Myriad Pro"/>
@@ -5386,9 +4323,9 @@
         </w:rPr>
         <w:t>Сведения об Исполнителе</w:t>
       </w:r>
+      <w:bookmarkEnd w:id="13"/>
       <w:bookmarkEnd w:id="14"/>
       <w:bookmarkEnd w:id="15"/>
-      <w:bookmarkEnd w:id="16"/>
     </w:p>
     <w:tbl>
       <w:tblPr>
@@ -5788,23 +4725,6 @@
                 <w:lang w:val="ru-RU"/>
               </w:rPr>
             </w:pPr>
-            <w:smartTag w:uri="urn:schemas-microsoft-com:office:smarttags" w:element="metricconverter">
-              <w:smartTagPr>
-                <w:attr w:name="ProductID" w:val="119 121, г"/>
-              </w:smartTagPr>
-              <w:r>
-                <w:rPr>
-                  <w:rFonts w:ascii="Myriad Pro" w:hAnsi="Myriad Pro" w:cs="Arial"/>
-                  <w:i w:val="0"/>
-                  <w:color w:val="000000"/>
-                  <w:sz w:val="26"/>
-                  <w:szCs w:val="26"/>
-                  <w:shd w:val="clear" w:color="auto" w:fill="FFFFFF"/>
-                  <w:lang w:val="ru-RU" w:eastAsia="ar-SA"/>
-                </w:rPr>
-                <w:t>119 121, г</w:t>
-              </w:r>
-            </w:smartTag>
             <w:r>
               <w:rPr>
                 <w:rFonts w:ascii="Myriad Pro" w:hAnsi="Myriad Pro" w:cs="Arial"/>
@@ -5815,7 +4735,7 @@
                 <w:shd w:val="clear" w:color="auto" w:fill="FFFFFF"/>
                 <w:lang w:val="ru-RU" w:eastAsia="ar-SA"/>
               </w:rPr>
-              <w:t xml:space="preserve">. Москва, 1-й пер. Тружеников, д. 14, стр. 2, помещение № </w:t>
+              <w:t xml:space="preserve">119 121, г. Москва, 1-й пер. Тружеников, д. 14, стр. 2, помещение № </w:t>
             </w:r>
             <w:r>
               <w:rPr>
@@ -5893,21 +4813,6 @@
                 <w:lang w:val="ru-RU"/>
               </w:rPr>
             </w:pPr>
-            <w:smartTag w:uri="urn:schemas-microsoft-com:office:smarttags" w:element="metricconverter">
-              <w:smartTagPr>
-                <w:attr w:name="ProductID" w:val="123 557, г"/>
-              </w:smartTagPr>
-              <w:r>
-                <w:rPr>
-                  <w:rFonts w:ascii="Myriad Pro" w:hAnsi="Myriad Pro"/>
-                  <w:i w:val="0"/>
-                  <w:sz w:val="26"/>
-                  <w:szCs w:val="26"/>
-                  <w:lang w:val="ru-RU"/>
-                </w:rPr>
-                <w:t>123 557, г</w:t>
-              </w:r>
-            </w:smartTag>
             <w:r>
               <w:rPr>
                 <w:rFonts w:ascii="Myriad Pro" w:hAnsi="Myriad Pro"/>
@@ -5916,7 +4821,7 @@
                 <w:szCs w:val="26"/>
                 <w:lang w:val="ru-RU"/>
               </w:rPr>
-              <w:t>. Москва, Средний Тишинский переулок, д. 28</w:t>
+              <w:t>123 557, г. Москва, Средний Тишинский переулок, д. 28</w:t>
             </w:r>
           </w:p>
         </w:tc>
@@ -6072,7 +4977,7 @@
           <w:docGrid w:linePitch="360"/>
         </w:sectPr>
       </w:pPr>
-      <w:bookmarkStart w:id="17" w:name="_Toc437621358"/>
+      <w:bookmarkStart w:id="16" w:name="_Toc437621358"/>
     </w:p>
     <w:p>
       <w:pPr>
@@ -6094,8 +4999,8 @@
           <w:szCs w:val="28"/>
         </w:rPr>
       </w:pPr>
-      <w:bookmarkStart w:id="18" w:name="_Toc33284680"/>
-      <w:bookmarkStart w:id="19" w:name="_Toc39735744"/>
+      <w:bookmarkStart w:id="17" w:name="_Toc33284680"/>
+      <w:bookmarkStart w:id="18" w:name="_Toc81071529"/>
       <w:r>
         <w:rPr>
           <w:rFonts w:ascii="Myriad Pro" w:hAnsi="Myriad Pro"/>
@@ -6107,7 +5012,7 @@
         <w:lastRenderedPageBreak/>
         <w:t xml:space="preserve">Основание для </w:t>
       </w:r>
-      <w:bookmarkEnd w:id="17"/>
+      <w:bookmarkEnd w:id="16"/>
       <w:r>
         <w:rPr>
           <w:rFonts w:ascii="Myriad Pro" w:hAnsi="Myriad Pro"/>
@@ -6118,8 +5023,8 @@
         </w:rPr>
         <w:t>оказания услуг</w:t>
       </w:r>
+      <w:bookmarkEnd w:id="17"/>
       <w:bookmarkEnd w:id="18"/>
-      <w:bookmarkEnd w:id="19"/>
     </w:p>
     <w:p>
       <w:pPr>
@@ -6148,7 +5053,7 @@
         </w:rPr>
         <w:t xml:space="preserve">Основанием для оказания услуг является договор </w:t>
       </w:r>
-      <w:bookmarkStart w:id="20" w:name="_Hlk36590137"/>
+      <w:bookmarkStart w:id="19" w:name="_Hlk36590137"/>
       <w:r>
         <w:rPr>
           <w:rFonts w:ascii="Myriad Pro" w:eastAsia="Calibri" w:hAnsi="Myriad Pro"/>
@@ -6301,7 +5206,7 @@
         </w:rPr>
         <w:t>.</w:t>
       </w:r>
-      <w:bookmarkEnd w:id="20"/>
+      <w:bookmarkEnd w:id="19"/>
     </w:p>
     <w:p>
       <w:pPr>
@@ -6340,7 +5245,7 @@
           <w:szCs w:val="28"/>
         </w:rPr>
       </w:pPr>
-      <w:bookmarkStart w:id="21" w:name="_Toc39735745"/>
+      <w:bookmarkStart w:id="20" w:name="_Toc81071530"/>
       <w:r>
         <w:rPr>
           <w:rFonts w:ascii="Myriad Pro" w:hAnsi="Myriad Pro"/>
@@ -6351,7 +5256,7 @@
         </w:rPr>
         <w:t>Цель оказания услуг</w:t>
       </w:r>
-      <w:bookmarkEnd w:id="21"/>
+      <w:bookmarkEnd w:id="20"/>
     </w:p>
     <w:p>
       <w:pPr>
@@ -6950,8 +5855,8 @@
         </w:rPr>
         <w:br w:type="page"/>
       </w:r>
-      <w:bookmarkStart w:id="22" w:name="_Toc36231909"/>
-      <w:bookmarkStart w:id="23" w:name="_Toc39735746"/>
+      <w:bookmarkStart w:id="21" w:name="_Toc36231909"/>
+      <w:bookmarkStart w:id="22" w:name="_Toc81071531"/>
       <w:r>
         <w:rPr>
           <w:rFonts w:ascii="Myriad Pro" w:hAnsi="Myriad Pro"/>
@@ -6983,8 +5888,8 @@
         </w:rPr>
         <w:t xml:space="preserve"> база</w:t>
       </w:r>
+      <w:bookmarkEnd w:id="21"/>
       <w:bookmarkEnd w:id="22"/>
-      <w:bookmarkEnd w:id="23"/>
     </w:p>
     <w:p>
       <w:pPr>
@@ -7934,28 +6839,7 @@
           <w:sz w:val="26"/>
           <w:szCs w:val="26"/>
         </w:rPr>
-        <w:t xml:space="preserve">«Об утверждении форм раскрытия сетевой организацией информации об отчетах о реализации инвестиционной программы и об обосновывающих их материалах, указанной в абзацах втором - пятом, седьмом и девятом подпункта ж(1) пункта 11 стандартов раскрытия информации субъектами оптового и розничных рынков электрической энергии, утвержденных постановлением Правительства Российской Федерации от 21 января </w:t>
-      </w:r>
-      <w:smartTag w:uri="urn:schemas-microsoft-com:office:smarttags" w:element="metricconverter">
-        <w:smartTagPr>
-          <w:attr w:name="ProductID" w:val="2004 г"/>
-        </w:smartTagPr>
-        <w:r>
-          <w:rPr>
-            <w:rFonts w:ascii="Myriad Pro" w:hAnsi="Myriad Pro"/>
-            <w:sz w:val="26"/>
-            <w:szCs w:val="26"/>
-          </w:rPr>
-          <w:t>2004 г</w:t>
-        </w:r>
-      </w:smartTag>
-      <w:r>
-        <w:rPr>
-          <w:rFonts w:ascii="Myriad Pro" w:hAnsi="Myriad Pro"/>
-          <w:sz w:val="26"/>
-          <w:szCs w:val="26"/>
-        </w:rPr>
-        <w:t xml:space="preserve">. N 24, правил заполнения указанных форм и требований к форматам раскрытия сетевой организацией электронных документов, содержащих </w:t>
+        <w:t xml:space="preserve">«Об утверждении форм раскрытия сетевой организацией информации об отчетах о реализации инвестиционной программы и об обосновывающих их материалах, указанной в абзацах втором - пятом, седьмом и девятом подпункта ж(1) пункта 11 стандартов раскрытия информации субъектами оптового и розничных рынков электрической энергии, утвержденных постановлением Правительства Российской Федерации от 21 января 2004 г. N 24, правил заполнения указанных форм и требований к форматам раскрытия сетевой организацией электронных документов, содержащих информацию об отчетах о </w:t>
       </w:r>
       <w:r>
         <w:rPr>
@@ -7964,7 +6848,7 @@
           <w:szCs w:val="26"/>
         </w:rPr>
         <w:lastRenderedPageBreak/>
-        <w:t>информацию об отчетах о реализации инвестиционной программы и об обосновывающих их материалах» (далее – Приказ № 320);</w:t>
+        <w:t>реализации инвестиционной программы и об обосновывающих их материалах» (далее – Приказ № 320);</w:t>
       </w:r>
     </w:p>
     <w:p>
@@ -8088,8 +6972,8 @@
           <w:szCs w:val="28"/>
         </w:rPr>
       </w:pPr>
-      <w:bookmarkStart w:id="24" w:name="_Toc36231911"/>
-      <w:bookmarkStart w:id="25" w:name="_Toc39735747"/>
+      <w:bookmarkStart w:id="23" w:name="_Toc36231911"/>
+      <w:bookmarkStart w:id="24" w:name="_Toc81071532"/>
       <w:r>
         <w:rPr>
           <w:rFonts w:ascii="Myriad Pro" w:hAnsi="Myriad Pro"/>
@@ -8240,8 +7124,8 @@
         </w:rPr>
         <w:t>в регулирующие органы в рамках рассмотрения дел об установлении тарифов по результатам экспертизы тарифно-балансовых решений на 2019 год</w:t>
       </w:r>
+      <w:bookmarkEnd w:id="23"/>
       <w:bookmarkEnd w:id="24"/>
-      <w:bookmarkEnd w:id="25"/>
     </w:p>
     <w:p>
       <w:pPr>
@@ -8987,7 +7871,7 @@
           <w:sz w:val="26"/>
           <w:szCs w:val="26"/>
         </w:rPr>
-        <w:t xml:space="preserve"> по сравнению с плановыми показателями. Показатели финансового состояния, </w:t>
+        <w:t xml:space="preserve"> по </w:t>
       </w:r>
       <w:r>
         <w:rPr>
@@ -8996,7 +7880,7 @@
           <w:szCs w:val="26"/>
         </w:rPr>
         <w:lastRenderedPageBreak/>
-        <w:t>формируемые на основе данных бухгалтерского баланса, не отражены в связи с тем, что бухгалтерский баланс представлен в целом по ПАО «МРСК Северо-Запада» без выделения структурных подразделений</w:t>
+        <w:t>сравнению с плановыми показателями. Показатели финансового состояния, формируемые на основе данных бухгалтерского баланса, не отражены в связи с тем, что бухгалтерский баланс представлен в целом по ПАО «МРСК Северо-Запада» без выделения структурных подразделений</w:t>
       </w:r>
       <w:r>
         <w:rPr>
@@ -9184,7 +8068,17 @@
           <w:szCs w:val="26"/>
           <w:lang w:val="ru-RU"/>
         </w:rPr>
-        <w:t xml:space="preserve">Министерством энергетики, жилищно-коммунального хозяйства </w:t>
+        <w:t xml:space="preserve">Министерством энергетики, жилищно-коммунального </w:t>
+      </w:r>
+      <w:proofErr w:type="gramStart"/>
+      <w:r>
+        <w:rPr>
+          <w:rFonts w:ascii="Myriad Pro" w:hAnsi="Myriad Pro"/>
+          <w:sz w:val="26"/>
+          <w:szCs w:val="26"/>
+          <w:lang w:val="ru-RU"/>
+        </w:rPr>
+        <w:t xml:space="preserve">хозяйства </w:t>
       </w:r>
       <w:r>
         <w:rPr>
@@ -9201,7 +8095,17 @@
           <w:szCs w:val="26"/>
           <w:lang w:val="ru-RU"/>
         </w:rPr>
-        <w:t>Республики Коми</w:t>
+        <w:t>Республики</w:t>
+      </w:r>
+      <w:proofErr w:type="gramEnd"/>
+      <w:r>
+        <w:rPr>
+          <w:rFonts w:ascii="Myriad Pro" w:hAnsi="Myriad Pro"/>
+          <w:sz w:val="26"/>
+          <w:szCs w:val="26"/>
+          <w:lang w:val="ru-RU"/>
+        </w:rPr>
+        <w:t xml:space="preserve"> Коми</w:t>
       </w:r>
       <w:r>
         <w:rPr>
@@ -9366,7 +8270,17 @@
           <w:szCs w:val="26"/>
           <w:lang w:val="ru-RU"/>
         </w:rPr>
-        <w:t xml:space="preserve">Министерством энергетики, жилищно-коммунального хозяйства </w:t>
+        <w:t xml:space="preserve">Министерством энергетики, жилищно-коммунального </w:t>
+      </w:r>
+      <w:proofErr w:type="gramStart"/>
+      <w:r>
+        <w:rPr>
+          <w:rFonts w:ascii="Myriad Pro" w:hAnsi="Myriad Pro"/>
+          <w:sz w:val="26"/>
+          <w:szCs w:val="26"/>
+          <w:lang w:val="ru-RU"/>
+        </w:rPr>
+        <w:t xml:space="preserve">хозяйства </w:t>
       </w:r>
       <w:r>
         <w:rPr>
@@ -9383,7 +8297,17 @@
           <w:szCs w:val="26"/>
           <w:lang w:val="ru-RU"/>
         </w:rPr>
-        <w:t>Республики Коми</w:t>
+        <w:t>Республики</w:t>
+      </w:r>
+      <w:proofErr w:type="gramEnd"/>
+      <w:r>
+        <w:rPr>
+          <w:rFonts w:ascii="Myriad Pro" w:hAnsi="Myriad Pro"/>
+          <w:sz w:val="26"/>
+          <w:szCs w:val="26"/>
+          <w:lang w:val="ru-RU"/>
+        </w:rPr>
+        <w:t xml:space="preserve"> Коми</w:t>
       </w:r>
       <w:r>
         <w:rPr>
@@ -9423,28 +8347,7 @@
           <w:sz w:val="26"/>
           <w:szCs w:val="26"/>
         </w:rPr>
-        <w:t xml:space="preserve">на </w:t>
-      </w:r>
-      <w:smartTag w:uri="urn:schemas-microsoft-com:office:smarttags" w:element="metricconverter">
-        <w:smartTagPr>
-          <w:attr w:name="ProductID" w:val="2019 г"/>
-        </w:smartTagPr>
-        <w:r>
-          <w:rPr>
-            <w:rFonts w:ascii="Myriad Pro" w:hAnsi="Myriad Pro"/>
-            <w:sz w:val="26"/>
-            <w:szCs w:val="26"/>
-          </w:rPr>
-          <w:t>2019 г</w:t>
-        </w:r>
-      </w:smartTag>
-      <w:r>
-        <w:rPr>
-          <w:rFonts w:ascii="Myriad Pro" w:hAnsi="Myriad Pro"/>
-          <w:sz w:val="26"/>
-          <w:szCs w:val="26"/>
-        </w:rPr>
-        <w:t xml:space="preserve">. </w:t>
+        <w:t xml:space="preserve">на 2019 г. </w:t>
       </w:r>
       <w:r>
         <w:rPr>
@@ -9541,6 +8444,7 @@
           <w:sz w:val="26"/>
           <w:szCs w:val="26"/>
         </w:rPr>
+        <w:lastRenderedPageBreak/>
         <w:t xml:space="preserve">В </w:t>
       </w:r>
       <w:r>
@@ -9699,7 +8603,6 @@
           <w:sz w:val="26"/>
           <w:szCs w:val="26"/>
         </w:rPr>
-        <w:lastRenderedPageBreak/>
         <w:t xml:space="preserve">Исполнитель отмечает, что </w:t>
       </w:r>
       <w:r>
@@ -9756,7 +8659,25 @@
           <w:sz w:val="26"/>
           <w:szCs w:val="26"/>
         </w:rPr>
-        <w:t>Министерства энергетики, жилищно-коммунального хозяйства  Республики Коми</w:t>
+        <w:t xml:space="preserve">Министерства энергетики, жилищно-коммунального </w:t>
+      </w:r>
+      <w:proofErr w:type="gramStart"/>
+      <w:r>
+        <w:rPr>
+          <w:rFonts w:ascii="Myriad Pro" w:hAnsi="Myriad Pro"/>
+          <w:sz w:val="26"/>
+          <w:szCs w:val="26"/>
+        </w:rPr>
+        <w:t>хозяйства  Республики</w:t>
+      </w:r>
+      <w:proofErr w:type="gramEnd"/>
+      <w:r>
+        <w:rPr>
+          <w:rFonts w:ascii="Myriad Pro" w:hAnsi="Myriad Pro"/>
+          <w:sz w:val="26"/>
+          <w:szCs w:val="26"/>
+        </w:rPr>
+        <w:t xml:space="preserve"> Коми</w:t>
       </w:r>
       <w:r>
         <w:rPr>
@@ -11601,9 +10522,18 @@
           <w:sz w:val="26"/>
           <w:szCs w:val="26"/>
         </w:rPr>
-        <w:t xml:space="preserve">окументы, подтверждающие фактические экономически обоснованные расходы за прошедший период регулирования (оборотно-сальдовые ведомости, </w:t>
-      </w:r>
-      <w:bookmarkStart w:id="26" w:name="_Hlk35955639"/>
+        <w:t>окументы, подтверждающие фактические экономически обоснованные расходы за прошедший период регулирования (оборотно-</w:t>
+      </w:r>
+      <w:r>
+        <w:rPr>
+          <w:rFonts w:ascii="Myriad Pro" w:hAnsi="Myriad Pro"/>
+          <w:sz w:val="26"/>
+          <w:szCs w:val="26"/>
+        </w:rPr>
+        <w:lastRenderedPageBreak/>
+        <w:t xml:space="preserve">сальдовые ведомости, </w:t>
+      </w:r>
+      <w:bookmarkStart w:id="25" w:name="_Hlk35955639"/>
       <w:r>
         <w:rPr>
           <w:rFonts w:ascii="Myriad Pro" w:hAnsi="Myriad Pro"/>
@@ -11612,7 +10542,7 @@
         </w:rPr>
         <w:t>анализ счетов учета расходов и взаиморасчетов с контрагентами</w:t>
       </w:r>
-      <w:bookmarkEnd w:id="26"/>
+      <w:bookmarkEnd w:id="25"/>
       <w:r>
         <w:rPr>
           <w:rFonts w:ascii="Myriad Pro" w:hAnsi="Myriad Pro"/>
@@ -11645,7 +10575,6 @@
           <w:sz w:val="26"/>
           <w:szCs w:val="26"/>
         </w:rPr>
-        <w:lastRenderedPageBreak/>
         <w:t xml:space="preserve">расчет </w:t>
       </w:r>
       <w:r>
@@ -12316,7 +11245,16 @@
           <w:sz w:val="26"/>
           <w:szCs w:val="26"/>
         </w:rPr>
-        <w:t>энергии на хозяйственные нужды и стоимость потребленной электрической</w:t>
+        <w:t xml:space="preserve">энергии на хозяйственные нужды и стоимость </w:t>
+      </w:r>
+      <w:r>
+        <w:rPr>
+          <w:rFonts w:ascii="Myriad Pro" w:hAnsi="Myriad Pro"/>
+          <w:sz w:val="26"/>
+          <w:szCs w:val="26"/>
+        </w:rPr>
+        <w:lastRenderedPageBreak/>
+        <w:t>потребленной электрической</w:t>
       </w:r>
       <w:r>
         <w:rPr>
@@ -12389,7 +11327,6 @@
           <w:sz w:val="26"/>
           <w:szCs w:val="26"/>
         </w:rPr>
-        <w:lastRenderedPageBreak/>
         <w:t>акты приема-передачи за истекшие месяцы текущего периода (особенно в случае увеличения плановых объемов потребления энергии в целях документального обоснования такого увеличения)</w:t>
       </w:r>
       <w:r>
@@ -12839,6 +11776,7 @@
           <w:sz w:val="26"/>
           <w:szCs w:val="26"/>
         </w:rPr>
+        <w:lastRenderedPageBreak/>
         <w:t>п</w:t>
       </w:r>
       <w:r>
@@ -12879,16 +11817,7 @@
           <w:sz w:val="26"/>
           <w:szCs w:val="26"/>
         </w:rPr>
-        <w:t xml:space="preserve">инвентарные карточки </w:t>
-      </w:r>
-      <w:r>
-        <w:rPr>
-          <w:rFonts w:ascii="Myriad Pro" w:hAnsi="Myriad Pro"/>
-          <w:sz w:val="26"/>
-          <w:szCs w:val="26"/>
-        </w:rPr>
-        <w:lastRenderedPageBreak/>
-        <w:t xml:space="preserve">учета основных средств, введенных </w:t>
+        <w:t xml:space="preserve">инвентарные карточки учета основных средств, введенных </w:t>
       </w:r>
       <w:r>
         <w:rPr>
@@ -13476,6 +12405,7 @@
           <w:sz w:val="26"/>
           <w:szCs w:val="26"/>
         </w:rPr>
+        <w:lastRenderedPageBreak/>
         <w:t>акты приемки выполненных работ на технологическое присоединение за три предшествующих года;</w:t>
       </w:r>
     </w:p>
@@ -13504,7 +12434,6 @@
           <w:sz w:val="26"/>
           <w:szCs w:val="26"/>
         </w:rPr>
-        <w:lastRenderedPageBreak/>
         <w:t>расшифровка финансово-хозяйственных показателей от услуг по технологическому присоединению за предыдущий отчетный период;</w:t>
       </w:r>
     </w:p>
@@ -13855,7 +12784,16 @@
           <w:sz w:val="26"/>
           <w:szCs w:val="26"/>
         </w:rPr>
-        <w:t>как оборудовани</w:t>
+        <w:t xml:space="preserve">как </w:t>
+      </w:r>
+      <w:r>
+        <w:rPr>
+          <w:rFonts w:ascii="Myriad Pro" w:hAnsi="Myriad Pro"/>
+          <w:sz w:val="26"/>
+          <w:szCs w:val="26"/>
+        </w:rPr>
+        <w:lastRenderedPageBreak/>
+        <w:t>оборудовани</w:t>
       </w:r>
       <w:r>
         <w:rPr>
@@ -13937,7 +12875,6 @@
           <w:sz w:val="26"/>
           <w:szCs w:val="26"/>
         </w:rPr>
-        <w:lastRenderedPageBreak/>
         <w:t>документы, подтверждающие факт финансирования и освоения капитальных вложений по инвестиционным проектам</w:t>
       </w:r>
       <w:r>
@@ -14526,6 +13463,7 @@
           <w:sz w:val="26"/>
           <w:szCs w:val="26"/>
         </w:rPr>
+        <w:lastRenderedPageBreak/>
         <w:t xml:space="preserve">для </w:t>
       </w:r>
       <w:r>
@@ -14558,16 +13496,7 @@
           <w:sz w:val="26"/>
           <w:szCs w:val="26"/>
         </w:rPr>
-        <w:t xml:space="preserve">сводка затрат; сводный сметный расчет, разработанный в составе утвержденной в соответствии с законодательством о градостроительной деятельности проектной документации; пояснительная записка к сметной </w:t>
-      </w:r>
-      <w:r>
-        <w:rPr>
-          <w:rFonts w:ascii="Myriad Pro" w:hAnsi="Myriad Pro"/>
-          <w:sz w:val="26"/>
-          <w:szCs w:val="26"/>
-        </w:rPr>
-        <w:lastRenderedPageBreak/>
-        <w:t>документации по инвестиционному проекту; копия решения об утверждении проектной документации</w:t>
+        <w:t>сводка затрат; сводный сметный расчет, разработанный в составе утвержденной в соответствии с законодательством о градостроительной деятельности проектной документации; пояснительная записка к сметной документации по инвестиционному проекту; копия решения об утверждении проектной документации</w:t>
       </w:r>
       <w:r>
         <w:rPr>
@@ -14682,8 +13611,8 @@
           <w:szCs w:val="28"/>
         </w:rPr>
       </w:pPr>
-      <w:bookmarkStart w:id="27" w:name="_Toc36231914"/>
-      <w:bookmarkStart w:id="28" w:name="_Toc39735748"/>
+      <w:bookmarkStart w:id="26" w:name="_Toc36231914"/>
+      <w:bookmarkStart w:id="27" w:name="_Toc81071533"/>
       <w:r>
         <w:rPr>
           <w:rFonts w:ascii="Myriad Pro" w:hAnsi="Myriad Pro"/>
@@ -14816,8 +13745,8 @@
         </w:rPr>
         <w:t xml:space="preserve"> по результатам экспертизы тарифно-балансовых решений на 2019 год</w:t>
       </w:r>
+      <w:bookmarkEnd w:id="26"/>
       <w:bookmarkEnd w:id="27"/>
-      <w:bookmarkEnd w:id="28"/>
     </w:p>
     <w:p>
       <w:pPr>
@@ -16065,7 +14994,25 @@
           <w:szCs w:val="26"/>
         </w:rPr>
         <w:lastRenderedPageBreak/>
-        <w:t>регулирования – уровня потерь электрической энергии в сетях, приведет к образованию выпадающих доходов при изменении структуры потребителей в рамках долгосрочного периода регулирования 2019-2023 гг.</w:t>
+        <w:t xml:space="preserve">регулирования – уровня потерь электрической энергии в сетях, приведет к образованию выпадающих доходов при изменении структуры потребителей в рамках долгосрочного периода регулирования </w:t>
+      </w:r>
+      <w:proofErr w:type="gramStart"/>
+      <w:r>
+        <w:rPr>
+          <w:rFonts w:ascii="Myriad Pro" w:hAnsi="Myriad Pro"/>
+          <w:sz w:val="26"/>
+          <w:szCs w:val="26"/>
+        </w:rPr>
+        <w:t>2019-2023</w:t>
+      </w:r>
+      <w:proofErr w:type="gramEnd"/>
+      <w:r>
+        <w:rPr>
+          <w:rFonts w:ascii="Myriad Pro" w:hAnsi="Myriad Pro"/>
+          <w:sz w:val="26"/>
+          <w:szCs w:val="26"/>
+        </w:rPr>
+        <w:t xml:space="preserve"> гг.</w:t>
       </w:r>
     </w:p>
     <w:p>
@@ -16218,7 +15165,25 @@
           <w:sz w:val="26"/>
           <w:szCs w:val="26"/>
         </w:rPr>
-        <w:t>«ЛУКОЙЛ-Коми» за 2017 год сложился на уровне 203,35 млн. кВт*ч, что от объема полезного отпуска по группе «Прочие потребители» составляет 4,8 %.</w:t>
+        <w:t xml:space="preserve">«ЛУКОЙЛ-Коми» за 2017 год сложился на уровне 203,35 </w:t>
+      </w:r>
+      <w:proofErr w:type="gramStart"/>
+      <w:r>
+        <w:rPr>
+          <w:rFonts w:ascii="Myriad Pro" w:hAnsi="Myriad Pro"/>
+          <w:sz w:val="26"/>
+          <w:szCs w:val="26"/>
+        </w:rPr>
+        <w:t>млн.</w:t>
+      </w:r>
+      <w:proofErr w:type="gramEnd"/>
+      <w:r>
+        <w:rPr>
+          <w:rFonts w:ascii="Myriad Pro" w:hAnsi="Myriad Pro"/>
+          <w:sz w:val="26"/>
+          <w:szCs w:val="26"/>
+        </w:rPr>
+        <w:t xml:space="preserve"> кВт*ч, что от объема полезного отпуска по группе «Прочие потребители» составляет 4,8 %.</w:t>
       </w:r>
     </w:p>
     <w:p>
@@ -16239,8 +15204,18 @@
           <w:sz w:val="26"/>
           <w:szCs w:val="26"/>
         </w:rPr>
-        <w:t>В целом полезный отпуск, предусмотренный в плановом балансе электрической энергии для филиала ПАО «МРСК Северо-Запада» «Комиэнерго» по группам потребителей</w:t>
-      </w:r>
+        <w:t xml:space="preserve">В целом полезный отпуск, предусмотренный в плановом балансе электрической энергии для филиала ПАО «МРСК Северо-Запада» «Комиэнерго» по группам </w:t>
+      </w:r>
+      <w:proofErr w:type="gramStart"/>
+      <w:r>
+        <w:rPr>
+          <w:rFonts w:ascii="Myriad Pro" w:hAnsi="Myriad Pro"/>
+          <w:sz w:val="26"/>
+          <w:szCs w:val="26"/>
+        </w:rPr>
+        <w:t>потребителей</w:t>
+      </w:r>
+      <w:proofErr w:type="gramEnd"/>
       <w:r>
         <w:t xml:space="preserve"> </w:t>
       </w:r>
@@ -16338,7 +15313,7 @@
           <w:szCs w:val="26"/>
           <w:shd w:val="clear" w:color="auto" w:fill="FFFFFF"/>
         </w:rPr>
-        <w:t xml:space="preserve">показателю числа часов использования мощности для группы население, указанных в сводном прогнозном балансе производства и </w:t>
+        <w:t xml:space="preserve">показателю числа часов использования мощности для группы население, указанных в сводном прогнозном балансе производства и поставок электрической </w:t>
       </w:r>
       <w:r>
         <w:rPr>
@@ -16349,7 +15324,7 @@
           <w:shd w:val="clear" w:color="auto" w:fill="FFFFFF"/>
         </w:rPr>
         <w:lastRenderedPageBreak/>
-        <w:t xml:space="preserve">поставок электрической энергии (мощности) в рамках Единой энергетической системы России по Республике Коми на 2019 год, утвержденном приказом ФАС России от 27.11.2018 №1649а/18-ДСП. Некорректное применение показателя ЧЧИМ для вышеуказанной группы потребителей привело к завышению показателя заявленной мощности в утвержденном балансе. В  случае применения для категории потребителей население по уровню напряжения  СН 11 показателя ЧЧИМ в размере 6000  величина заявленной мощности по группе населения в целом могла составить 133,28 тыс. кВт, что на 1,5% ниже установленной регулирующим органом величины заявленной мощности. </w:t>
+        <w:t xml:space="preserve">энергии (мощности) в рамках Единой энергетической системы России по Республике Коми на 2019 год, утвержденном приказом ФАС России от 27.11.2018 №1649а/18-ДСП. Некорректное применение показателя ЧЧИМ для вышеуказанной группы потребителей привело к завышению показателя заявленной мощности в утвержденном балансе. В  случае применения для категории потребителей население по уровню напряжения  СН 11 показателя ЧЧИМ в размере 6000  величина заявленной мощности по группе населения в целом могла составить 133,28 тыс. кВт, что на 1,5% ниже установленной регулирующим органом величины заявленной мощности. </w:t>
       </w:r>
     </w:p>
     <w:p>
@@ -16373,7 +15348,29 @@
           <w:sz w:val="26"/>
           <w:szCs w:val="26"/>
         </w:rPr>
-        <w:t xml:space="preserve">Полезный отпуск заявленной мощности из сети по прочим потребителям в прогнозном балансе на 2019 год установлен в размере ниже заявленной Филиалом величины на  47,35 тыс. кВт (на 9,1%)  и ниже факта за 2017 год на 82,09 тыс. кВт (на 14,7%). </w:t>
+        <w:t xml:space="preserve">Полезный отпуск заявленной мощности из сети по прочим потребителям в прогнозном балансе на 2019 год установлен в размере ниже заявленной Филиалом величины </w:t>
+      </w:r>
+      <w:proofErr w:type="gramStart"/>
+      <w:r>
+        <w:rPr>
+          <w:rStyle w:val="afff0"/>
+          <w:rFonts w:ascii="Myriad Pro" w:hAnsi="Myriad Pro"/>
+          <w:b w:val="0"/>
+          <w:sz w:val="26"/>
+          <w:szCs w:val="26"/>
+        </w:rPr>
+        <w:t>на  47</w:t>
+      </w:r>
+      <w:proofErr w:type="gramEnd"/>
+      <w:r>
+        <w:rPr>
+          <w:rStyle w:val="afff0"/>
+          <w:rFonts w:ascii="Myriad Pro" w:hAnsi="Myriad Pro"/>
+          <w:b w:val="0"/>
+          <w:sz w:val="26"/>
+          <w:szCs w:val="26"/>
+        </w:rPr>
+        <w:t xml:space="preserve">,35 тыс. кВт (на 9,1%)  и ниже факта за 2017 год на 82,09 тыс. кВт (на 14,7%). </w:t>
       </w:r>
     </w:p>
     <w:p>
@@ -16397,7 +15394,29 @@
           <w:sz w:val="26"/>
           <w:szCs w:val="26"/>
         </w:rPr>
-        <w:t xml:space="preserve">Учитывая, что большая часть потребителей оплачивает услуги Филиала по передаче электрической энергии по одноставочным тарифам (порядка 70%), излишне полученный доход может сформироваться по категории потребителей, расчеты за оказанные услуги с которыми осуществляются с применением </w:t>
+        <w:t xml:space="preserve">Учитывая, что большая часть потребителей оплачивает услуги Филиала по передаче электрической энергии по одноставочным тарифам (порядка 70%), излишне полученный доход может сформироваться по категории потребителей, расчеты </w:t>
+      </w:r>
+      <w:proofErr w:type="gramStart"/>
+      <w:r>
+        <w:rPr>
+          <w:rStyle w:val="afff0"/>
+          <w:rFonts w:ascii="Myriad Pro" w:hAnsi="Myriad Pro"/>
+          <w:b w:val="0"/>
+          <w:sz w:val="26"/>
+          <w:szCs w:val="26"/>
+        </w:rPr>
+        <w:t>за оказанные услуги</w:t>
+      </w:r>
+      <w:proofErr w:type="gramEnd"/>
+      <w:r>
+        <w:rPr>
+          <w:rStyle w:val="afff0"/>
+          <w:rFonts w:ascii="Myriad Pro" w:hAnsi="Myriad Pro"/>
+          <w:b w:val="0"/>
+          <w:sz w:val="26"/>
+          <w:szCs w:val="26"/>
+        </w:rPr>
+        <w:t xml:space="preserve"> с которыми осуществляются с применением </w:t>
       </w:r>
       <w:proofErr w:type="spellStart"/>
       <w:r>
@@ -16899,8 +15918,9 @@
           <w:szCs w:val="26"/>
           <w:lang w:eastAsia="en-US"/>
         </w:rPr>
-        <w:t xml:space="preserve">Кроме того, Исполнитель рекомендует направить обращение в Минэнерго России с описанием проблемы с приложением всех подтверждающих расчетов и материалов, для дальнейшего обсуждения и выработки единой позиции на площадке Минэнерго России. Минэнерго России, как федеральный орган </w:t>
-      </w:r>
+        <w:t xml:space="preserve">Кроме того, Исполнитель рекомендует направить обращение в Минэнерго России с описанием проблемы с приложением всех подтверждающих расчетов и материалов, для дальнейшего обсуждения и выработки единой позиции на площадке Минэнерго России. Минэнерго России, как </w:t>
+      </w:r>
+      <w:proofErr w:type="gramStart"/>
       <w:r>
         <w:rPr>
           <w:rFonts w:ascii="Myriad Pro" w:eastAsia="Calibri" w:hAnsi="Myriad Pro" w:cs="Myriad Pro"/>
@@ -16910,8 +15930,31 @@
           <w:szCs w:val="26"/>
           <w:lang w:eastAsia="en-US"/>
         </w:rPr>
+        <w:t>федеральный орган исполнительной власти</w:t>
+      </w:r>
+      <w:proofErr w:type="gramEnd"/>
+      <w:r>
+        <w:rPr>
+          <w:rFonts w:ascii="Myriad Pro" w:eastAsia="Calibri" w:hAnsi="Myriad Pro" w:cs="Myriad Pro"/>
+          <w:b w:val="0"/>
+          <w:color w:val="000000"/>
+          <w:sz w:val="26"/>
+          <w:szCs w:val="26"/>
+          <w:lang w:eastAsia="en-US"/>
+        </w:rPr>
+        <w:t xml:space="preserve"> осуществляющий функции по выработке и реализации </w:t>
+      </w:r>
+      <w:r>
+        <w:rPr>
+          <w:rFonts w:ascii="Myriad Pro" w:eastAsia="Calibri" w:hAnsi="Myriad Pro" w:cs="Myriad Pro"/>
+          <w:b w:val="0"/>
+          <w:color w:val="000000"/>
+          <w:sz w:val="26"/>
+          <w:szCs w:val="26"/>
+          <w:lang w:eastAsia="en-US"/>
+        </w:rPr>
         <w:lastRenderedPageBreak/>
-        <w:t xml:space="preserve">исполнительной власти осуществляющий функции по выработке и реализации государственной политики и нормативно-правовому регулированию в сфере топливно-энергетического комплекса, в том числе по вопросам электроэнергетики, является участником формирования параметров Сводного прогнозного баланса с правом наложения «вето» на значимые вопросы в регулировании в сфере электроэнергетики. Кроме того согласно Положения о Минэнерго России, утвержденного Постановлением Правительства Российской Федерации от 28 мая 2008 г. № 400, осуществляет полномочия по формированию и обеспечению функционирования государственной системы долгосрочного прогнозирования спроса и предложения на оптовом и розничных рынках электрической энергии и мощности, в том числе отвечает за разработку прогноза топливно-энергетического баланса и системы мер, направленных на обеспечение потребностей экономики в электрической и тепловой энергии. </w:t>
+        <w:t xml:space="preserve">государственной политики и нормативно-правовому регулированию в сфере топливно-энергетического комплекса, в том числе по вопросам электроэнергетики, является участником формирования параметров Сводного прогнозного баланса с правом наложения «вето» на значимые вопросы в регулировании в сфере электроэнергетики. Кроме того согласно Положения о Минэнерго России, утвержденного Постановлением Правительства Российской Федерации от 28 мая 2008 г. № 400, осуществляет полномочия по формированию и обеспечению функционирования государственной системы долгосрочного прогнозирования спроса и предложения на оптовом и розничных рынках электрической энергии и мощности, в том числе отвечает за разработку прогноза топливно-энергетического баланса и системы мер, направленных на обеспечение потребностей экономики в электрической и тепловой энергии. </w:t>
       </w:r>
     </w:p>
     <w:p>
@@ -16972,9 +16015,9 @@
           <w:szCs w:val="28"/>
         </w:rPr>
       </w:pPr>
-      <w:bookmarkStart w:id="29" w:name="_Toc36231917"/>
-      <w:bookmarkStart w:id="30" w:name="_Toc39735749"/>
-      <w:bookmarkStart w:id="31" w:name="_Hlk35321570"/>
+      <w:bookmarkStart w:id="28" w:name="_Toc36231917"/>
+      <w:bookmarkStart w:id="29" w:name="_Hlk35321570"/>
+      <w:bookmarkStart w:id="30" w:name="_Toc81071534"/>
       <w:r>
         <w:rPr>
           <w:rFonts w:ascii="Myriad Pro" w:hAnsi="Myriad Pro"/>
@@ -17107,7 +16150,7 @@
         </w:rPr>
         <w:t xml:space="preserve"> по результатам экспертизы тарифно-балансовых решений на 2019 год</w:t>
       </w:r>
-      <w:bookmarkEnd w:id="29"/>
+      <w:bookmarkEnd w:id="28"/>
       <w:bookmarkEnd w:id="30"/>
     </w:p>
     <w:p>
@@ -17571,8 +16614,8 @@
           <w:szCs w:val="28"/>
         </w:rPr>
       </w:pPr>
-      <w:bookmarkStart w:id="32" w:name="_Toc36585455"/>
-      <w:bookmarkStart w:id="33" w:name="_Toc39735750"/>
+      <w:bookmarkStart w:id="31" w:name="_Toc36585455"/>
+      <w:bookmarkStart w:id="32" w:name="_Toc81071535"/>
       <w:r>
         <w:rPr>
           <w:rFonts w:ascii="Myriad Pro" w:hAnsi="Myriad Pro"/>
@@ -17643,8 +16686,8 @@
         </w:rPr>
         <w:t xml:space="preserve"> базового уровня подконтрольных расходов</w:t>
       </w:r>
+      <w:bookmarkEnd w:id="31"/>
       <w:bookmarkEnd w:id="32"/>
-      <w:bookmarkEnd w:id="33"/>
     </w:p>
     <w:p>
       <w:pPr>
@@ -17893,15 +16936,33 @@
           <w:sz w:val="26"/>
           <w:szCs w:val="26"/>
         </w:rPr>
-        <w:t xml:space="preserve">методом экономически обоснованных расходов без применения </w:t>
-      </w:r>
-      <w:r>
-        <w:rPr>
-          <w:rFonts w:ascii="Myriad Pro" w:eastAsia="Calibri" w:hAnsi="Myriad Pro"/>
-          <w:sz w:val="26"/>
-          <w:szCs w:val="26"/>
-        </w:rPr>
-        <w:t xml:space="preserve"> метода </w:t>
+        <w:t xml:space="preserve">методом экономически обоснованных расходов без </w:t>
+      </w:r>
+      <w:proofErr w:type="gramStart"/>
+      <w:r>
+        <w:rPr>
+          <w:rFonts w:ascii="Myriad Pro" w:eastAsia="Calibri" w:hAnsi="Myriad Pro"/>
+          <w:sz w:val="26"/>
+          <w:szCs w:val="26"/>
+        </w:rPr>
+        <w:t xml:space="preserve">применения </w:t>
+      </w:r>
+      <w:r>
+        <w:rPr>
+          <w:rFonts w:ascii="Myriad Pro" w:eastAsia="Calibri" w:hAnsi="Myriad Pro"/>
+          <w:sz w:val="26"/>
+          <w:szCs w:val="26"/>
+        </w:rPr>
+        <w:t xml:space="preserve"> метода</w:t>
+      </w:r>
+      <w:proofErr w:type="gramEnd"/>
+      <w:r>
+        <w:rPr>
+          <w:rFonts w:ascii="Myriad Pro" w:eastAsia="Calibri" w:hAnsi="Myriad Pro"/>
+          <w:sz w:val="26"/>
+          <w:szCs w:val="26"/>
+        </w:rPr>
+        <w:t xml:space="preserve"> </w:t>
       </w:r>
       <w:r>
         <w:rPr>
@@ -19202,7 +18263,7 @@
           <w:szCs w:val="26"/>
         </w:rPr>
       </w:pPr>
-      <w:bookmarkStart w:id="34" w:name="_Hlk36989432"/>
+      <w:bookmarkStart w:id="33" w:name="_Hlk36989432"/>
       <w:r>
         <w:rPr>
           <w:rFonts w:ascii="Myriad Pro" w:eastAsia="Calibri" w:hAnsi="Myriad Pro"/>
@@ -19241,7 +18302,7 @@
         <w:t>предложениями по пакету материалов, представленными в разделе 2 настоящего отчета.</w:t>
       </w:r>
     </w:p>
-    <w:bookmarkEnd w:id="34"/>
+    <w:bookmarkEnd w:id="33"/>
     <w:p>
       <w:pPr>
         <w:spacing w:after="160" w:line="259" w:lineRule="auto"/>
@@ -19278,7 +18339,7 @@
           <w:szCs w:val="28"/>
         </w:rPr>
       </w:pPr>
-      <w:bookmarkStart w:id="35" w:name="_Toc39735751"/>
+      <w:bookmarkStart w:id="34" w:name="_Toc81071536"/>
       <w:r>
         <w:rPr>
           <w:rFonts w:ascii="Myriad Pro" w:hAnsi="Myriad Pro"/>
@@ -19350,7 +18411,7 @@
         </w:rPr>
         <w:t xml:space="preserve"> долгосрочных параметров регулирования</w:t>
       </w:r>
-      <w:bookmarkEnd w:id="35"/>
+      <w:bookmarkEnd w:id="34"/>
       <w:r>
         <w:rPr>
           <w:rFonts w:ascii="Myriad Pro" w:hAnsi="Myriad Pro"/>
@@ -19626,7 +18687,16 @@
           <w:sz w:val="26"/>
           <w:szCs w:val="26"/>
         </w:rPr>
-        <w:t>Северо-Запада</w:t>
+        <w:t>Северо-</w:t>
+      </w:r>
+      <w:proofErr w:type="gramStart"/>
+      <w:r>
+        <w:rPr>
+          <w:rFonts w:ascii="Myriad Pro" w:eastAsia="Calibri" w:hAnsi="Myriad Pro"/>
+          <w:sz w:val="26"/>
+          <w:szCs w:val="26"/>
+        </w:rPr>
+        <w:t>Запада</w:t>
       </w:r>
       <w:r>
         <w:rPr>
@@ -19636,6 +18706,7 @@
         </w:rPr>
         <w:t>»  «</w:t>
       </w:r>
+      <w:proofErr w:type="gramEnd"/>
       <w:r>
         <w:rPr>
           <w:rFonts w:ascii="Myriad Pro" w:eastAsia="Calibri" w:hAnsi="Myriad Pro"/>
@@ -20457,6 +19528,7 @@
         </w:rPr>
         <w:t xml:space="preserve"> </w:t>
       </w:r>
+      <w:proofErr w:type="gramStart"/>
       <w:r>
         <w:rPr>
           <w:rFonts w:ascii="Myriad Pro" w:eastAsia="Calibri" w:hAnsi="Myriad Pro"/>
@@ -20465,6 +19537,7 @@
         </w:rPr>
         <w:t>хозяйства</w:t>
       </w:r>
+      <w:proofErr w:type="gramEnd"/>
       <w:r>
         <w:rPr>
           <w:rFonts w:ascii="Myriad Pro" w:eastAsia="Calibri" w:hAnsi="Myriad Pro"/>
@@ -21213,8 +20286,9 @@
           <w:sz w:val="26"/>
           <w:szCs w:val="26"/>
         </w:rPr>
-        <w:t xml:space="preserve">ополнительно отмечает что </w:t>
-      </w:r>
+        <w:t xml:space="preserve">ополнительно </w:t>
+      </w:r>
+      <w:proofErr w:type="gramStart"/>
       <w:r>
         <w:rPr>
           <w:rFonts w:ascii="Myriad Pro" w:hAnsi="Myriad Pro"/>
@@ -21222,6 +20296,25 @@
           <w:sz w:val="26"/>
           <w:szCs w:val="26"/>
         </w:rPr>
+        <w:t>отмечает</w:t>
+      </w:r>
+      <w:proofErr w:type="gramEnd"/>
+      <w:r>
+        <w:rPr>
+          <w:rFonts w:ascii="Myriad Pro" w:hAnsi="Myriad Pro"/>
+          <w:color w:val="0D0D0D"/>
+          <w:sz w:val="26"/>
+          <w:szCs w:val="26"/>
+        </w:rPr>
+        <w:t xml:space="preserve"> что </w:t>
+      </w:r>
+      <w:r>
+        <w:rPr>
+          <w:rFonts w:ascii="Myriad Pro" w:hAnsi="Myriad Pro"/>
+          <w:color w:val="0D0D0D"/>
+          <w:sz w:val="26"/>
+          <w:szCs w:val="26"/>
+        </w:rPr>
         <w:t xml:space="preserve">в составе материалов предложения </w:t>
       </w:r>
       <w:r>
@@ -21294,30 +20387,7 @@
           <w:sz w:val="26"/>
           <w:szCs w:val="26"/>
         </w:rPr>
-        <w:t xml:space="preserve">а «Фактические показатели надежности и качества оказываемых услуг за </w:t>
-      </w:r>
-      <w:smartTag w:uri="urn:schemas-microsoft-com:office:smarttags" w:element="metricconverter">
-        <w:smartTagPr>
-          <w:attr w:name="ProductID" w:val="2016 г"/>
-        </w:smartTagPr>
-        <w:r>
-          <w:rPr>
-            <w:rFonts w:ascii="Myriad Pro" w:hAnsi="Myriad Pro"/>
-            <w:color w:val="0D0D0D"/>
-            <w:sz w:val="26"/>
-            <w:szCs w:val="26"/>
-          </w:rPr>
-          <w:t>2016 г</w:t>
-        </w:r>
-      </w:smartTag>
-      <w:r>
-        <w:rPr>
-          <w:rFonts w:ascii="Myriad Pro" w:hAnsi="Myriad Pro"/>
-          <w:color w:val="0D0D0D"/>
-          <w:sz w:val="26"/>
-          <w:szCs w:val="26"/>
-        </w:rPr>
-        <w:t>.»</w:t>
+        <w:t>а «Фактические показатели надежности и качества оказываемых услуг за 2016 г.»</w:t>
       </w:r>
       <w:r>
         <w:rPr>
@@ -21508,6 +20578,7 @@
         </w:rPr>
         <w:t xml:space="preserve"> </w:t>
       </w:r>
+      <w:proofErr w:type="gramStart"/>
       <w:r>
         <w:rPr>
           <w:rFonts w:ascii="Myriad Pro" w:eastAsia="Calibri" w:hAnsi="Myriad Pro"/>
@@ -21516,6 +20587,7 @@
         </w:rPr>
         <w:t>хозяйства</w:t>
       </w:r>
+      <w:proofErr w:type="gramEnd"/>
       <w:r>
         <w:rPr>
           <w:rFonts w:ascii="Myriad Pro" w:eastAsia="Calibri" w:hAnsi="Myriad Pro"/>
@@ -21730,28 +20802,7 @@
           <w:sz w:val="26"/>
           <w:szCs w:val="26"/>
         </w:rPr>
-        <w:t xml:space="preserve">«О внесении изменений в Методические указания по определению базового уровня операционных, подконтрольных расходов территориальных сетевых организаций, необходимых для осуществления регулируемой деятельности, и индекса эффективности операционных, подконтрольных расходов с применением метода сравнения аналогов, утвержденные приказом ФСТ России от 18 марта </w:t>
-      </w:r>
-      <w:smartTag w:uri="urn:schemas-microsoft-com:office:smarttags" w:element="metricconverter">
-        <w:smartTagPr>
-          <w:attr w:name="ProductID" w:val="2015 г"/>
-        </w:smartTagPr>
-        <w:r>
-          <w:rPr>
-            <w:rFonts w:ascii="Myriad Pro" w:hAnsi="Myriad Pro"/>
-            <w:sz w:val="26"/>
-            <w:szCs w:val="26"/>
-          </w:rPr>
-          <w:t>2015 г</w:t>
-        </w:r>
-      </w:smartTag>
-      <w:r>
-        <w:rPr>
-          <w:rFonts w:ascii="Myriad Pro" w:hAnsi="Myriad Pro"/>
-          <w:sz w:val="26"/>
-          <w:szCs w:val="26"/>
-        </w:rPr>
-        <w:t xml:space="preserve">. № 421-э» (размещен на официальном сайте для размещения информации о подготовке федеральными органами исполнительной власти проектов нормативных правовых актов и результатах их общественного обсуждения https://regulation.gov.ru/, ID проекта 01/02/02-20/00099339). </w:t>
+        <w:t xml:space="preserve">«О внесении изменений в Методические указания по определению базового уровня операционных, подконтрольных расходов территориальных сетевых организаций, необходимых для осуществления регулируемой деятельности, и индекса эффективности операционных, подконтрольных расходов с применением метода сравнения аналогов, утвержденные приказом ФСТ России от 18 марта 2015 г. № 421-э» (размещен на официальном сайте для размещения информации о подготовке федеральными органами исполнительной власти проектов нормативных правовых актов и результатах их общественного обсуждения https://regulation.gov.ru/, ID проекта 01/02/02-20/00099339). </w:t>
       </w:r>
     </w:p>
     <w:p>
@@ -21805,7 +20856,7 @@
         </w:rPr>
         <w:t xml:space="preserve">на следующий долгосрочный период регулирования осуществлять расчет </w:t>
       </w:r>
-      <w:bookmarkStart w:id="36" w:name="_Hlk37071271"/>
+      <w:bookmarkStart w:id="35" w:name="_Hlk37071271"/>
       <w:r>
         <w:rPr>
           <w:rFonts w:ascii="Myriad Pro" w:hAnsi="Myriad Pro"/>
@@ -21823,7 +20874,7 @@
         <w:lastRenderedPageBreak/>
         <w:t xml:space="preserve">эффективности операционных подконтрольных расходов </w:t>
       </w:r>
-      <w:bookmarkEnd w:id="36"/>
+      <w:bookmarkEnd w:id="35"/>
       <w:r>
         <w:rPr>
           <w:rFonts w:ascii="Myriad Pro" w:hAnsi="Myriad Pro"/>
@@ -21870,8 +20921,8 @@
           <w:szCs w:val="28"/>
         </w:rPr>
       </w:pPr>
-      <w:bookmarkStart w:id="37" w:name="_Toc39735752"/>
-      <w:bookmarkEnd w:id="31"/>
+      <w:bookmarkStart w:id="36" w:name="_Toc81071537"/>
+      <w:bookmarkEnd w:id="29"/>
       <w:r>
         <w:rPr>
           <w:rFonts w:ascii="Myriad Pro" w:hAnsi="Myriad Pro"/>
@@ -21963,7 +21014,7 @@
         </w:rPr>
         <w:t>неподконтрольных расходов</w:t>
       </w:r>
-      <w:bookmarkEnd w:id="37"/>
+      <w:bookmarkEnd w:id="36"/>
     </w:p>
     <w:p>
       <w:pPr>
@@ -21987,7 +21038,7 @@
           <w:szCs w:val="26"/>
         </w:rPr>
       </w:pPr>
-      <w:bookmarkStart w:id="38" w:name="_Toc36585462"/>
+      <w:bookmarkStart w:id="37" w:name="_Toc36585462"/>
       <w:r>
         <w:rPr>
           <w:rFonts w:ascii="Myriad Pro" w:hAnsi="Myriad Pro"/>
@@ -21998,7 +21049,7 @@
         </w:rPr>
         <w:t>Энергия на хозяйственные нужды</w:t>
       </w:r>
-      <w:bookmarkEnd w:id="38"/>
+      <w:bookmarkEnd w:id="37"/>
     </w:p>
     <w:p>
       <w:pPr>
@@ -22279,7 +21330,7 @@
           <w:szCs w:val="26"/>
         </w:rPr>
       </w:pPr>
-      <w:bookmarkStart w:id="39" w:name="_Toc36585463"/>
+      <w:bookmarkStart w:id="38" w:name="_Toc36585463"/>
       <w:r>
         <w:rPr>
           <w:rFonts w:ascii="Myriad Pro" w:hAnsi="Myriad Pro"/>
@@ -22290,7 +21341,7 @@
         </w:rPr>
         <w:t>Отчисления на социальные нужды</w:t>
       </w:r>
-      <w:bookmarkEnd w:id="39"/>
+      <w:bookmarkEnd w:id="38"/>
     </w:p>
     <w:p>
       <w:pPr>
@@ -22416,6 +21467,7 @@
         </w:rPr>
         <w:t xml:space="preserve"> </w:t>
       </w:r>
+      <w:proofErr w:type="gramStart"/>
       <w:r>
         <w:rPr>
           <w:rFonts w:ascii="Myriad Pro" w:eastAsia="Calibri" w:hAnsi="Myriad Pro"/>
@@ -22424,6 +21476,7 @@
         </w:rPr>
         <w:t>хозяйства</w:t>
       </w:r>
+      <w:proofErr w:type="gramEnd"/>
       <w:r>
         <w:rPr>
           <w:rFonts w:ascii="Myriad Pro" w:eastAsia="Calibri" w:hAnsi="Myriad Pro"/>
@@ -22674,7 +21727,7 @@
           <w:sz w:val="26"/>
           <w:szCs w:val="26"/>
         </w:rPr>
-        <w:t xml:space="preserve">при определении базового уровня </w:t>
+        <w:t xml:space="preserve">при определении базового уровня подконтрольных </w:t>
       </w:r>
       <w:r>
         <w:rPr>
@@ -22683,7 +21736,7 @@
           <w:szCs w:val="26"/>
         </w:rPr>
         <w:lastRenderedPageBreak/>
-        <w:t xml:space="preserve">подконтрольных расходов на 2018 год – первый год долгосрочного периода регулирования </w:t>
+        <w:t xml:space="preserve">расходов на 2018 год – первый год долгосрочного периода регулирования </w:t>
       </w:r>
       <w:r>
         <w:rPr>
@@ -22862,6 +21915,7 @@
         </w:rPr>
         <w:t xml:space="preserve"> </w:t>
       </w:r>
+      <w:proofErr w:type="gramStart"/>
       <w:r>
         <w:rPr>
           <w:rFonts w:ascii="Myriad Pro" w:eastAsia="Calibri" w:hAnsi="Myriad Pro"/>
@@ -22870,6 +21924,7 @@
         </w:rPr>
         <w:t>хозяйства</w:t>
       </w:r>
+      <w:proofErr w:type="gramEnd"/>
       <w:r>
         <w:rPr>
           <w:rFonts w:ascii="Myriad Pro" w:eastAsia="Calibri" w:hAnsi="Myriad Pro"/>
@@ -22973,7 +22028,7 @@
           <w:szCs w:val="26"/>
         </w:rPr>
       </w:pPr>
-      <w:bookmarkStart w:id="40" w:name="_Toc36585464"/>
+      <w:bookmarkStart w:id="39" w:name="_Toc36585464"/>
       <w:r>
         <w:rPr>
           <w:rFonts w:ascii="Myriad Pro" w:hAnsi="Myriad Pro"/>
@@ -22984,7 +22039,7 @@
         </w:rPr>
         <w:t>Арендная плата</w:t>
       </w:r>
-      <w:bookmarkEnd w:id="40"/>
+      <w:bookmarkEnd w:id="39"/>
     </w:p>
     <w:p>
       <w:pPr>
@@ -23232,7 +22287,7 @@
           <w:sz w:val="26"/>
           <w:szCs w:val="26"/>
         </w:rPr>
-        <w:t xml:space="preserve">объектов электроэнергетики, иных объектов производственного назначения, в том числе машин и механизмов, которые участвуют в процессе </w:t>
+        <w:t xml:space="preserve">объектов электроэнергетики, иных объектов производственного назначения, в том числе машин и механизмов, которые участвуют в процессе снабжения электрической энергией потребителей, - исходя из величины </w:t>
       </w:r>
       <w:r>
         <w:rPr>
@@ -23241,7 +22296,7 @@
           <w:szCs w:val="26"/>
         </w:rPr>
         <w:lastRenderedPageBreak/>
-        <w:t>снабжения электрической энергией потребителей, - исходя из величины амортизации, налога на имущество и других установленных законодательством Российской Федерации обязательных платежей, связанных с владением имуществом, переданным в аренду</w:t>
+        <w:t>амортизации, налога на имущество и других установленных законодательством Российской Федерации обязательных платежей, связанных с владением имуществом, переданным в аренду</w:t>
       </w:r>
       <w:r>
         <w:rPr>
@@ -23338,7 +22393,7 @@
           <w:szCs w:val="26"/>
         </w:rPr>
       </w:pPr>
-      <w:bookmarkStart w:id="41" w:name="_Toc36585465"/>
+      <w:bookmarkStart w:id="40" w:name="_Toc36585465"/>
     </w:p>
     <w:p>
       <w:pPr>
@@ -23364,7 +22419,7 @@
         </w:rPr>
         <w:t>Налоги, за исключением налога на прибыль организаций</w:t>
       </w:r>
-      <w:bookmarkEnd w:id="41"/>
+      <w:bookmarkEnd w:id="40"/>
     </w:p>
     <w:p>
       <w:pPr>
@@ -23711,7 +22766,7 @@
           <w:szCs w:val="26"/>
         </w:rPr>
       </w:pPr>
-      <w:bookmarkStart w:id="42" w:name="_Toc36585466"/>
+      <w:bookmarkStart w:id="41" w:name="_Toc36585466"/>
       <w:r>
         <w:rPr>
           <w:rFonts w:ascii="Myriad Pro" w:hAnsi="Myriad Pro"/>
@@ -23720,10 +22775,9 @@
           <w:sz w:val="26"/>
           <w:szCs w:val="26"/>
         </w:rPr>
-        <w:lastRenderedPageBreak/>
         <w:t>Амортизация</w:t>
       </w:r>
-      <w:bookmarkEnd w:id="42"/>
+      <w:bookmarkEnd w:id="41"/>
     </w:p>
     <w:p>
       <w:pPr>
@@ -23743,6 +22797,7 @@
           <w:sz w:val="26"/>
           <w:szCs w:val="26"/>
         </w:rPr>
+        <w:lastRenderedPageBreak/>
         <w:t>Исполнитель</w:t>
       </w:r>
       <w:r>
@@ -24045,6 +23100,7 @@
         </w:rPr>
         <w:t xml:space="preserve"> </w:t>
       </w:r>
+      <w:proofErr w:type="gramStart"/>
       <w:r>
         <w:rPr>
           <w:rFonts w:ascii="Myriad Pro" w:eastAsia="Calibri" w:hAnsi="Myriad Pro"/>
@@ -24053,6 +23109,7 @@
         </w:rPr>
         <w:t>хозяйства</w:t>
       </w:r>
+      <w:proofErr w:type="gramEnd"/>
       <w:r>
         <w:rPr>
           <w:rFonts w:ascii="Myriad Pro" w:eastAsia="Calibri" w:hAnsi="Myriad Pro"/>
@@ -24192,7 +23249,7 @@
           <w:szCs w:val="26"/>
         </w:rPr>
       </w:pPr>
-      <w:bookmarkStart w:id="43" w:name="_Toc36585467"/>
+      <w:bookmarkStart w:id="42" w:name="_Toc36585467"/>
       <w:r>
         <w:rPr>
           <w:rFonts w:ascii="Myriad Pro" w:hAnsi="Myriad Pro"/>
@@ -24203,7 +23260,7 @@
         </w:rPr>
         <w:t>Проценты к уплате</w:t>
       </w:r>
-      <w:bookmarkEnd w:id="43"/>
+      <w:bookmarkEnd w:id="42"/>
     </w:p>
     <w:p>
       <w:pPr>
@@ -24374,6 +23431,7 @@
         </w:rPr>
         <w:t xml:space="preserve"> </w:t>
       </w:r>
+      <w:proofErr w:type="gramStart"/>
       <w:r>
         <w:rPr>
           <w:rFonts w:ascii="Myriad Pro" w:eastAsia="Calibri" w:hAnsi="Myriad Pro"/>
@@ -24382,6 +23440,7 @@
         </w:rPr>
         <w:t>хозяйства</w:t>
       </w:r>
+      <w:proofErr w:type="gramEnd"/>
       <w:r>
         <w:rPr>
           <w:rFonts w:ascii="Myriad Pro" w:eastAsia="Calibri" w:hAnsi="Myriad Pro"/>
@@ -24477,7 +23536,6 @@
           <w:sz w:val="26"/>
           <w:szCs w:val="26"/>
         </w:rPr>
-        <w:lastRenderedPageBreak/>
         <w:t>В</w:t>
       </w:r>
       <w:r>
@@ -24549,6 +23607,7 @@
           <w:sz w:val="26"/>
           <w:szCs w:val="26"/>
         </w:rPr>
+        <w:lastRenderedPageBreak/>
         <w:t>Исполнитель</w:t>
       </w:r>
       <w:r>
@@ -24684,7 +23743,7 @@
         </w:rPr>
         <w:t xml:space="preserve">асходов на выполнение </w:t>
       </w:r>
-      <w:bookmarkStart w:id="44" w:name="_Hlk36816170"/>
+      <w:bookmarkStart w:id="43" w:name="_Hlk36816170"/>
       <w:r>
         <w:rPr>
           <w:rFonts w:ascii="Myriad Pro" w:eastAsia="Calibri" w:hAnsi="Myriad Pro"/>
@@ -24693,7 +23752,7 @@
         </w:rPr>
         <w:t>организационно-технических мероприятий, связанных с осуществлением технологического присоединения</w:t>
       </w:r>
-      <w:bookmarkEnd w:id="44"/>
+      <w:bookmarkEnd w:id="43"/>
       <w:r>
         <w:rPr>
           <w:rFonts w:ascii="Myriad Pro" w:eastAsia="Calibri" w:hAnsi="Myriad Pro"/>
@@ -24978,6 +24037,7 @@
         </w:rPr>
         <w:t xml:space="preserve"> </w:t>
       </w:r>
+      <w:proofErr w:type="gramStart"/>
       <w:r>
         <w:rPr>
           <w:rFonts w:ascii="Myriad Pro" w:eastAsia="Calibri" w:hAnsi="Myriad Pro"/>
@@ -24986,6 +24046,7 @@
         </w:rPr>
         <w:t>хозяйства</w:t>
       </w:r>
+      <w:proofErr w:type="gramEnd"/>
       <w:r>
         <w:rPr>
           <w:rFonts w:ascii="Myriad Pro" w:eastAsia="Calibri" w:hAnsi="Myriad Pro"/>
@@ -25147,7 +24208,7 @@
         </w:rPr>
         <w:br w:type="page"/>
       </w:r>
-      <w:bookmarkStart w:id="45" w:name="_Toc39735753"/>
+      <w:bookmarkStart w:id="44" w:name="_Toc81071538"/>
       <w:r>
         <w:rPr>
           <w:rFonts w:ascii="Myriad Pro" w:hAnsi="Myriad Pro"/>
@@ -25209,7 +24270,7 @@
         </w:rPr>
         <w:t>ь</w:t>
       </w:r>
-      <w:bookmarkEnd w:id="45"/>
+      <w:bookmarkEnd w:id="44"/>
     </w:p>
     <w:p>
       <w:pPr>
@@ -26027,17 +25088,7 @@
           <w:sz w:val="26"/>
           <w:szCs w:val="26"/>
         </w:rPr>
-        <w:t>для субъектов Российской Федерации, расположенных на территориях, не объединенных в ценовые зоны оптового рынка, - на основании индикативных цен на электрическую энергию (мощность), продаваемую в неценовых зонах оптового рын</w:t>
-      </w:r>
-      <w:bookmarkStart w:id="46" w:name="_GoBack"/>
-      <w:bookmarkEnd w:id="46"/>
-      <w:r>
-        <w:rPr>
-          <w:rFonts w:ascii="Myriad Pro" w:hAnsi="Myriad Pro"/>
-          <w:sz w:val="26"/>
-          <w:szCs w:val="26"/>
-        </w:rPr>
-        <w:t xml:space="preserve">ка, установленных Федеральной антимонопольной службой </w:t>
+        <w:t xml:space="preserve">для субъектов Российской Федерации, расположенных на территориях, не объединенных в ценовые зоны оптового рынка, - на основании индикативных цен на электрическую энергию (мощность), продаваемую в неценовых зонах оптового рынка, установленных Федеральной антимонопольной службой для </w:t>
       </w:r>
       <w:r>
         <w:rPr>
@@ -26046,7 +25097,7 @@
           <w:szCs w:val="26"/>
         </w:rPr>
         <w:lastRenderedPageBreak/>
-        <w:t>для соответствующего субъекта Российской Федерации, и на основании цен на электрическую энергию (мощность), установленных для производителей (поставщиков) электрической энергии - субъектов розничных рынков;</w:t>
+        <w:t>соответствующего субъекта Российской Федерации, и на основании цен на электрическую энергию (мощность), установленных для производителей (поставщиков) электрической энергии - субъектов розничных рынков;</w:t>
       </w:r>
     </w:p>
     <w:p>
@@ -26889,7 +25940,7 @@
         <w:ind w:left="0" w:firstLine="709"/>
         <w:jc w:val="both"/>
       </w:pPr>
-      <w:bookmarkStart w:id="47" w:name="_Toc39735754"/>
+      <w:bookmarkStart w:id="45" w:name="_Toc81071539"/>
       <w:r>
         <w:rPr>
           <w:rFonts w:ascii="Myriad Pro" w:hAnsi="Myriad Pro"/>
@@ -26941,7 +25992,7 @@
         </w:rPr>
         <w:t xml:space="preserve"> расходов на оплату услуг ТСО</w:t>
       </w:r>
-      <w:bookmarkEnd w:id="47"/>
+      <w:bookmarkEnd w:id="45"/>
     </w:p>
     <w:p>
       <w:pPr>
@@ -27163,6 +26214,7 @@
         </w:rPr>
         <w:t xml:space="preserve"> на оплату услуг ТСО </w:t>
       </w:r>
+      <w:proofErr w:type="gramStart"/>
       <w:r>
         <w:rPr>
           <w:color w:val="000000"/>
@@ -27179,7 +26231,14 @@
         <w:rPr>
           <w:color w:val="000000"/>
         </w:rPr>
-        <w:t xml:space="preserve">х значений </w:t>
+        <w:t>х</w:t>
+      </w:r>
+      <w:proofErr w:type="gramEnd"/>
+      <w:r>
+        <w:rPr>
+          <w:color w:val="000000"/>
+        </w:rPr>
+        <w:t xml:space="preserve"> значений </w:t>
       </w:r>
       <w:r>
         <w:rPr>
@@ -27257,7 +26316,7 @@
         <w:ind w:left="0" w:firstLine="709"/>
         <w:jc w:val="both"/>
       </w:pPr>
-      <w:bookmarkStart w:id="48" w:name="_Toc39735755"/>
+      <w:bookmarkStart w:id="46" w:name="_Toc81071540"/>
       <w:r>
         <w:rPr>
           <w:rFonts w:ascii="Myriad Pro" w:hAnsi="Myriad Pro"/>
@@ -27299,7 +26358,7 @@
         </w:rPr>
         <w:t xml:space="preserve"> в части расчета корректировок необходимой валовой выручки</w:t>
       </w:r>
-      <w:bookmarkEnd w:id="48"/>
+      <w:bookmarkEnd w:id="46"/>
     </w:p>
     <w:p>
       <w:pPr>
@@ -27471,8 +26530,18 @@
           <w:sz w:val="26"/>
           <w:szCs w:val="26"/>
         </w:rPr>
-        <w:t>чного периода регулирования 2019-2023</w:t>
-      </w:r>
+        <w:t xml:space="preserve">чного периода регулирования </w:t>
+      </w:r>
+      <w:proofErr w:type="gramStart"/>
+      <w:r>
+        <w:rPr>
+          <w:rFonts w:ascii="Myriad Pro" w:hAnsi="Myriad Pro" w:cs="Myriad Pro"/>
+          <w:sz w:val="26"/>
+          <w:szCs w:val="26"/>
+        </w:rPr>
+        <w:t>2019-2023</w:t>
+      </w:r>
+      <w:proofErr w:type="gramEnd"/>
       <w:r>
         <w:rPr>
           <w:rFonts w:ascii="Myriad Pro" w:hAnsi="Myriad Pro" w:cs="Myriad Pro"/>
@@ -27863,7 +26932,25 @@
           <w:sz w:val="26"/>
           <w:szCs w:val="26"/>
         </w:rPr>
-        <w:t xml:space="preserve">Министерство энергетики, жилищно-коммунального хозяйства и тарифов республики Коми </w:t>
+        <w:t xml:space="preserve">Министерство энергетики, жилищно-коммунального хозяйства и тарифов </w:t>
+      </w:r>
+      <w:proofErr w:type="gramStart"/>
+      <w:r>
+        <w:rPr>
+          <w:rFonts w:ascii="Myriad Pro" w:hAnsi="Myriad Pro" w:cs="Myriad Pro"/>
+          <w:sz w:val="26"/>
+          <w:szCs w:val="26"/>
+        </w:rPr>
+        <w:t>республики Коми</w:t>
+      </w:r>
+      <w:proofErr w:type="gramEnd"/>
+      <w:r>
+        <w:rPr>
+          <w:rFonts w:ascii="Myriad Pro" w:hAnsi="Myriad Pro" w:cs="Myriad Pro"/>
+          <w:sz w:val="26"/>
+          <w:szCs w:val="26"/>
+        </w:rPr>
+        <w:t xml:space="preserve"> </w:t>
       </w:r>
       <w:r>
         <w:rPr>
@@ -28274,7 +27361,25 @@
           <w:sz w:val="26"/>
           <w:szCs w:val="26"/>
         </w:rPr>
-        <w:t>Отчет о распределении расходов за пользование кредитными ресурсами в отчетном периоде по филиалам ПАО «МРСК Северо-Запада», сформированный в соответствии с  «Методикой по распределению основного долга и процентов за пользование привлекаемых кредитных ресурсов и займов по филиалам»; </w:t>
+        <w:t>Отчет о распределении расходов за пользование кредитными ресурсами в отчетном периоде по филиалам ПАО «МРСК Северо-Запада», сформированный в соответствии </w:t>
+      </w:r>
+      <w:proofErr w:type="gramStart"/>
+      <w:r>
+        <w:rPr>
+          <w:rFonts w:ascii="Myriad Pro" w:hAnsi="Myriad Pro" w:cs="Myriad Pro"/>
+          <w:sz w:val="26"/>
+          <w:szCs w:val="26"/>
+        </w:rPr>
+        <w:t>с  «</w:t>
+      </w:r>
+      <w:proofErr w:type="gramEnd"/>
+      <w:r>
+        <w:rPr>
+          <w:rFonts w:ascii="Myriad Pro" w:hAnsi="Myriad Pro" w:cs="Myriad Pro"/>
+          <w:sz w:val="26"/>
+          <w:szCs w:val="26"/>
+        </w:rPr>
+        <w:t>Методикой по распределению основного долга и процентов за пользование привлекаемых кредитных ресурсов и займов по филиалам»; </w:t>
       </w:r>
     </w:p>
     <w:p>
@@ -28780,8 +27885,18 @@
           <w:sz w:val="26"/>
           <w:szCs w:val="26"/>
         </w:rPr>
-        <w:t>Министерство энергетики, жилищно-коммунального хозяйства и тарифов республики Коми</w:t>
-      </w:r>
+        <w:t xml:space="preserve">Министерство энергетики, жилищно-коммунального хозяйства и тарифов </w:t>
+      </w:r>
+      <w:proofErr w:type="gramStart"/>
+      <w:r>
+        <w:rPr>
+          <w:rFonts w:ascii="Myriad Pro" w:hAnsi="Myriad Pro" w:cs="Myriad Pro"/>
+          <w:sz w:val="26"/>
+          <w:szCs w:val="26"/>
+        </w:rPr>
+        <w:t>республики Коми</w:t>
+      </w:r>
+      <w:proofErr w:type="gramEnd"/>
       <w:r>
         <w:rPr>
           <w:rFonts w:ascii="Myriad Pro" w:hAnsi="Myriad Pro" w:cs="Myriad Pro"/>
@@ -29302,7 +28417,7 @@
 </file>
 
 <file path=word/endnotes.xml><?xml version="1.0" encoding="utf-8"?>
-<w:endnotes xmlns:wpc="http://schemas.microsoft.com/office/word/2010/wordprocessingCanvas" xmlns:cx="http://schemas.microsoft.com/office/drawing/2014/chartex" xmlns:cx1="http://schemas.microsoft.com/office/drawing/2015/9/8/chartex" xmlns:cx2="http://schemas.microsoft.com/office/drawing/2015/10/21/chartex" xmlns:cx3="http://schemas.microsoft.com/office/drawing/2016/5/9/chartex" xmlns:cx4="http://schemas.microsoft.com/office/drawing/2016/5/10/chartex" xmlns:cx5="http://schemas.microsoft.com/office/drawing/2016/5/11/chartex" xmlns:cx6="http://schemas.microsoft.com/office/drawing/2016/5/12/chartex" xmlns:cx7="http://schemas.microsoft.com/office/drawing/2016/5/13/chartex" xmlns:cx8="http://schemas.microsoft.com/office/drawing/2016/5/14/chartex" xmlns:mc="http://schemas.openxmlformats.org/markup-compatibility/2006" xmlns:aink="http://schemas.microsoft.com/office/drawing/2016/ink" xmlns:am3d="http://schemas.microsoft.com/office/drawing/2017/model3d" xmlns:o="urn:schemas-microsoft-com:office:office" xmlns:r="http://schemas.openxmlformats.org/officeDocument/2006/relationships" xmlns:m="http://schemas.openxmlformats.org/officeDocument/2006/math" xmlns:v="urn:schemas-microsoft-com:vml" xmlns:wp14="http://schemas.microsoft.com/office/word/2010/wordprocessingDrawing" xmlns:wp="http://schemas.openxmlformats.org/drawingml/2006/wordprocessingDrawing" xmlns:w10="urn:schemas-microsoft-com:office:word" xmlns:w="http://schemas.openxmlformats.org/wordprocessingml/2006/main" xmlns:w14="http://schemas.microsoft.com/office/word/2010/wordml" xmlns:w15="http://schemas.microsoft.com/office/word/2012/wordml" xmlns:w16cex="http://schemas.microsoft.com/office/word/2018/wordml/cex" xmlns:w16cid="http://schemas.microsoft.com/office/word/2016/wordml/cid" xmlns:w16="http://schemas.microsoft.com/office/word/2018/wordml" xmlns:w16se="http://schemas.microsoft.com/office/word/2015/wordml/symex" xmlns:wpg="http://schemas.microsoft.com/office/word/2010/wordprocessingGroup" xmlns:wpi="http://schemas.microsoft.com/office/word/2010/wordprocessingInk" xmlns:wne="http://schemas.microsoft.com/office/word/2006/wordml" xmlns:wps="http://schemas.microsoft.com/office/word/2010/wordprocessingShape" mc:Ignorable="w14 w15 w16se w16cid w16 w16cex wp14">
+<w:endnotes xmlns:wpc="http://schemas.microsoft.com/office/word/2010/wordprocessingCanvas" xmlns:cx="http://schemas.microsoft.com/office/drawing/2014/chartex" xmlns:cx1="http://schemas.microsoft.com/office/drawing/2015/9/8/chartex" xmlns:cx2="http://schemas.microsoft.com/office/drawing/2015/10/21/chartex" xmlns:cx3="http://schemas.microsoft.com/office/drawing/2016/5/9/chartex" xmlns:cx4="http://schemas.microsoft.com/office/drawing/2016/5/10/chartex" xmlns:cx5="http://schemas.microsoft.com/office/drawing/2016/5/11/chartex" xmlns:cx6="http://schemas.microsoft.com/office/drawing/2016/5/12/chartex" xmlns:cx7="http://schemas.microsoft.com/office/drawing/2016/5/13/chartex" xmlns:cx8="http://schemas.microsoft.com/office/drawing/2016/5/14/chartex" xmlns:mc="http://schemas.openxmlformats.org/markup-compatibility/2006" xmlns:aink="http://schemas.microsoft.com/office/drawing/2016/ink" xmlns:am3d="http://schemas.microsoft.com/office/drawing/2017/model3d" xmlns:o="urn:schemas-microsoft-com:office:office" xmlns:r="http://schemas.openxmlformats.org/officeDocument/2006/relationships" xmlns:m="http://schemas.openxmlformats.org/officeDocument/2006/math" xmlns:v="urn:schemas-microsoft-com:vml" xmlns:wp14="http://schemas.microsoft.com/office/word/2010/wordprocessingDrawing" xmlns:wp="http://schemas.openxmlformats.org/drawingml/2006/wordprocessingDrawing" xmlns:w10="urn:schemas-microsoft-com:office:word" xmlns:w="http://schemas.openxmlformats.org/wordprocessingml/2006/main" xmlns:w14="http://schemas.microsoft.com/office/word/2010/wordml" xmlns:w15="http://schemas.microsoft.com/office/word/2012/wordml" xmlns:w16cex="http://schemas.microsoft.com/office/word/2018/wordml/cex" xmlns:w16cid="http://schemas.microsoft.com/office/word/2016/wordml/cid" xmlns:w16="http://schemas.microsoft.com/office/word/2018/wordml" xmlns:w16sdtdh="http://schemas.microsoft.com/office/word/2020/wordml/sdtdatahash" xmlns:w16se="http://schemas.microsoft.com/office/word/2015/wordml/symex" xmlns:wpg="http://schemas.microsoft.com/office/word/2010/wordprocessingGroup" xmlns:wpi="http://schemas.microsoft.com/office/word/2010/wordprocessingInk" xmlns:wne="http://schemas.microsoft.com/office/word/2006/wordml" xmlns:wps="http://schemas.microsoft.com/office/word/2010/wordprocessingShape" mc:Ignorable="w14 w15 w16se w16cid w16 w16cex w16sdtdh wp14">
   <w:endnote w:type="separator" w:id="-1">
     <w:p>
       <w:r>
@@ -29321,7 +28436,7 @@
 </file>
 
 <file path=word/footer1.xml><?xml version="1.0" encoding="utf-8"?>
-<w:ftr xmlns:wpc="http://schemas.microsoft.com/office/word/2010/wordprocessingCanvas" xmlns:cx="http://schemas.microsoft.com/office/drawing/2014/chartex" xmlns:cx1="http://schemas.microsoft.com/office/drawing/2015/9/8/chartex" xmlns:cx2="http://schemas.microsoft.com/office/drawing/2015/10/21/chartex" xmlns:cx3="http://schemas.microsoft.com/office/drawing/2016/5/9/chartex" xmlns:cx4="http://schemas.microsoft.com/office/drawing/2016/5/10/chartex" xmlns:cx5="http://schemas.microsoft.com/office/drawing/2016/5/11/chartex" xmlns:cx6="http://schemas.microsoft.com/office/drawing/2016/5/12/chartex" xmlns:cx7="http://schemas.microsoft.com/office/drawing/2016/5/13/chartex" xmlns:cx8="http://schemas.microsoft.com/office/drawing/2016/5/14/chartex" xmlns:mc="http://schemas.openxmlformats.org/markup-compatibility/2006" xmlns:aink="http://schemas.microsoft.com/office/drawing/2016/ink" xmlns:am3d="http://schemas.microsoft.com/office/drawing/2017/model3d" xmlns:o="urn:schemas-microsoft-com:office:office" xmlns:r="http://schemas.openxmlformats.org/officeDocument/2006/relationships" xmlns:m="http://schemas.openxmlformats.org/officeDocument/2006/math" xmlns:v="urn:schemas-microsoft-com:vml" xmlns:wp14="http://schemas.microsoft.com/office/word/2010/wordprocessingDrawing" xmlns:wp="http://schemas.openxmlformats.org/drawingml/2006/wordprocessingDrawing" xmlns:w10="urn:schemas-microsoft-com:office:word" xmlns:w="http://schemas.openxmlformats.org/wordprocessingml/2006/main" xmlns:w14="http://schemas.microsoft.com/office/word/2010/wordml" xmlns:w15="http://schemas.microsoft.com/office/word/2012/wordml" xmlns:w16cex="http://schemas.microsoft.com/office/word/2018/wordml/cex" xmlns:w16cid="http://schemas.microsoft.com/office/word/2016/wordml/cid" xmlns:w16="http://schemas.microsoft.com/office/word/2018/wordml" xmlns:w16se="http://schemas.microsoft.com/office/word/2015/wordml/symex" xmlns:wpg="http://schemas.microsoft.com/office/word/2010/wordprocessingGroup" xmlns:wpi="http://schemas.microsoft.com/office/word/2010/wordprocessingInk" xmlns:wne="http://schemas.microsoft.com/office/word/2006/wordml" xmlns:wps="http://schemas.microsoft.com/office/word/2010/wordprocessingShape" mc:Ignorable="w14 w15 w16se w16cid w16 w16cex wp14">
+<w:ftr xmlns:wpc="http://schemas.microsoft.com/office/word/2010/wordprocessingCanvas" xmlns:cx="http://schemas.microsoft.com/office/drawing/2014/chartex" xmlns:cx1="http://schemas.microsoft.com/office/drawing/2015/9/8/chartex" xmlns:cx2="http://schemas.microsoft.com/office/drawing/2015/10/21/chartex" xmlns:cx3="http://schemas.microsoft.com/office/drawing/2016/5/9/chartex" xmlns:cx4="http://schemas.microsoft.com/office/drawing/2016/5/10/chartex" xmlns:cx5="http://schemas.microsoft.com/office/drawing/2016/5/11/chartex" xmlns:cx6="http://schemas.microsoft.com/office/drawing/2016/5/12/chartex" xmlns:cx7="http://schemas.microsoft.com/office/drawing/2016/5/13/chartex" xmlns:cx8="http://schemas.microsoft.com/office/drawing/2016/5/14/chartex" xmlns:mc="http://schemas.openxmlformats.org/markup-compatibility/2006" xmlns:aink="http://schemas.microsoft.com/office/drawing/2016/ink" xmlns:am3d="http://schemas.microsoft.com/office/drawing/2017/model3d" xmlns:o="urn:schemas-microsoft-com:office:office" xmlns:r="http://schemas.openxmlformats.org/officeDocument/2006/relationships" xmlns:m="http://schemas.openxmlformats.org/officeDocument/2006/math" xmlns:v="urn:schemas-microsoft-com:vml" xmlns:wp14="http://schemas.microsoft.com/office/word/2010/wordprocessingDrawing" xmlns:wp="http://schemas.openxmlformats.org/drawingml/2006/wordprocessingDrawing" xmlns:w10="urn:schemas-microsoft-com:office:word" xmlns:w="http://schemas.openxmlformats.org/wordprocessingml/2006/main" xmlns:w14="http://schemas.microsoft.com/office/word/2010/wordml" xmlns:w15="http://schemas.microsoft.com/office/word/2012/wordml" xmlns:w16cex="http://schemas.microsoft.com/office/word/2018/wordml/cex" xmlns:w16cid="http://schemas.microsoft.com/office/word/2016/wordml/cid" xmlns:w16="http://schemas.microsoft.com/office/word/2018/wordml" xmlns:w16sdtdh="http://schemas.microsoft.com/office/word/2020/wordml/sdtdatahash" xmlns:w16se="http://schemas.microsoft.com/office/word/2015/wordml/symex" xmlns:wpg="http://schemas.microsoft.com/office/word/2010/wordprocessingGroup" xmlns:wpi="http://schemas.microsoft.com/office/word/2010/wordprocessingInk" xmlns:wne="http://schemas.microsoft.com/office/word/2006/wordml" xmlns:wps="http://schemas.microsoft.com/office/word/2010/wordprocessingShape" mc:Ignorable="w14 w15 w16se w16cid w16 w16cex w16sdtdh wp14">
   <w:p>
     <w:pPr>
       <w:pStyle w:val="af4"/>
@@ -29372,7 +28487,7 @@
 </file>
 
 <file path=word/footer2.xml><?xml version="1.0" encoding="utf-8"?>
-<w:ftr xmlns:wpc="http://schemas.microsoft.com/office/word/2010/wordprocessingCanvas" xmlns:cx="http://schemas.microsoft.com/office/drawing/2014/chartex" xmlns:cx1="http://schemas.microsoft.com/office/drawing/2015/9/8/chartex" xmlns:cx2="http://schemas.microsoft.com/office/drawing/2015/10/21/chartex" xmlns:cx3="http://schemas.microsoft.com/office/drawing/2016/5/9/chartex" xmlns:cx4="http://schemas.microsoft.com/office/drawing/2016/5/10/chartex" xmlns:cx5="http://schemas.microsoft.com/office/drawing/2016/5/11/chartex" xmlns:cx6="http://schemas.microsoft.com/office/drawing/2016/5/12/chartex" xmlns:cx7="http://schemas.microsoft.com/office/drawing/2016/5/13/chartex" xmlns:cx8="http://schemas.microsoft.com/office/drawing/2016/5/14/chartex" xmlns:mc="http://schemas.openxmlformats.org/markup-compatibility/2006" xmlns:aink="http://schemas.microsoft.com/office/drawing/2016/ink" xmlns:am3d="http://schemas.microsoft.com/office/drawing/2017/model3d" xmlns:o="urn:schemas-microsoft-com:office:office" xmlns:r="http://schemas.openxmlformats.org/officeDocument/2006/relationships" xmlns:m="http://schemas.openxmlformats.org/officeDocument/2006/math" xmlns:v="urn:schemas-microsoft-com:vml" xmlns:wp14="http://schemas.microsoft.com/office/word/2010/wordprocessingDrawing" xmlns:wp="http://schemas.openxmlformats.org/drawingml/2006/wordprocessingDrawing" xmlns:w10="urn:schemas-microsoft-com:office:word" xmlns:w="http://schemas.openxmlformats.org/wordprocessingml/2006/main" xmlns:w14="http://schemas.microsoft.com/office/word/2010/wordml" xmlns:w15="http://schemas.microsoft.com/office/word/2012/wordml" xmlns:w16cex="http://schemas.microsoft.com/office/word/2018/wordml/cex" xmlns:w16cid="http://schemas.microsoft.com/office/word/2016/wordml/cid" xmlns:w16="http://schemas.microsoft.com/office/word/2018/wordml" xmlns:w16se="http://schemas.microsoft.com/office/word/2015/wordml/symex" xmlns:wpg="http://schemas.microsoft.com/office/word/2010/wordprocessingGroup" xmlns:wpi="http://schemas.microsoft.com/office/word/2010/wordprocessingInk" xmlns:wne="http://schemas.microsoft.com/office/word/2006/wordml" xmlns:wps="http://schemas.microsoft.com/office/word/2010/wordprocessingShape" mc:Ignorable="w14 w15 w16se w16cid w16 w16cex wp14">
+<w:ftr xmlns:wpc="http://schemas.microsoft.com/office/word/2010/wordprocessingCanvas" xmlns:cx="http://schemas.microsoft.com/office/drawing/2014/chartex" xmlns:cx1="http://schemas.microsoft.com/office/drawing/2015/9/8/chartex" xmlns:cx2="http://schemas.microsoft.com/office/drawing/2015/10/21/chartex" xmlns:cx3="http://schemas.microsoft.com/office/drawing/2016/5/9/chartex" xmlns:cx4="http://schemas.microsoft.com/office/drawing/2016/5/10/chartex" xmlns:cx5="http://schemas.microsoft.com/office/drawing/2016/5/11/chartex" xmlns:cx6="http://schemas.microsoft.com/office/drawing/2016/5/12/chartex" xmlns:cx7="http://schemas.microsoft.com/office/drawing/2016/5/13/chartex" xmlns:cx8="http://schemas.microsoft.com/office/drawing/2016/5/14/chartex" xmlns:mc="http://schemas.openxmlformats.org/markup-compatibility/2006" xmlns:aink="http://schemas.microsoft.com/office/drawing/2016/ink" xmlns:am3d="http://schemas.microsoft.com/office/drawing/2017/model3d" xmlns:o="urn:schemas-microsoft-com:office:office" xmlns:r="http://schemas.openxmlformats.org/officeDocument/2006/relationships" xmlns:m="http://schemas.openxmlformats.org/officeDocument/2006/math" xmlns:v="urn:schemas-microsoft-com:vml" xmlns:wp14="http://schemas.microsoft.com/office/word/2010/wordprocessingDrawing" xmlns:wp="http://schemas.openxmlformats.org/drawingml/2006/wordprocessingDrawing" xmlns:w10="urn:schemas-microsoft-com:office:word" xmlns:w="http://schemas.openxmlformats.org/wordprocessingml/2006/main" xmlns:w14="http://schemas.microsoft.com/office/word/2010/wordml" xmlns:w15="http://schemas.microsoft.com/office/word/2012/wordml" xmlns:w16cex="http://schemas.microsoft.com/office/word/2018/wordml/cex" xmlns:w16cid="http://schemas.microsoft.com/office/word/2016/wordml/cid" xmlns:w16="http://schemas.microsoft.com/office/word/2018/wordml" xmlns:w16sdtdh="http://schemas.microsoft.com/office/word/2020/wordml/sdtdatahash" xmlns:w16se="http://schemas.microsoft.com/office/word/2015/wordml/symex" xmlns:wpg="http://schemas.microsoft.com/office/word/2010/wordprocessingGroup" xmlns:wpi="http://schemas.microsoft.com/office/word/2010/wordprocessingInk" xmlns:wne="http://schemas.microsoft.com/office/word/2006/wordml" xmlns:wps="http://schemas.microsoft.com/office/word/2010/wordprocessingShape" mc:Ignorable="w14 w15 w16se w16cid w16 w16cex w16sdtdh wp14">
   <w:p>
     <w:pPr>
       <w:pStyle w:val="af4"/>
@@ -29428,7 +28543,7 @@
 </file>
 
 <file path=word/footnotes.xml><?xml version="1.0" encoding="utf-8"?>
-<w:footnotes xmlns:wpc="http://schemas.microsoft.com/office/word/2010/wordprocessingCanvas" xmlns:cx="http://schemas.microsoft.com/office/drawing/2014/chartex" xmlns:cx1="http://schemas.microsoft.com/office/drawing/2015/9/8/chartex" xmlns:cx2="http://schemas.microsoft.com/office/drawing/2015/10/21/chartex" xmlns:cx3="http://schemas.microsoft.com/office/drawing/2016/5/9/chartex" xmlns:cx4="http://schemas.microsoft.com/office/drawing/2016/5/10/chartex" xmlns:cx5="http://schemas.microsoft.com/office/drawing/2016/5/11/chartex" xmlns:cx6="http://schemas.microsoft.com/office/drawing/2016/5/12/chartex" xmlns:cx7="http://schemas.microsoft.com/office/drawing/2016/5/13/chartex" xmlns:cx8="http://schemas.microsoft.com/office/drawing/2016/5/14/chartex" xmlns:mc="http://schemas.openxmlformats.org/markup-compatibility/2006" xmlns:aink="http://schemas.microsoft.com/office/drawing/2016/ink" xmlns:am3d="http://schemas.microsoft.com/office/drawing/2017/model3d" xmlns:o="urn:schemas-microsoft-com:office:office" xmlns:r="http://schemas.openxmlformats.org/officeDocument/2006/relationships" xmlns:m="http://schemas.openxmlformats.org/officeDocument/2006/math" xmlns:v="urn:schemas-microsoft-com:vml" xmlns:wp14="http://schemas.microsoft.com/office/word/2010/wordprocessingDrawing" xmlns:wp="http://schemas.openxmlformats.org/drawingml/2006/wordprocessingDrawing" xmlns:w10="urn:schemas-microsoft-com:office:word" xmlns:w="http://schemas.openxmlformats.org/wordprocessingml/2006/main" xmlns:w14="http://schemas.microsoft.com/office/word/2010/wordml" xmlns:w15="http://schemas.microsoft.com/office/word/2012/wordml" xmlns:w16cex="http://schemas.microsoft.com/office/word/2018/wordml/cex" xmlns:w16cid="http://schemas.microsoft.com/office/word/2016/wordml/cid" xmlns:w16="http://schemas.microsoft.com/office/word/2018/wordml" xmlns:w16se="http://schemas.microsoft.com/office/word/2015/wordml/symex" xmlns:wpg="http://schemas.microsoft.com/office/word/2010/wordprocessingGroup" xmlns:wpi="http://schemas.microsoft.com/office/word/2010/wordprocessingInk" xmlns:wne="http://schemas.microsoft.com/office/word/2006/wordml" xmlns:wps="http://schemas.microsoft.com/office/word/2010/wordprocessingShape" mc:Ignorable="w14 w15 w16se w16cid w16 w16cex wp14">
+<w:footnotes xmlns:wpc="http://schemas.microsoft.com/office/word/2010/wordprocessingCanvas" xmlns:cx="http://schemas.microsoft.com/office/drawing/2014/chartex" xmlns:cx1="http://schemas.microsoft.com/office/drawing/2015/9/8/chartex" xmlns:cx2="http://schemas.microsoft.com/office/drawing/2015/10/21/chartex" xmlns:cx3="http://schemas.microsoft.com/office/drawing/2016/5/9/chartex" xmlns:cx4="http://schemas.microsoft.com/office/drawing/2016/5/10/chartex" xmlns:cx5="http://schemas.microsoft.com/office/drawing/2016/5/11/chartex" xmlns:cx6="http://schemas.microsoft.com/office/drawing/2016/5/12/chartex" xmlns:cx7="http://schemas.microsoft.com/office/drawing/2016/5/13/chartex" xmlns:cx8="http://schemas.microsoft.com/office/drawing/2016/5/14/chartex" xmlns:mc="http://schemas.openxmlformats.org/markup-compatibility/2006" xmlns:aink="http://schemas.microsoft.com/office/drawing/2016/ink" xmlns:am3d="http://schemas.microsoft.com/office/drawing/2017/model3d" xmlns:o="urn:schemas-microsoft-com:office:office" xmlns:r="http://schemas.openxmlformats.org/officeDocument/2006/relationships" xmlns:m="http://schemas.openxmlformats.org/officeDocument/2006/math" xmlns:v="urn:schemas-microsoft-com:vml" xmlns:wp14="http://schemas.microsoft.com/office/word/2010/wordprocessingDrawing" xmlns:wp="http://schemas.openxmlformats.org/drawingml/2006/wordprocessingDrawing" xmlns:w10="urn:schemas-microsoft-com:office:word" xmlns:w="http://schemas.openxmlformats.org/wordprocessingml/2006/main" xmlns:w14="http://schemas.microsoft.com/office/word/2010/wordml" xmlns:w15="http://schemas.microsoft.com/office/word/2012/wordml" xmlns:w16cex="http://schemas.microsoft.com/office/word/2018/wordml/cex" xmlns:w16cid="http://schemas.microsoft.com/office/word/2016/wordml/cid" xmlns:w16="http://schemas.microsoft.com/office/word/2018/wordml" xmlns:w16sdtdh="http://schemas.microsoft.com/office/word/2020/wordml/sdtdatahash" xmlns:w16se="http://schemas.microsoft.com/office/word/2015/wordml/symex" xmlns:wpg="http://schemas.microsoft.com/office/word/2010/wordprocessingGroup" xmlns:wpi="http://schemas.microsoft.com/office/word/2010/wordprocessingInk" xmlns:wne="http://schemas.microsoft.com/office/word/2006/wordml" xmlns:wps="http://schemas.microsoft.com/office/word/2010/wordprocessingShape" mc:Ignorable="w14 w15 w16se w16cid w16 w16cex w16sdtdh wp14">
   <w:footnote w:type="separator" w:id="-1">
     <w:p>
       <w:r>
@@ -29447,7 +28562,7 @@
 </file>
 
 <file path=word/header1.xml><?xml version="1.0" encoding="utf-8"?>
-<w:hdr xmlns:wpc="http://schemas.microsoft.com/office/word/2010/wordprocessingCanvas" xmlns:cx="http://schemas.microsoft.com/office/drawing/2014/chartex" xmlns:cx1="http://schemas.microsoft.com/office/drawing/2015/9/8/chartex" xmlns:cx2="http://schemas.microsoft.com/office/drawing/2015/10/21/chartex" xmlns:cx3="http://schemas.microsoft.com/office/drawing/2016/5/9/chartex" xmlns:cx4="http://schemas.microsoft.com/office/drawing/2016/5/10/chartex" xmlns:cx5="http://schemas.microsoft.com/office/drawing/2016/5/11/chartex" xmlns:cx6="http://schemas.microsoft.com/office/drawing/2016/5/12/chartex" xmlns:cx7="http://schemas.microsoft.com/office/drawing/2016/5/13/chartex" xmlns:cx8="http://schemas.microsoft.com/office/drawing/2016/5/14/chartex" xmlns:mc="http://schemas.openxmlformats.org/markup-compatibility/2006" xmlns:aink="http://schemas.microsoft.com/office/drawing/2016/ink" xmlns:am3d="http://schemas.microsoft.com/office/drawing/2017/model3d" xmlns:o="urn:schemas-microsoft-com:office:office" xmlns:r="http://schemas.openxmlformats.org/officeDocument/2006/relationships" xmlns:m="http://schemas.openxmlformats.org/officeDocument/2006/math" xmlns:v="urn:schemas-microsoft-com:vml" xmlns:wp14="http://schemas.microsoft.com/office/word/2010/wordprocessingDrawing" xmlns:wp="http://schemas.openxmlformats.org/drawingml/2006/wordprocessingDrawing" xmlns:w10="urn:schemas-microsoft-com:office:word" xmlns:w="http://schemas.openxmlformats.org/wordprocessingml/2006/main" xmlns:w14="http://schemas.microsoft.com/office/word/2010/wordml" xmlns:w15="http://schemas.microsoft.com/office/word/2012/wordml" xmlns:w16cex="http://schemas.microsoft.com/office/word/2018/wordml/cex" xmlns:w16cid="http://schemas.microsoft.com/office/word/2016/wordml/cid" xmlns:w16="http://schemas.microsoft.com/office/word/2018/wordml" xmlns:w16se="http://schemas.microsoft.com/office/word/2015/wordml/symex" xmlns:wpg="http://schemas.microsoft.com/office/word/2010/wordprocessingGroup" xmlns:wpi="http://schemas.microsoft.com/office/word/2010/wordprocessingInk" xmlns:wne="http://schemas.microsoft.com/office/word/2006/wordml" xmlns:wps="http://schemas.microsoft.com/office/word/2010/wordprocessingShape" mc:Ignorable="w14 w15 w16se w16cid w16 w16cex wp14">
+<w:hdr xmlns:wpc="http://schemas.microsoft.com/office/word/2010/wordprocessingCanvas" xmlns:cx="http://schemas.microsoft.com/office/drawing/2014/chartex" xmlns:cx1="http://schemas.microsoft.com/office/drawing/2015/9/8/chartex" xmlns:cx2="http://schemas.microsoft.com/office/drawing/2015/10/21/chartex" xmlns:cx3="http://schemas.microsoft.com/office/drawing/2016/5/9/chartex" xmlns:cx4="http://schemas.microsoft.com/office/drawing/2016/5/10/chartex" xmlns:cx5="http://schemas.microsoft.com/office/drawing/2016/5/11/chartex" xmlns:cx6="http://schemas.microsoft.com/office/drawing/2016/5/12/chartex" xmlns:cx7="http://schemas.microsoft.com/office/drawing/2016/5/13/chartex" xmlns:cx8="http://schemas.microsoft.com/office/drawing/2016/5/14/chartex" xmlns:mc="http://schemas.openxmlformats.org/markup-compatibility/2006" xmlns:aink="http://schemas.microsoft.com/office/drawing/2016/ink" xmlns:am3d="http://schemas.microsoft.com/office/drawing/2017/model3d" xmlns:o="urn:schemas-microsoft-com:office:office" xmlns:r="http://schemas.openxmlformats.org/officeDocument/2006/relationships" xmlns:m="http://schemas.openxmlformats.org/officeDocument/2006/math" xmlns:v="urn:schemas-microsoft-com:vml" xmlns:wp14="http://schemas.microsoft.com/office/word/2010/wordprocessingDrawing" xmlns:wp="http://schemas.openxmlformats.org/drawingml/2006/wordprocessingDrawing" xmlns:w10="urn:schemas-microsoft-com:office:word" xmlns:w="http://schemas.openxmlformats.org/wordprocessingml/2006/main" xmlns:w14="http://schemas.microsoft.com/office/word/2010/wordml" xmlns:w15="http://schemas.microsoft.com/office/word/2012/wordml" xmlns:w16cex="http://schemas.microsoft.com/office/word/2018/wordml/cex" xmlns:w16cid="http://schemas.microsoft.com/office/word/2016/wordml/cid" xmlns:w16="http://schemas.microsoft.com/office/word/2018/wordml" xmlns:w16sdtdh="http://schemas.microsoft.com/office/word/2020/wordml/sdtdatahash" xmlns:w16se="http://schemas.microsoft.com/office/word/2015/wordml/symex" xmlns:wpg="http://schemas.microsoft.com/office/word/2010/wordprocessingGroup" xmlns:wpi="http://schemas.microsoft.com/office/word/2010/wordprocessingInk" xmlns:wne="http://schemas.microsoft.com/office/word/2006/wordml" xmlns:wps="http://schemas.microsoft.com/office/word/2010/wordprocessingShape" mc:Ignorable="w14 w15 w16se w16cid w16 w16cex w16sdtdh wp14">
   <w:p>
     <w:pPr>
       <w:pBdr>
@@ -29501,7 +28616,7 @@
 </file>
 
 <file path=word/numbering.xml><?xml version="1.0" encoding="utf-8"?>
-<w:numbering xmlns:wpc="http://schemas.microsoft.com/office/word/2010/wordprocessingCanvas" xmlns:cx="http://schemas.microsoft.com/office/drawing/2014/chartex" xmlns:cx1="http://schemas.microsoft.com/office/drawing/2015/9/8/chartex" xmlns:cx2="http://schemas.microsoft.com/office/drawing/2015/10/21/chartex" xmlns:cx3="http://schemas.microsoft.com/office/drawing/2016/5/9/chartex" xmlns:cx4="http://schemas.microsoft.com/office/drawing/2016/5/10/chartex" xmlns:cx5="http://schemas.microsoft.com/office/drawing/2016/5/11/chartex" xmlns:cx6="http://schemas.microsoft.com/office/drawing/2016/5/12/chartex" xmlns:cx7="http://schemas.microsoft.com/office/drawing/2016/5/13/chartex" xmlns:cx8="http://schemas.microsoft.com/office/drawing/2016/5/14/chartex" xmlns:mc="http://schemas.openxmlformats.org/markup-compatibility/2006" xmlns:aink="http://schemas.microsoft.com/office/drawing/2016/ink" xmlns:am3d="http://schemas.microsoft.com/office/drawing/2017/model3d" xmlns:o="urn:schemas-microsoft-com:office:office" xmlns:r="http://schemas.openxmlformats.org/officeDocument/2006/relationships" xmlns:m="http://schemas.openxmlformats.org/officeDocument/2006/math" xmlns:v="urn:schemas-microsoft-com:vml" xmlns:wp14="http://schemas.microsoft.com/office/word/2010/wordprocessingDrawing" xmlns:wp="http://schemas.openxmlformats.org/drawingml/2006/wordprocessingDrawing" xmlns:w10="urn:schemas-microsoft-com:office:word" xmlns:w="http://schemas.openxmlformats.org/wordprocessingml/2006/main" xmlns:w14="http://schemas.microsoft.com/office/word/2010/wordml" xmlns:w15="http://schemas.microsoft.com/office/word/2012/wordml" xmlns:w16cex="http://schemas.microsoft.com/office/word/2018/wordml/cex" xmlns:w16cid="http://schemas.microsoft.com/office/word/2016/wordml/cid" xmlns:w16="http://schemas.microsoft.com/office/word/2018/wordml" xmlns:w16se="http://schemas.microsoft.com/office/word/2015/wordml/symex" xmlns:wpg="http://schemas.microsoft.com/office/word/2010/wordprocessingGroup" xmlns:wpi="http://schemas.microsoft.com/office/word/2010/wordprocessingInk" xmlns:wne="http://schemas.microsoft.com/office/word/2006/wordml" xmlns:wps="http://schemas.microsoft.com/office/word/2010/wordprocessingShape" mc:Ignorable="w14 w15 w16se w16cid w16 w16cex wp14">
+<w:numbering xmlns:wpc="http://schemas.microsoft.com/office/word/2010/wordprocessingCanvas" xmlns:cx="http://schemas.microsoft.com/office/drawing/2014/chartex" xmlns:cx1="http://schemas.microsoft.com/office/drawing/2015/9/8/chartex" xmlns:cx2="http://schemas.microsoft.com/office/drawing/2015/10/21/chartex" xmlns:cx3="http://schemas.microsoft.com/office/drawing/2016/5/9/chartex" xmlns:cx4="http://schemas.microsoft.com/office/drawing/2016/5/10/chartex" xmlns:cx5="http://schemas.microsoft.com/office/drawing/2016/5/11/chartex" xmlns:cx6="http://schemas.microsoft.com/office/drawing/2016/5/12/chartex" xmlns:cx7="http://schemas.microsoft.com/office/drawing/2016/5/13/chartex" xmlns:cx8="http://schemas.microsoft.com/office/drawing/2016/5/14/chartex" xmlns:mc="http://schemas.openxmlformats.org/markup-compatibility/2006" xmlns:aink="http://schemas.microsoft.com/office/drawing/2016/ink" xmlns:am3d="http://schemas.microsoft.com/office/drawing/2017/model3d" xmlns:o="urn:schemas-microsoft-com:office:office" xmlns:r="http://schemas.openxmlformats.org/officeDocument/2006/relationships" xmlns:m="http://schemas.openxmlformats.org/officeDocument/2006/math" xmlns:v="urn:schemas-microsoft-com:vml" xmlns:wp14="http://schemas.microsoft.com/office/word/2010/wordprocessingDrawing" xmlns:wp="http://schemas.openxmlformats.org/drawingml/2006/wordprocessingDrawing" xmlns:w10="urn:schemas-microsoft-com:office:word" xmlns:w="http://schemas.openxmlformats.org/wordprocessingml/2006/main" xmlns:w14="http://schemas.microsoft.com/office/word/2010/wordml" xmlns:w15="http://schemas.microsoft.com/office/word/2012/wordml" xmlns:w16cex="http://schemas.microsoft.com/office/word/2018/wordml/cex" xmlns:w16cid="http://schemas.microsoft.com/office/word/2016/wordml/cid" xmlns:w16="http://schemas.microsoft.com/office/word/2018/wordml" xmlns:w16sdtdh="http://schemas.microsoft.com/office/word/2020/wordml/sdtdatahash" xmlns:w16se="http://schemas.microsoft.com/office/word/2015/wordml/symex" xmlns:wpg="http://schemas.microsoft.com/office/word/2010/wordprocessingGroup" xmlns:wpi="http://schemas.microsoft.com/office/word/2010/wordprocessingInk" xmlns:wne="http://schemas.microsoft.com/office/word/2006/wordml" xmlns:wps="http://schemas.microsoft.com/office/word/2010/wordprocessingShape" mc:Ignorable="w14 w15 w16se w16cid w16 w16cex w16sdtdh wp14">
   <w:abstractNum w:abstractNumId="0" w15:restartNumberingAfterBreak="0">
     <w:nsid w:val="FFFFFF88"/>
     <w:multiLevelType w:val="singleLevel"/>
@@ -35009,7 +34124,7 @@
 </file>
 
 <file path=word/styles.xml><?xml version="1.0" encoding="utf-8"?>
-<w:styles xmlns:mc="http://schemas.openxmlformats.org/markup-compatibility/2006" xmlns:r="http://schemas.openxmlformats.org/officeDocument/2006/relationships" xmlns:w="http://schemas.openxmlformats.org/wordprocessingml/2006/main" xmlns:w14="http://schemas.microsoft.com/office/word/2010/wordml" xmlns:w15="http://schemas.microsoft.com/office/word/2012/wordml" xmlns:w16cex="http://schemas.microsoft.com/office/word/2018/wordml/cex" xmlns:w16cid="http://schemas.microsoft.com/office/word/2016/wordml/cid" xmlns:w16="http://schemas.microsoft.com/office/word/2018/wordml" xmlns:w16se="http://schemas.microsoft.com/office/word/2015/wordml/symex" mc:Ignorable="w14 w15 w16se w16cid w16 w16cex">
+<w:styles xmlns:mc="http://schemas.openxmlformats.org/markup-compatibility/2006" xmlns:r="http://schemas.openxmlformats.org/officeDocument/2006/relationships" xmlns:w="http://schemas.openxmlformats.org/wordprocessingml/2006/main" xmlns:w14="http://schemas.microsoft.com/office/word/2010/wordml" xmlns:w15="http://schemas.microsoft.com/office/word/2012/wordml" xmlns:w16cex="http://schemas.microsoft.com/office/word/2018/wordml/cex" xmlns:w16cid="http://schemas.microsoft.com/office/word/2016/wordml/cid" xmlns:w16="http://schemas.microsoft.com/office/word/2018/wordml" xmlns:w16sdtdh="http://schemas.microsoft.com/office/word/2020/wordml/sdtdatahash" xmlns:w16se="http://schemas.microsoft.com/office/word/2015/wordml/symex" mc:Ignorable="w14 w15 w16se w16cid w16 w16cex w16sdtdh">
   <w:docDefaults>
     <w:rPrDefault>
       <w:rPr>

</xml_diff>